<commit_message>
Clean up the folder dirs and updates to the Complex Fourier Transform
</commit_message>
<xml_diff>
--- a/SupportingDocs/Papers/2D Hybrid Magnetic Field Model Performance Optimization for Linear Induction Motors.docx
+++ b/SupportingDocs/Papers/2D Hybrid Magnetic Field Model Performance Optimization for Linear Induction Motors.docx
@@ -40891,6 +40891,303 @@
         <w:t>waveform produced by the coils in the primary.</w:t>
       </w:r>
     </w:p>
+    <w:p/>
+    <w:p>
+      <w:pPr>
+        <w:rPr>
+          <w:b/>
+          <w:bCs/>
+        </w:rPr>
+      </w:pPr>
+      <w:r>
+        <w:rPr>
+          <w:b/>
+          <w:bCs/>
+        </w:rPr>
+        <w:lastRenderedPageBreak/>
+        <w:t xml:space="preserve">I can prove that we </w:t>
+      </w:r>
+      <w:r>
+        <w:rPr>
+          <w:b/>
+          <w:bCs/>
+        </w:rPr>
+        <w:t xml:space="preserve">don’t need the c_0 term in the complex </w:t>
+      </w:r>
+      <w:proofErr w:type="spellStart"/>
+      <w:r>
+        <w:rPr>
+          <w:b/>
+          <w:bCs/>
+        </w:rPr>
+        <w:t>fourier</w:t>
+      </w:r>
+      <w:proofErr w:type="spellEnd"/>
+      <w:r>
+        <w:rPr>
+          <w:b/>
+          <w:bCs/>
+        </w:rPr>
+        <w:t xml:space="preserve"> transform by this image:</w:t>
+      </w:r>
+      <w:r>
+        <w:rPr>
+          <w:b/>
+          <w:bCs/>
+        </w:rPr>
+        <w:br/>
+      </w:r>
+      <w:r>
+        <w:rPr>
+          <w:b/>
+          <w:bCs/>
+        </w:rPr>
+        <w:drawing>
+          <wp:inline distT="0" distB="0" distL="0" distR="0" wp14:anchorId="1C171AE6" wp14:editId="0864984A">
+            <wp:extent cx="3369733" cy="1895475"/>
+            <wp:effectExtent l="0" t="0" r="2540" b="0"/>
+            <wp:docPr id="4" name="Picture 4" descr="Graphical user interface, histogram&#10;&#10;Description automatically generated"/>
+            <wp:cNvGraphicFramePr>
+              <a:graphicFrameLocks xmlns:a="http://schemas.openxmlformats.org/drawingml/2006/main" noChangeAspect="1"/>
+            </wp:cNvGraphicFramePr>
+            <a:graphic xmlns:a="http://schemas.openxmlformats.org/drawingml/2006/main">
+              <a:graphicData uri="http://schemas.openxmlformats.org/drawingml/2006/picture">
+                <pic:pic xmlns:pic="http://schemas.openxmlformats.org/drawingml/2006/picture">
+                  <pic:nvPicPr>
+                    <pic:cNvPr id="4" name="Picture 4" descr="Graphical user interface, histogram&#10;&#10;Description automatically generated"/>
+                    <pic:cNvPicPr/>
+                  </pic:nvPicPr>
+                  <pic:blipFill>
+                    <a:blip r:embed="rId43"/>
+                    <a:stretch>
+                      <a:fillRect/>
+                    </a:stretch>
+                  </pic:blipFill>
+                  <pic:spPr>
+                    <a:xfrm>
+                      <a:off x="0" y="0"/>
+                      <a:ext cx="3371209" cy="1896305"/>
+                    </a:xfrm>
+                    <a:prstGeom prst="rect">
+                      <a:avLst/>
+                    </a:prstGeom>
+                  </pic:spPr>
+                </pic:pic>
+              </a:graphicData>
+            </a:graphic>
+          </wp:inline>
+        </w:drawing>
+      </w:r>
+    </w:p>
+    <w:p>
+      <w:pPr>
+        <w:rPr>
+          <w:b/>
+          <w:bCs/>
+        </w:rPr>
+      </w:pPr>
+      <w:r>
+        <w:rPr>
+          <w:b/>
+          <w:bCs/>
+        </w:rPr>
+        <w:t>Recreate this in a nice plot!</w:t>
+      </w:r>
+    </w:p>
+    <w:p>
+      <w:pPr>
+        <w:rPr>
+          <w:b/>
+          <w:bCs/>
+        </w:rPr>
+      </w:pPr>
+    </w:p>
+    <w:p>
+      <w:pPr>
+        <w:rPr>
+          <w:b/>
+          <w:bCs/>
+        </w:rPr>
+      </w:pPr>
+      <w:r>
+        <w:rPr>
+          <w:b/>
+          <w:bCs/>
+        </w:rPr>
+        <w:t>plot the Bx field at the boundary between the coils and the airgap,</w:t>
+      </w:r>
+      <w:r>
+        <w:rPr>
+          <w:b/>
+          <w:bCs/>
+        </w:rPr>
+        <w:t xml:space="preserve"> </w:t>
+      </w:r>
+      <w:r>
+        <w:rPr>
+          <w:b/>
+          <w:bCs/>
+        </w:rPr>
+        <w:t>described in equation 24 of the 2019 paper. The Bx field is piecewise-continuous and is plotted in Blue. The complex Fourier transform was applied to the Bx field and plotted in Red. The accuracy of the</w:t>
+      </w:r>
+      <w:r>
+        <w:rPr>
+          <w:b/>
+          <w:bCs/>
+        </w:rPr>
+        <w:t xml:space="preserve"> </w:t>
+      </w:r>
+      <w:r>
+        <w:rPr>
+          <w:b/>
+          <w:bCs/>
+        </w:rPr>
+        <w:t>complex Fourier transform depends on: # of harmonics, # of x positions, # of nodes in the x-direction of the model</w:t>
+      </w:r>
+    </w:p>
+    <w:p>
+      <w:pPr>
+        <w:rPr>
+          <w:b/>
+          <w:bCs/>
+        </w:rPr>
+      </w:pPr>
+      <w:r>
+        <w:rPr>
+          <w:b/>
+          <w:bCs/>
+        </w:rPr>
+        <w:t>A perfect complex Fourier transform extends harmonics to +-Inf, while the 0th harmonic is accounted for in the c_0 term. Since the Bx field does not have a y-direction offset, this term can be neglected.</w:t>
+      </w:r>
+    </w:p>
+    <w:p>
+      <w:pPr>
+        <w:rPr>
+          <w:b/>
+          <w:bCs/>
+        </w:rPr>
+      </w:pPr>
+    </w:p>
+    <w:p>
+      <w:pPr>
+        <w:rPr>
+          <w:b/>
+          <w:bCs/>
+        </w:rPr>
+      </w:pPr>
+      <w:r>
+        <w:rPr>
+          <w:b/>
+          <w:bCs/>
+        </w:rPr>
+        <w:t>For example, this waveform would need a c_0 term since it does not average an area of 0 across the period:</w:t>
+      </w:r>
+      <w:r>
+        <w:rPr>
+          <w:b/>
+          <w:bCs/>
+        </w:rPr>
+        <w:br/>
+      </w:r>
+      <w:r>
+        <w:rPr>
+          <w:b/>
+          <w:bCs/>
+        </w:rPr>
+        <w:br/>
+      </w:r>
+      <w:r>
+        <w:rPr>
+          <w:b/>
+          <w:bCs/>
+        </w:rPr>
+        <w:drawing>
+          <wp:inline distT="0" distB="0" distL="0" distR="0" wp14:anchorId="0CF39842" wp14:editId="4E550715">
+            <wp:extent cx="2837019" cy="2274869"/>
+            <wp:effectExtent l="0" t="0" r="1905" b="0"/>
+            <wp:docPr id="7" name="Picture 7" descr="Chart, histogram&#10;&#10;Description automatically generated"/>
+            <wp:cNvGraphicFramePr>
+              <a:graphicFrameLocks xmlns:a="http://schemas.openxmlformats.org/drawingml/2006/main" noChangeAspect="1"/>
+            </wp:cNvGraphicFramePr>
+            <a:graphic xmlns:a="http://schemas.openxmlformats.org/drawingml/2006/main">
+              <a:graphicData uri="http://schemas.openxmlformats.org/drawingml/2006/picture">
+                <pic:pic xmlns:pic="http://schemas.openxmlformats.org/drawingml/2006/picture">
+                  <pic:nvPicPr>
+                    <pic:cNvPr id="7" name="Picture 7" descr="Chart, histogram&#10;&#10;Description automatically generated"/>
+                    <pic:cNvPicPr/>
+                  </pic:nvPicPr>
+                  <pic:blipFill>
+                    <a:blip r:embed="rId44"/>
+                    <a:stretch>
+                      <a:fillRect/>
+                    </a:stretch>
+                  </pic:blipFill>
+                  <pic:spPr>
+                    <a:xfrm>
+                      <a:off x="0" y="0"/>
+                      <a:ext cx="2842321" cy="2279120"/>
+                    </a:xfrm>
+                    <a:prstGeom prst="rect">
+                      <a:avLst/>
+                    </a:prstGeom>
+                  </pic:spPr>
+                </pic:pic>
+              </a:graphicData>
+            </a:graphic>
+          </wp:inline>
+        </w:drawing>
+      </w:r>
+    </w:p>
+    <w:p>
+      <w:pPr>
+        <w:rPr>
+          <w:b/>
+          <w:bCs/>
+        </w:rPr>
+      </w:pPr>
+      <w:r>
+        <w:rPr>
+          <w:b/>
+          <w:bCs/>
+        </w:rPr>
+        <w:lastRenderedPageBreak/>
+        <w:drawing>
+          <wp:inline distT="0" distB="0" distL="0" distR="0" wp14:anchorId="464D520A" wp14:editId="15F48887">
+            <wp:extent cx="3064933" cy="1724025"/>
+            <wp:effectExtent l="0" t="0" r="2540" b="0"/>
+            <wp:docPr id="6" name="Picture 6" descr="Graphical user interface, chart, histogram&#10;&#10;Description automatically generated"/>
+            <wp:cNvGraphicFramePr>
+              <a:graphicFrameLocks xmlns:a="http://schemas.openxmlformats.org/drawingml/2006/main" noChangeAspect="1"/>
+            </wp:cNvGraphicFramePr>
+            <a:graphic xmlns:a="http://schemas.openxmlformats.org/drawingml/2006/main">
+              <a:graphicData uri="http://schemas.openxmlformats.org/drawingml/2006/picture">
+                <pic:pic xmlns:pic="http://schemas.openxmlformats.org/drawingml/2006/picture">
+                  <pic:nvPicPr>
+                    <pic:cNvPr id="6" name="Picture 6" descr="Graphical user interface, chart, histogram&#10;&#10;Description automatically generated"/>
+                    <pic:cNvPicPr/>
+                  </pic:nvPicPr>
+                  <pic:blipFill>
+                    <a:blip r:embed="rId45"/>
+                    <a:stretch>
+                      <a:fillRect/>
+                    </a:stretch>
+                  </pic:blipFill>
+                  <pic:spPr>
+                    <a:xfrm>
+                      <a:off x="0" y="0"/>
+                      <a:ext cx="3070143" cy="1726955"/>
+                    </a:xfrm>
+                    <a:prstGeom prst="rect">
+                      <a:avLst/>
+                    </a:prstGeom>
+                  </pic:spPr>
+                </pic:pic>
+              </a:graphicData>
+            </a:graphic>
+          </wp:inline>
+        </w:drawing>
+      </w:r>
+    </w:p>
     <w:p>
       <w:pPr>
         <w:pStyle w:val="Heading3"/>
@@ -40911,7 +41208,6 @@
           <w:color w:val="FF0000"/>
           <w:sz w:val="24"/>
         </w:rPr>
-        <w:lastRenderedPageBreak/>
         <w:t>Platypus</w:t>
       </w:r>
       <w:bookmarkEnd w:id="74"/>
@@ -41379,6 +41675,7 @@
           <w:color w:val="FF0000"/>
           <w:sz w:val="24"/>
         </w:rPr>
+        <w:lastRenderedPageBreak/>
         <w:t>Convergance</w:t>
       </w:r>
       <w:proofErr w:type="spellEnd"/>
@@ -41502,7 +41799,6 @@
         <w:rPr>
           <w:rFonts w:cs="Times New Roman"/>
         </w:rPr>
-        <w:lastRenderedPageBreak/>
         <w:t>CHAPTER 5</w:t>
       </w:r>
       <w:r>
@@ -41842,6 +42138,7 @@
         <w:rPr>
           <w:rFonts w:cs="Times New Roman"/>
         </w:rPr>
+        <w:lastRenderedPageBreak/>
         <w:br w:type="page"/>
       </w:r>
     </w:p>
@@ -42102,7 +42399,7 @@
         </w:rPr>
         <w:t xml:space="preserve"> is a required thesis element, however, there are no specific requirements / restrictions about its format or contents. It should include as a minimum the author's name, education and degrees. A sample approval page is provided below. For more details refer to the</w:t>
       </w:r>
-      <w:hyperlink r:id="rId43" w:anchor="vita" w:history="1">
+      <w:hyperlink r:id="rId46" w:anchor="vita" w:history="1">
         <w:r>
           <w:rPr>
             <w:rStyle w:val="Hyperlink"/>
@@ -46348,6 +46645,10 @@
 </file>
 
 <file path=customXml/item1.xml><?xml version="1.0" encoding="utf-8"?>
+<b:Sources xmlns:b="http://schemas.openxmlformats.org/officeDocument/2006/bibliography" xmlns="http://schemas.openxmlformats.org/officeDocument/2006/bibliography" SelectedStyle="\APA.XSL" StyleName="APA Fifth Edition"/>
+</file>
+
+<file path=customXml/item2.xml><?xml version="1.0" encoding="utf-8"?>
 <?mso-contentType ?>
 <FormTemplates xmlns="http://schemas.microsoft.com/sharepoint/v3/contenttype/forms">
   <Display>DocumentLibraryForm</Display>
@@ -46356,11 +46657,13 @@
 </FormTemplates>
 </file>
 
-<file path=customXml/item2.xml><?xml version="1.0" encoding="utf-8"?>
-<b:Sources xmlns:b="http://schemas.openxmlformats.org/officeDocument/2006/bibliography" xmlns="http://schemas.openxmlformats.org/officeDocument/2006/bibliography" SelectedStyle="\APA.XSL" StyleName="APA Fifth Edition"/>
+<file path=customXml/item3.xml><?xml version="1.0" encoding="utf-8"?>
+<p:properties xmlns:p="http://schemas.microsoft.com/office/2006/metadata/properties" xmlns:xsi="http://www.w3.org/2001/XMLSchema-instance" xmlns:pc="http://schemas.microsoft.com/office/infopath/2007/PartnerControls">
+  <documentManagement/>
+</p:properties>
 </file>
 
-<file path=customXml/item3.xml><?xml version="1.0" encoding="utf-8"?>
+<file path=customXml/item4.xml><?xml version="1.0" encoding="utf-8"?>
 <ct:contentTypeSchema xmlns:ct="http://schemas.microsoft.com/office/2006/metadata/contentType" xmlns:ma="http://schemas.microsoft.com/office/2006/metadata/properties/metaAttributes" ct:_="" ma:_="" ma:contentTypeName="Document" ma:contentTypeID="0x010100DCD818959012584FBA435AB289FF9736" ma:contentTypeVersion="7" ma:contentTypeDescription="Create a new document." ma:contentTypeScope="" ma:versionID="7284e5de57bcad69d8b9bcda72715eec">
   <xsd:schema xmlns:xsd="http://www.w3.org/2001/XMLSchema" xmlns:xs="http://www.w3.org/2001/XMLSchema" xmlns:p="http://schemas.microsoft.com/office/2006/metadata/properties" xmlns:ns3="c757f8b4-2851-4b7d-9460-55bcb28cae1c" xmlns:ns4="e390adb3-07eb-4f98-9198-895b3d6bb445" targetNamespace="http://schemas.microsoft.com/office/2006/metadata/properties" ma:root="true" ma:fieldsID="2aab0c01e903a8cb10436cee4aa519d2" ns3:_="" ns4:_="">
     <xsd:import namespace="c757f8b4-2851-4b7d-9460-55bcb28cae1c"/>
@@ -46545,13 +46848,15 @@
 </ct:contentTypeSchema>
 </file>
 
-<file path=customXml/item4.xml><?xml version="1.0" encoding="utf-8"?>
-<p:properties xmlns:p="http://schemas.microsoft.com/office/2006/metadata/properties" xmlns:xsi="http://www.w3.org/2001/XMLSchema-instance" xmlns:pc="http://schemas.microsoft.com/office/infopath/2007/PartnerControls">
-  <documentManagement/>
-</p:properties>
+<file path=customXml/itemProps1.xml><?xml version="1.0" encoding="utf-8"?>
+<ds:datastoreItem xmlns:ds="http://schemas.openxmlformats.org/officeDocument/2006/customXml" ds:itemID="{8A2A9BC6-F879-4DEF-B60B-EED04BE1C8B3}">
+  <ds:schemaRefs>
+    <ds:schemaRef ds:uri="http://schemas.openxmlformats.org/officeDocument/2006/bibliography"/>
+  </ds:schemaRefs>
+</ds:datastoreItem>
 </file>
 
-<file path=customXml/itemProps1.xml><?xml version="1.0" encoding="utf-8"?>
+<file path=customXml/itemProps2.xml><?xml version="1.0" encoding="utf-8"?>
 <ds:datastoreItem xmlns:ds="http://schemas.openxmlformats.org/officeDocument/2006/customXml" ds:itemID="{D5D8A9DF-7ACA-4D38-9B6E-53B088633342}">
   <ds:schemaRefs>
     <ds:schemaRef ds:uri="http://schemas.microsoft.com/sharepoint/v3/contenttype/forms"/>
@@ -46559,15 +46864,16 @@
 </ds:datastoreItem>
 </file>
 
-<file path=customXml/itemProps2.xml><?xml version="1.0" encoding="utf-8"?>
-<ds:datastoreItem xmlns:ds="http://schemas.openxmlformats.org/officeDocument/2006/customXml" ds:itemID="{8A2A9BC6-F879-4DEF-B60B-EED04BE1C8B3}">
+<file path=customXml/itemProps3.xml><?xml version="1.0" encoding="utf-8"?>
+<ds:datastoreItem xmlns:ds="http://schemas.openxmlformats.org/officeDocument/2006/customXml" ds:itemID="{ADAFFBEC-41C1-4B72-9476-72FEB8709777}">
   <ds:schemaRefs>
-    <ds:schemaRef ds:uri="http://schemas.openxmlformats.org/officeDocument/2006/bibliography"/>
+    <ds:schemaRef ds:uri="http://schemas.microsoft.com/office/2006/metadata/properties"/>
+    <ds:schemaRef ds:uri="http://schemas.microsoft.com/office/infopath/2007/PartnerControls"/>
   </ds:schemaRefs>
 </ds:datastoreItem>
 </file>
 
-<file path=customXml/itemProps3.xml><?xml version="1.0" encoding="utf-8"?>
+<file path=customXml/itemProps4.xml><?xml version="1.0" encoding="utf-8"?>
 <ds:datastoreItem xmlns:ds="http://schemas.openxmlformats.org/officeDocument/2006/customXml" ds:itemID="{069BA38B-8EC3-40C0-9438-90705C0823AE}">
   <ds:schemaRefs>
     <ds:schemaRef ds:uri="http://schemas.microsoft.com/office/2006/metadata/contentType"/>
@@ -46584,21 +46890,4 @@
     <ds:schemaRef ds:uri="http://schemas.microsoft.com/internal/obd"/>
   </ds:schemaRefs>
 </ds:datastoreItem>
-</file>
-
-<file path=customXml/itemProps4.xml><?xml version="1.0" encoding="utf-8"?>
-<ds:datastoreItem xmlns:ds="http://schemas.openxmlformats.org/officeDocument/2006/customXml" ds:itemID="{ADAFFBEC-41C1-4B72-9476-72FEB8709777}">
-  <ds:schemaRefs>
-    <ds:schemaRef ds:uri="http://schemas.openxmlformats.org/package/2006/metadata/core-properties"/>
-    <ds:schemaRef ds:uri="http://purl.org/dc/dcmitype/"/>
-    <ds:schemaRef ds:uri="http://schemas.microsoft.com/office/infopath/2007/PartnerControls"/>
-    <ds:schemaRef ds:uri="http://purl.org/dc/elements/1.1/"/>
-    <ds:schemaRef ds:uri="http://schemas.microsoft.com/office/2006/metadata/properties"/>
-    <ds:schemaRef ds:uri="c757f8b4-2851-4b7d-9460-55bcb28cae1c"/>
-    <ds:schemaRef ds:uri="http://schemas.microsoft.com/office/2006/documentManagement/types"/>
-    <ds:schemaRef ds:uri="e390adb3-07eb-4f98-9198-895b3d6bb445"/>
-    <ds:schemaRef ds:uri="http://purl.org/dc/terms/"/>
-    <ds:schemaRef ds:uri="http://www.w3.org/XML/1998/namespace"/>
-  </ds:schemaRefs>
-</ds:datastoreItem>
 </file>
</xml_diff>

<commit_message>
Changes to match 2019 pages
</commit_message>
<xml_diff>
--- a/SupportingDocs/Papers/2D Hybrid Magnetic Field Model Performance Optimization for Linear Induction Motors.docx
+++ b/SupportingDocs/Papers/2D Hybrid Magnetic Field Model Performance Optimization for Linear Induction Motors.docx
@@ -814,27 +814,7 @@
           <w:color w:val="FF0000"/>
           <w:sz w:val="20"/>
         </w:rPr>
-        <w:t>secretary if unsure of the official name as some units are not called “</w:t>
-      </w:r>
-      <w:proofErr w:type="gramStart"/>
-      <w:r>
-        <w:rPr>
-          <w:rFonts w:ascii="Times New Roman" w:hAnsi="Times New Roman" w:cs="Times New Roman"/>
-          <w:i/>
-          <w:color w:val="FF0000"/>
-          <w:sz w:val="20"/>
-        </w:rPr>
-        <w:t>department”  (</w:t>
-      </w:r>
-      <w:proofErr w:type="gramEnd"/>
-      <w:r>
-        <w:rPr>
-          <w:rFonts w:ascii="Times New Roman" w:hAnsi="Times New Roman" w:cs="Times New Roman"/>
-          <w:i/>
-          <w:color w:val="FF0000"/>
-          <w:sz w:val="20"/>
-        </w:rPr>
-        <w:t>e.g. School of Computer Science”; “Faculty of Human Kinetics”, “Faculty of Education”, “Odette School of Business”, etc.).</w:t>
+        <w:t>secretary if unsure of the official name as some units are not called “department”  (e.g. School of Computer Science”; “Faculty of Human Kinetics”, “Faculty of Education”, “Odette School of Business”, etc.).</w:t>
       </w:r>
     </w:p>
     <w:p>
@@ -1784,7 +1764,6 @@
         </w:rPr>
         <w:t xml:space="preserve"> </w:t>
       </w:r>
-      <w:proofErr w:type="gramStart"/>
       <w:r>
         <w:rPr>
           <w:rFonts w:ascii="Times New Roman" w:eastAsia="Times New Roman" w:hAnsi="Times New Roman" w:cs="Times New Roman"/>
@@ -1817,7 +1796,6 @@
         </w:rPr>
         <w:t>:</w:t>
       </w:r>
-      <w:proofErr w:type="gramEnd"/>
     </w:p>
     <w:p>
       <w:pPr>
@@ -2365,27 +2343,7 @@
           <w:sz w:val="22"/>
           <w:szCs w:val="22"/>
         </w:rPr>
-        <w:t xml:space="preserve">Look at troubleshooting documents on desktop and in </w:t>
-      </w:r>
-      <w:proofErr w:type="spellStart"/>
-      <w:r>
-        <w:rPr>
-          <w:rFonts w:ascii="Arial" w:hAnsi="Arial" w:cs="Arial"/>
-          <w:color w:val="000000"/>
-          <w:sz w:val="22"/>
-          <w:szCs w:val="22"/>
-        </w:rPr>
-        <w:t>uwindsor</w:t>
-      </w:r>
-      <w:proofErr w:type="spellEnd"/>
-      <w:r>
-        <w:rPr>
-          <w:rFonts w:ascii="Arial" w:hAnsi="Arial" w:cs="Arial"/>
-          <w:color w:val="000000"/>
-          <w:sz w:val="22"/>
-          <w:szCs w:val="22"/>
-        </w:rPr>
-        <w:t xml:space="preserve"> drive as supporting visualizations</w:t>
+        <w:t>Look at troubleshooting documents on desktop and in uwindsor drive as supporting visualizations</w:t>
       </w:r>
     </w:p>
     <w:p>
@@ -5691,94 +5649,58 @@
           <w:color w:val="FF0000"/>
           <w:sz w:val="24"/>
         </w:rPr>
-        <w:t xml:space="preserve">optional element; if </w:t>
-      </w:r>
-      <w:proofErr w:type="gramStart"/>
-      <w:r>
+        <w:t>optional element; if included, list here the name and page number for each table</w:t>
+      </w:r>
+      <w:r>
+        <w:rPr>
+          <w:rFonts w:ascii="Times New Roman" w:hAnsi="Times New Roman" w:cs="Times New Roman"/>
+          <w:color w:val="FF0000"/>
+        </w:rPr>
+        <w:t>]</w:t>
+      </w:r>
+    </w:p>
+    <w:p>
+      <w:pPr>
+        <w:rPr>
+          <w:rFonts w:eastAsiaTheme="minorHAnsi"/>
+          <w:sz w:val="20"/>
+        </w:rPr>
+      </w:pPr>
+      <w:r>
+        <w:rPr>
+          <w:rFonts w:eastAsiaTheme="minorHAnsi"/>
+          <w:sz w:val="20"/>
+        </w:rPr>
+        <w:br w:type="page"/>
+      </w:r>
+    </w:p>
+    <w:p>
+      <w:pPr>
+        <w:pStyle w:val="Heading1"/>
+      </w:pPr>
+      <w:bookmarkStart w:id="30" w:name="_Toc86960154"/>
+      <w:r>
+        <w:lastRenderedPageBreak/>
+        <w:t>LIST OF FIGURES</w:t>
+      </w:r>
+      <w:bookmarkEnd w:id="30"/>
+    </w:p>
+    <w:p>
+      <w:pPr>
+        <w:spacing w:line="360" w:lineRule="auto"/>
         <w:rPr>
           <w:rFonts w:ascii="Times New Roman" w:hAnsi="Times New Roman" w:cs="Times New Roman"/>
           <w:color w:val="FF0000"/>
           <w:sz w:val="24"/>
         </w:rPr>
-        <w:t>included,</w:t>
-      </w:r>
-      <w:proofErr w:type="gramEnd"/>
+      </w:pPr>
       <w:r>
         <w:rPr>
           <w:rFonts w:ascii="Times New Roman" w:hAnsi="Times New Roman" w:cs="Times New Roman"/>
           <w:color w:val="FF0000"/>
           <w:sz w:val="24"/>
         </w:rPr>
-        <w:t xml:space="preserve"> list here the name and page number for each table</w:t>
-      </w:r>
-      <w:r>
-        <w:rPr>
-          <w:rFonts w:ascii="Times New Roman" w:hAnsi="Times New Roman" w:cs="Times New Roman"/>
-          <w:color w:val="FF0000"/>
-        </w:rPr>
-        <w:t>]</w:t>
-      </w:r>
-    </w:p>
-    <w:p>
-      <w:pPr>
-        <w:rPr>
-          <w:rFonts w:eastAsiaTheme="minorHAnsi"/>
-          <w:sz w:val="20"/>
-        </w:rPr>
-      </w:pPr>
-      <w:r>
-        <w:rPr>
-          <w:rFonts w:eastAsiaTheme="minorHAnsi"/>
-          <w:sz w:val="20"/>
-        </w:rPr>
-        <w:br w:type="page"/>
-      </w:r>
-    </w:p>
-    <w:p>
-      <w:pPr>
-        <w:pStyle w:val="Heading1"/>
-      </w:pPr>
-      <w:bookmarkStart w:id="30" w:name="_Toc86960154"/>
-      <w:r>
-        <w:lastRenderedPageBreak/>
-        <w:t>LIST OF FIGURES</w:t>
-      </w:r>
-      <w:bookmarkEnd w:id="30"/>
-    </w:p>
-    <w:p>
-      <w:pPr>
-        <w:spacing w:line="360" w:lineRule="auto"/>
-        <w:rPr>
-          <w:rFonts w:ascii="Times New Roman" w:hAnsi="Times New Roman" w:cs="Times New Roman"/>
-          <w:color w:val="FF0000"/>
-          <w:sz w:val="24"/>
-        </w:rPr>
-      </w:pPr>
-      <w:r>
-        <w:rPr>
-          <w:rFonts w:ascii="Times New Roman" w:hAnsi="Times New Roman" w:cs="Times New Roman"/>
-          <w:color w:val="FF0000"/>
-          <w:sz w:val="24"/>
-        </w:rPr>
-        <w:t xml:space="preserve">[optional element; if </w:t>
-      </w:r>
-      <w:proofErr w:type="gramStart"/>
-      <w:r>
-        <w:rPr>
-          <w:rFonts w:ascii="Times New Roman" w:hAnsi="Times New Roman" w:cs="Times New Roman"/>
-          <w:color w:val="FF0000"/>
-          <w:sz w:val="24"/>
-        </w:rPr>
-        <w:t>included,</w:t>
-      </w:r>
-      <w:proofErr w:type="gramEnd"/>
-      <w:r>
-        <w:rPr>
-          <w:rFonts w:ascii="Times New Roman" w:hAnsi="Times New Roman" w:cs="Times New Roman"/>
-          <w:color w:val="FF0000"/>
-          <w:sz w:val="24"/>
-        </w:rPr>
-        <w:t xml:space="preserve"> list here the name and page number for each figure</w:t>
+        <w:t>[optional element; if included, list here the name and page number for each figure</w:t>
       </w:r>
       <w:r>
         <w:rPr>
@@ -5863,25 +5785,7 @@
           <w:color w:val="FF0000"/>
           <w:sz w:val="24"/>
         </w:rPr>
-        <w:t xml:space="preserve">optional </w:t>
-      </w:r>
-      <w:proofErr w:type="gramStart"/>
-      <w:r>
-        <w:rPr>
-          <w:rFonts w:ascii="Times New Roman" w:hAnsi="Times New Roman" w:cs="Times New Roman"/>
-          <w:color w:val="FF0000"/>
-          <w:sz w:val="24"/>
-        </w:rPr>
-        <w:t>element;</w:t>
-      </w:r>
-      <w:proofErr w:type="gramEnd"/>
-      <w:r>
-        <w:rPr>
-          <w:rFonts w:ascii="Times New Roman" w:hAnsi="Times New Roman" w:cs="Times New Roman"/>
-          <w:color w:val="FF0000"/>
-          <w:sz w:val="24"/>
-        </w:rPr>
-        <w:t xml:space="preserve"> if </w:t>
+        <w:t xml:space="preserve">optional element; if </w:t>
       </w:r>
       <w:r>
         <w:rPr>
@@ -9485,7 +9389,6 @@
         </w:rPr>
         <w:t xml:space="preserve">he figure below highlights </w:t>
       </w:r>
-      <w:proofErr w:type="gramStart"/>
       <w:r>
         <w:rPr>
           <w:lang w:val="en-CA"/>
@@ -9504,7 +9407,6 @@
         </w:rPr>
         <w:t>synchronous motors</w:t>
       </w:r>
-      <w:proofErr w:type="gramEnd"/>
       <w:r>
         <w:rPr>
           <w:lang w:val="en-CA"/>
@@ -9527,21 +9429,7 @@
         <w:rPr>
           <w:lang w:val="en-CA"/>
         </w:rPr>
-        <w:t xml:space="preserve">frequency of the excitation in the multi-phase winding. Alternatively, Induction motors </w:t>
-      </w:r>
-      <w:proofErr w:type="gramStart"/>
-      <w:r>
-        <w:rPr>
-          <w:lang w:val="en-CA"/>
-        </w:rPr>
-        <w:t>lag behind</w:t>
-      </w:r>
-      <w:proofErr w:type="gramEnd"/>
-      <w:r>
-        <w:rPr>
-          <w:lang w:val="en-CA"/>
-        </w:rPr>
-        <w:t xml:space="preserve"> the </w:t>
+        <w:t xml:space="preserve">frequency of the excitation in the multi-phase winding. Alternatively, Induction motors lag behind the </w:t>
       </w:r>
       <w:r>
         <w:rPr>
@@ -9708,21 +9596,7 @@
         <w:rPr>
           <w:lang w:val="en-CA"/>
         </w:rPr>
-        <w:t xml:space="preserve">will require further analysis to properly classify and investigate the design of </w:t>
-      </w:r>
-      <w:proofErr w:type="gramStart"/>
-      <w:r>
-        <w:rPr>
-          <w:lang w:val="en-CA"/>
-        </w:rPr>
-        <w:t>a</w:t>
-      </w:r>
-      <w:proofErr w:type="gramEnd"/>
-      <w:r>
-        <w:rPr>
-          <w:lang w:val="en-CA"/>
-        </w:rPr>
-        <w:t xml:space="preserve"> LSM.</w:t>
+        <w:t>will require further analysis to properly classify and investigate the design of a LSM.</w:t>
       </w:r>
     </w:p>
     <w:p>
@@ -10196,7 +10070,6 @@
           <w:shd w:val="clear" w:color="auto" w:fill="F3F3F3"/>
         </w:rPr>
       </w:pPr>
-      <w:proofErr w:type="spellStart"/>
       <w:r>
         <w:rPr>
           <w:rFonts w:ascii="Nunito Sans" w:hAnsi="Nunito Sans"/>
@@ -10205,9 +10078,18 @@
           <w:szCs w:val="28"/>
           <w:shd w:val="clear" w:color="auto" w:fill="F9F9F9"/>
         </w:rPr>
-        <w:t>Mmf</w:t>
-      </w:r>
-      <w:proofErr w:type="spellEnd"/>
+        <w:t>Mmf =</w:t>
+      </w:r>
+      <w:r>
+        <w:rPr>
+          <w:rFonts w:ascii="Arial" w:hAnsi="Arial" w:cs="Arial"/>
+          <w:color w:val="FFC000"/>
+          <w:sz w:val="28"/>
+          <w:szCs w:val="28"/>
+          <w:shd w:val="clear" w:color="auto" w:fill="F9F9F9"/>
+        </w:rPr>
+        <w:t>ʃ</w:t>
+      </w:r>
       <w:r>
         <w:rPr>
           <w:rFonts w:ascii="Nunito Sans" w:hAnsi="Nunito Sans"/>
@@ -10216,17 +10098,7 @@
           <w:szCs w:val="28"/>
           <w:shd w:val="clear" w:color="auto" w:fill="F9F9F9"/>
         </w:rPr>
-        <w:t xml:space="preserve"> =</w:t>
-      </w:r>
-      <w:r>
-        <w:rPr>
-          <w:rFonts w:ascii="Arial" w:hAnsi="Arial" w:cs="Arial"/>
-          <w:color w:val="FFC000"/>
-          <w:sz w:val="28"/>
-          <w:szCs w:val="28"/>
-          <w:shd w:val="clear" w:color="auto" w:fill="F9F9F9"/>
-        </w:rPr>
-        <w:t>ʃ</w:t>
+        <w:t xml:space="preserve"> H.dl,</w:t>
       </w:r>
       <w:r>
         <w:rPr>
@@ -10238,8 +10110,6 @@
         </w:rPr>
         <w:t xml:space="preserve"> </w:t>
       </w:r>
-      <w:proofErr w:type="spellStart"/>
-      <w:proofErr w:type="gramStart"/>
       <w:r>
         <w:rPr>
           <w:rFonts w:ascii="Nunito Sans" w:hAnsi="Nunito Sans"/>
@@ -10248,10 +10118,8 @@
           <w:szCs w:val="28"/>
           <w:shd w:val="clear" w:color="auto" w:fill="F9F9F9"/>
         </w:rPr>
-        <w:t>H.dl</w:t>
-      </w:r>
-      <w:proofErr w:type="spellEnd"/>
-      <w:proofErr w:type="gramEnd"/>
+        <w:t xml:space="preserve"> while </w:t>
+      </w:r>
       <w:r>
         <w:rPr>
           <w:rFonts w:ascii="Nunito Sans" w:hAnsi="Nunito Sans"/>
@@ -10260,36 +10128,6 @@
           <w:szCs w:val="28"/>
           <w:shd w:val="clear" w:color="auto" w:fill="F9F9F9"/>
         </w:rPr>
-        <w:t>,</w:t>
-      </w:r>
-      <w:r>
-        <w:rPr>
-          <w:rFonts w:ascii="Nunito Sans" w:hAnsi="Nunito Sans"/>
-          <w:color w:val="FFC000"/>
-          <w:sz w:val="28"/>
-          <w:szCs w:val="28"/>
-          <w:shd w:val="clear" w:color="auto" w:fill="F9F9F9"/>
-        </w:rPr>
-        <w:t xml:space="preserve"> </w:t>
-      </w:r>
-      <w:r>
-        <w:rPr>
-          <w:rFonts w:ascii="Nunito Sans" w:hAnsi="Nunito Sans"/>
-          <w:color w:val="FFC000"/>
-          <w:sz w:val="28"/>
-          <w:szCs w:val="28"/>
-          <w:shd w:val="clear" w:color="auto" w:fill="F9F9F9"/>
-        </w:rPr>
-        <w:t xml:space="preserve"> while </w:t>
-      </w:r>
-      <w:r>
-        <w:rPr>
-          <w:rFonts w:ascii="Nunito Sans" w:hAnsi="Nunito Sans"/>
-          <w:color w:val="FFC000"/>
-          <w:sz w:val="28"/>
-          <w:szCs w:val="28"/>
-          <w:shd w:val="clear" w:color="auto" w:fill="F9F9F9"/>
-        </w:rPr>
         <w:t xml:space="preserve"> V = </w:t>
       </w:r>
       <w:r>
@@ -10320,20 +10158,8 @@
           <w:szCs w:val="28"/>
           <w:shd w:val="clear" w:color="auto" w:fill="F3F3F3"/>
         </w:rPr>
-        <w:t xml:space="preserve"> </w:t>
-      </w:r>
-      <w:proofErr w:type="spellStart"/>
-      <w:r>
-        <w:rPr>
-          <w:rFonts w:ascii="Nunito Sans" w:hAnsi="Nunito Sans"/>
-          <w:color w:val="FFC000"/>
-          <w:sz w:val="28"/>
-          <w:szCs w:val="28"/>
-          <w:shd w:val="clear" w:color="auto" w:fill="F3F3F3"/>
-        </w:rPr>
-        <w:t>E.dl</w:t>
-      </w:r>
-      <w:proofErr w:type="spellEnd"/>
+        <w:t xml:space="preserve"> E.dl</w:t>
+      </w:r>
     </w:p>
     <w:p>
       <w:pPr>
@@ -10364,49 +10190,7 @@
         <w:rPr>
           <w:color w:val="FFC000"/>
         </w:rPr>
-        <w:t xml:space="preserve"> I emailed </w:t>
-      </w:r>
-      <w:proofErr w:type="spellStart"/>
-      <w:r>
-        <w:rPr>
-          <w:color w:val="FFC000"/>
-        </w:rPr>
-        <w:t>tim</w:t>
-      </w:r>
-      <w:proofErr w:type="spellEnd"/>
-      <w:r>
-        <w:rPr>
-          <w:color w:val="FFC000"/>
-        </w:rPr>
-        <w:t xml:space="preserve"> and </w:t>
-      </w:r>
-      <w:proofErr w:type="spellStart"/>
-      <w:r>
-        <w:rPr>
-          <w:color w:val="FFC000"/>
-        </w:rPr>
-        <w:t>areej</w:t>
-      </w:r>
-      <w:proofErr w:type="spellEnd"/>
-      <w:r>
-        <w:rPr>
-          <w:color w:val="FFC000"/>
-        </w:rPr>
-        <w:t xml:space="preserve"> the </w:t>
-      </w:r>
-      <w:proofErr w:type="spellStart"/>
-      <w:r>
-        <w:rPr>
-          <w:color w:val="FFC000"/>
-        </w:rPr>
-        <w:t>ansys</w:t>
-      </w:r>
-      <w:proofErr w:type="spellEnd"/>
-      <w:r>
-        <w:rPr>
-          <w:color w:val="FFC000"/>
-        </w:rPr>
-        <w:t xml:space="preserve"> document for plotting in airgap</w:t>
+        <w:t xml:space="preserve"> I emailed tim and areej the ansys document for plotting in airgap</w:t>
       </w:r>
     </w:p>
     <w:p>
@@ -11919,21 +11703,7 @@
         <w:rPr>
           <w:color w:val="7030A0"/>
         </w:rPr>
-        <w:t xml:space="preserve">&lt;Although </w:t>
-      </w:r>
-      <w:proofErr w:type="spellStart"/>
-      <w:r>
-        <w:rPr>
-          <w:color w:val="7030A0"/>
-        </w:rPr>
-        <w:t>asynch</w:t>
-      </w:r>
-      <w:proofErr w:type="spellEnd"/>
-      <w:r>
-        <w:rPr>
-          <w:color w:val="7030A0"/>
-        </w:rPr>
-        <w:t xml:space="preserve"> SSLIMs do not experience mechanical do to not needing a gearbox or similar drivetrains&gt;</w:t>
+        <w:t>&lt;Although asynch SSLIMs do not experience mechanical do to not needing a gearbox or similar drivetrains&gt;</w:t>
       </w:r>
     </w:p>
     <w:p>
@@ -12269,23 +12039,7 @@
           <w:color w:val="7030A0"/>
           <w:sz w:val="20"/>
         </w:rPr>
-        <w:t xml:space="preserve"> (use my </w:t>
-      </w:r>
-      <w:proofErr w:type="spellStart"/>
-      <w:r>
-        <w:rPr>
-          <w:color w:val="7030A0"/>
-          <w:sz w:val="20"/>
-        </w:rPr>
-        <w:t>powerpoint</w:t>
-      </w:r>
-      <w:proofErr w:type="spellEnd"/>
-      <w:r>
-        <w:rPr>
-          <w:color w:val="7030A0"/>
-          <w:sz w:val="20"/>
-        </w:rPr>
-        <w:t xml:space="preserve"> where I surveyed the industry)</w:t>
+        <w:t xml:space="preserve"> (use my powerpoint where I surveyed the industry)</w:t>
       </w:r>
     </w:p>
     <w:p>
@@ -15360,23 +15114,7 @@
           <w:color w:val="000000" w:themeColor="text1"/>
           <w:sz w:val="20"/>
         </w:rPr>
-        <w:t xml:space="preserve">Previously it was discussed that </w:t>
-      </w:r>
-      <w:proofErr w:type="gramStart"/>
-      <w:r>
-        <w:rPr>
-          <w:color w:val="000000" w:themeColor="text1"/>
-          <w:sz w:val="20"/>
-        </w:rPr>
-        <w:t>MEC</w:t>
-      </w:r>
-      <w:proofErr w:type="gramEnd"/>
-      <w:r>
-        <w:rPr>
-          <w:color w:val="000000" w:themeColor="text1"/>
-          <w:sz w:val="20"/>
-        </w:rPr>
-        <w:t xml:space="preserve"> and HM can be combined to form a hybrid analytical model [HAM]. This model is solved in 2D and is split into orthogonal regions that span the entire periodic length. This is an important feature that distinguishes which regions will become HM or MEC regions. The secondary of the double-layer single-sided linear induction motor [LIM] is infinitely long compared to the finite length of the primary. Longitudinal end-effects are accounted for in this approach which requires air to be modeled to the right and left of the motor core. Similarly, air is modeled above and below the motor to allow for non-continuous boundaries and constrain the model simulation size. Since MEC requires a mesh of polygons, rectangles were chosen to simplify the complexity of the model which must enclose only one type of material. This discretizes the magnetic field produced throughout the model. A model of a double-layer single-sided LIM is shown in </w:t>
+        <w:t xml:space="preserve">Previously it was discussed that MEC and HM can be combined to form a hybrid analytical model [HAM]. This model is solved in 2D and is split into orthogonal regions that span the entire periodic length. This is an important feature that distinguishes which regions will become HM or MEC regions. The secondary of the double-layer single-sided linear induction motor [LIM] is infinitely long compared to the finite length of the primary. Longitudinal end-effects are accounted for in this approach which requires air to be modeled to the right and left of the motor core. Similarly, air is modeled above and below the motor to allow for non-continuous boundaries and constrain the model simulation size. Since MEC requires a mesh of polygons, rectangles were chosen to simplify the complexity of the model which must enclose only one type of material. This discretizes the magnetic field produced throughout the model. A model of a double-layer single-sided LIM is shown in </w:t>
       </w:r>
       <w:r>
         <w:rPr>
@@ -15874,21 +15612,7 @@
         <w:rPr>
           <w:sz w:val="20"/>
         </w:rPr>
-        <w:t xml:space="preserve">viduals that survive </w:t>
-      </w:r>
-      <w:proofErr w:type="gramStart"/>
-      <w:r>
-        <w:rPr>
-          <w:sz w:val="20"/>
-        </w:rPr>
-        <w:t>in a given</w:t>
-      </w:r>
-      <w:proofErr w:type="gramEnd"/>
-      <w:r>
-        <w:rPr>
-          <w:sz w:val="20"/>
-        </w:rPr>
-        <w:t xml:space="preserve"> environment. Being the strongest is</w:t>
+        <w:t>viduals that survive in a given environment. Being the strongest is</w:t>
       </w:r>
       <w:r>
         <w:rPr>
@@ -15900,16 +15624,8 @@
         <w:rPr>
           <w:sz w:val="20"/>
         </w:rPr>
-        <w:t xml:space="preserve">function of </w:t>
-      </w:r>
-      <w:proofErr w:type="gramStart"/>
-      <w:r>
-        <w:rPr>
-          <w:sz w:val="20"/>
-        </w:rPr>
-        <w:t>each individual</w:t>
-      </w:r>
-      <w:proofErr w:type="gramEnd"/>
+        <w:t>function of each individual</w:t>
+      </w:r>
       <w:r>
         <w:rPr>
           <w:sz w:val="20"/>
@@ -15939,35 +15655,20 @@
           <w:color w:val="FF0000"/>
           <w:sz w:val="20"/>
         </w:rPr>
-        <w:t xml:space="preserve">Figure </w:t>
-      </w:r>
-      <w:proofErr w:type="gramStart"/>
+        <w:t>Figure X</w:t>
+      </w:r>
       <w:r>
         <w:rPr>
           <w:color w:val="FF0000"/>
           <w:sz w:val="20"/>
         </w:rPr>
-        <w:t>X</w:t>
-      </w:r>
-      <w:r>
-        <w:rPr>
-          <w:color w:val="FF0000"/>
-          <w:sz w:val="20"/>
-        </w:rPr>
         <w:t xml:space="preserve"> </w:t>
       </w:r>
       <w:r>
         <w:rPr>
           <w:sz w:val="20"/>
         </w:rPr>
-        <w:t>.</w:t>
-      </w:r>
-      <w:proofErr w:type="gramEnd"/>
-      <w:r>
-        <w:rPr>
-          <w:sz w:val="20"/>
-        </w:rPr>
-        <w:t xml:space="preserve"> </w:t>
+        <w:t xml:space="preserve">. </w:t>
       </w:r>
       <w:r>
         <w:rPr>
@@ -16561,31 +16262,14 @@
           <w:sz w:val="20"/>
           <w:szCs w:val="20"/>
         </w:rPr>
-        <w:t xml:space="preserve">Figure </w:t>
-      </w:r>
-      <w:proofErr w:type="gramStart"/>
-      <w:r>
-        <w:rPr>
-          <w:color w:val="FF0000"/>
-          <w:sz w:val="20"/>
-          <w:szCs w:val="20"/>
-        </w:rPr>
-        <w:t xml:space="preserve">X </w:t>
-      </w:r>
-      <w:r>
-        <w:rPr>
-          <w:sz w:val="20"/>
-          <w:szCs w:val="20"/>
-        </w:rPr>
-        <w:t>,</w:t>
-      </w:r>
-      <w:proofErr w:type="gramEnd"/>
-      <w:r>
-        <w:rPr>
-          <w:sz w:val="20"/>
-          <w:szCs w:val="20"/>
-        </w:rPr>
-        <w:t xml:space="preserve"> </w:t>
+        <w:t xml:space="preserve">Figure X </w:t>
+      </w:r>
+      <w:r>
+        <w:rPr>
+          <w:sz w:val="20"/>
+          <w:szCs w:val="20"/>
+        </w:rPr>
+        <w:t xml:space="preserve">, </w:t>
       </w:r>
       <w:r>
         <w:rPr>
@@ -17129,21 +16813,12 @@
         </w:rPr>
         <w:t xml:space="preserve"> to produce </w:t>
       </w:r>
-      <w:proofErr w:type="gramStart"/>
-      <w:r>
-        <w:rPr>
-          <w:sz w:val="20"/>
-          <w:szCs w:val="20"/>
-        </w:rPr>
-        <w:t>children</w:t>
-      </w:r>
-      <w:proofErr w:type="gramEnd"/>
-      <w:r>
-        <w:rPr>
-          <w:sz w:val="20"/>
-          <w:szCs w:val="20"/>
-        </w:rPr>
-        <w:t xml:space="preserve"> chromosomes.</w:t>
+      <w:r>
+        <w:rPr>
+          <w:sz w:val="20"/>
+          <w:szCs w:val="20"/>
+        </w:rPr>
+        <w:t>children chromosomes.</w:t>
       </w:r>
       <w:r>
         <w:rPr>
@@ -18294,8 +17969,6 @@
           <w:szCs w:val="20"/>
         </w:rPr>
       </w:pPr>
-      <w:proofErr w:type="spellStart"/>
-      <w:proofErr w:type="gramStart"/>
       <w:r>
         <w:rPr>
           <w:rFonts w:ascii="Courier New" w:eastAsia="Times New Roman" w:hAnsi="Courier New" w:cs="Courier New"/>
@@ -18303,58 +17976,7 @@
           <w:sz w:val="20"/>
           <w:szCs w:val="20"/>
         </w:rPr>
-        <w:t>self.f</w:t>
-      </w:r>
-      <w:proofErr w:type="spellEnd"/>
-      <w:proofErr w:type="gramEnd"/>
-      <w:r>
-        <w:rPr>
-          <w:rFonts w:ascii="Courier New" w:eastAsia="Times New Roman" w:hAnsi="Courier New" w:cs="Courier New"/>
-          <w:color w:val="808080"/>
-          <w:sz w:val="20"/>
-          <w:szCs w:val="20"/>
-        </w:rPr>
-        <w:t xml:space="preserve"> = </w:t>
-      </w:r>
-      <w:proofErr w:type="spellStart"/>
-      <w:r>
-        <w:rPr>
-          <w:rFonts w:ascii="Courier New" w:eastAsia="Times New Roman" w:hAnsi="Courier New" w:cs="Courier New"/>
-          <w:color w:val="808080"/>
-          <w:sz w:val="20"/>
-          <w:szCs w:val="20"/>
-        </w:rPr>
-        <w:t>self.vel</w:t>
-      </w:r>
-      <w:proofErr w:type="spellEnd"/>
-      <w:r>
-        <w:rPr>
-          <w:rFonts w:ascii="Courier New" w:eastAsia="Times New Roman" w:hAnsi="Courier New" w:cs="Courier New"/>
-          <w:color w:val="808080"/>
-          <w:sz w:val="20"/>
-          <w:szCs w:val="20"/>
-        </w:rPr>
-        <w:t>/(2*</w:t>
-      </w:r>
-      <w:proofErr w:type="spellStart"/>
-      <w:r>
-        <w:rPr>
-          <w:rFonts w:ascii="Courier New" w:eastAsia="Times New Roman" w:hAnsi="Courier New" w:cs="Courier New"/>
-          <w:color w:val="808080"/>
-          <w:sz w:val="20"/>
-          <w:szCs w:val="20"/>
-        </w:rPr>
-        <w:t>self.Tp</w:t>
-      </w:r>
-      <w:proofErr w:type="spellEnd"/>
-      <w:r>
-        <w:rPr>
-          <w:rFonts w:ascii="Courier New" w:eastAsia="Times New Roman" w:hAnsi="Courier New" w:cs="Courier New"/>
-          <w:color w:val="808080"/>
-          <w:sz w:val="20"/>
-          <w:szCs w:val="20"/>
-        </w:rPr>
-        <w:t>)</w:t>
+        <w:t>self.f = self.vel/(2*self.Tp)</w:t>
       </w:r>
     </w:p>
     <w:p>
@@ -18617,7 +18239,6 @@
         </w:rPr>
         <w:t xml:space="preserve">vectors </w:t>
       </w:r>
-      <w:proofErr w:type="gramStart"/>
       <w:r>
         <w:rPr>
           <w:sz w:val="20"/>
@@ -18625,7 +18246,6 @@
         </w:rPr>
         <w:t>are</w:t>
       </w:r>
-      <w:proofErr w:type="gramEnd"/>
       <w:r>
         <w:rPr>
           <w:sz w:val="20"/>
@@ -40805,15 +40425,7 @@
         <w:t xml:space="preserve">With this information a rough estimate on the efficiency of the motor can be produced which </w:t>
       </w:r>
       <w:r>
-        <w:t xml:space="preserve">doubles as </w:t>
-      </w:r>
-      <w:proofErr w:type="gramStart"/>
-      <w:r>
-        <w:t>a</w:t>
-      </w:r>
-      <w:proofErr w:type="gramEnd"/>
-      <w:r>
-        <w:t xml:space="preserve"> objective function value for the GA.</w:t>
+        <w:t>doubles as a objective function value for the GA.</w:t>
       </w:r>
     </w:p>
     <w:p>
@@ -40829,7 +40441,6 @@
         </w:rPr>
       </w:pPr>
       <w:bookmarkStart w:id="73" w:name="_Toc86960178"/>
-      <w:proofErr w:type="spellStart"/>
       <w:r>
         <w:rPr>
           <w:rFonts w:ascii="Times New Roman" w:hAnsi="Times New Roman" w:cs="Times New Roman"/>
@@ -40840,7 +40451,6 @@
         <w:t>LIM_Show</w:t>
       </w:r>
       <w:bookmarkEnd w:id="73"/>
-      <w:proofErr w:type="spellEnd"/>
     </w:p>
     <w:p>
       <w:r>
@@ -40912,35 +40522,20 @@
           <w:b/>
           <w:bCs/>
         </w:rPr>
-        <w:t xml:space="preserve">don’t need the c_0 term in the complex </w:t>
-      </w:r>
-      <w:proofErr w:type="spellStart"/>
+        <w:t>don’t need the c_0 term in the complex fourier transform by this image:</w:t>
+      </w:r>
       <w:r>
         <w:rPr>
           <w:b/>
           <w:bCs/>
         </w:rPr>
-        <w:t>fourier</w:t>
-      </w:r>
-      <w:proofErr w:type="spellEnd"/>
+        <w:br/>
+      </w:r>
       <w:r>
         <w:rPr>
           <w:b/>
           <w:bCs/>
-        </w:rPr>
-        <w:t xml:space="preserve"> transform by this image:</w:t>
-      </w:r>
-      <w:r>
-        <w:rPr>
-          <w:b/>
-          <w:bCs/>
-        </w:rPr>
-        <w:br/>
-      </w:r>
-      <w:r>
-        <w:rPr>
-          <w:b/>
-          <w:bCs/>
+          <w:noProof/>
         </w:rPr>
         <w:drawing>
           <wp:inline distT="0" distB="0" distL="0" distR="0" wp14:anchorId="1C171AE6" wp14:editId="0864984A">
@@ -40991,7 +40586,41 @@
           <w:b/>
           <w:bCs/>
         </w:rPr>
-        <w:t>Recreate this in a nice plot!</w:t>
+        <w:drawing>
+          <wp:inline distT="0" distB="0" distL="0" distR="0" wp14:anchorId="42924056" wp14:editId="064285DD">
+            <wp:extent cx="5486400" cy="3086100"/>
+            <wp:effectExtent l="0" t="0" r="0" b="0"/>
+            <wp:docPr id="9" name="Picture 9" descr="A screenshot of a computer&#10;&#10;Description automatically generated with medium confidence"/>
+            <wp:cNvGraphicFramePr>
+              <a:graphicFrameLocks xmlns:a="http://schemas.openxmlformats.org/drawingml/2006/main" noChangeAspect="1"/>
+            </wp:cNvGraphicFramePr>
+            <a:graphic xmlns:a="http://schemas.openxmlformats.org/drawingml/2006/main">
+              <a:graphicData uri="http://schemas.openxmlformats.org/drawingml/2006/picture">
+                <pic:pic xmlns:pic="http://schemas.openxmlformats.org/drawingml/2006/picture">
+                  <pic:nvPicPr>
+                    <pic:cNvPr id="9" name="Picture 9" descr="A screenshot of a computer&#10;&#10;Description automatically generated with medium confidence"/>
+                    <pic:cNvPicPr/>
+                  </pic:nvPicPr>
+                  <pic:blipFill>
+                    <a:blip r:embed="rId44"/>
+                    <a:stretch>
+                      <a:fillRect/>
+                    </a:stretch>
+                  </pic:blipFill>
+                  <pic:spPr>
+                    <a:xfrm>
+                      <a:off x="0" y="0"/>
+                      <a:ext cx="5486400" cy="3086100"/>
+                    </a:xfrm>
+                    <a:prstGeom prst="rect">
+                      <a:avLst/>
+                    </a:prstGeom>
+                  </pic:spPr>
+                </pic:pic>
+              </a:graphicData>
+            </a:graphic>
+          </wp:inline>
+        </w:drawing>
       </w:r>
     </w:p>
     <w:p>
@@ -41001,6 +40630,13 @@
           <w:bCs/>
         </w:rPr>
       </w:pPr>
+      <w:r>
+        <w:rPr>
+          <w:b/>
+          <w:bCs/>
+        </w:rPr>
+        <w:t>Recreate this in a nice plot!</w:t>
+      </w:r>
     </w:p>
     <w:p>
       <w:pPr>
@@ -41009,39 +40645,47 @@
           <w:bCs/>
         </w:rPr>
       </w:pPr>
-      <w:r>
+    </w:p>
+    <w:p>
+      <w:pPr>
         <w:rPr>
           <w:b/>
           <w:bCs/>
         </w:rPr>
-        <w:t>plot the Bx field at the boundary between the coils and the airgap,</w:t>
-      </w:r>
+      </w:pPr>
       <w:r>
         <w:rPr>
           <w:b/>
           <w:bCs/>
         </w:rPr>
-        <w:t xml:space="preserve"> </w:t>
+        <w:t>plot the Bx field at the boundary between the coils and the airgap,</w:t>
       </w:r>
       <w:r>
         <w:rPr>
           <w:b/>
           <w:bCs/>
         </w:rPr>
-        <w:t>described in equation 24 of the 2019 paper. The Bx field is piecewise-continuous and is plotted in Blue. The complex Fourier transform was applied to the Bx field and plotted in Red. The accuracy of the</w:t>
+        <w:t xml:space="preserve"> </w:t>
       </w:r>
       <w:r>
         <w:rPr>
           <w:b/>
           <w:bCs/>
         </w:rPr>
-        <w:t xml:space="preserve"> </w:t>
+        <w:t>described in equation 24 of the 2019 paper. The Bx field is piecewise-continuous and is plotted in Blue. The complex Fourier transform was applied to the Bx field and plotted in Red. The accuracy of the</w:t>
       </w:r>
       <w:r>
         <w:rPr>
           <w:b/>
           <w:bCs/>
         </w:rPr>
+        <w:t xml:space="preserve"> </w:t>
+      </w:r>
+      <w:r>
+        <w:rPr>
+          <w:b/>
+          <w:bCs/>
+        </w:rPr>
         <w:t>complex Fourier transform depends on: # of harmonics, # of x positions, # of nodes in the x-direction of the model</w:t>
       </w:r>
     </w:p>
@@ -41080,6 +40724,7 @@
           <w:b/>
           <w:bCs/>
         </w:rPr>
+        <w:lastRenderedPageBreak/>
         <w:t>For example, this waveform would need a c_0 term since it does not average an area of 0 across the period:</w:t>
       </w:r>
       <w:r>
@@ -41100,6 +40745,7 @@
         <w:rPr>
           <w:b/>
           <w:bCs/>
+          <w:noProof/>
         </w:rPr>
         <w:drawing>
           <wp:inline distT="0" distB="0" distL="0" distR="0" wp14:anchorId="0CF39842" wp14:editId="4E550715">
@@ -41117,7 +40763,7 @@
                     <pic:cNvPicPr/>
                   </pic:nvPicPr>
                   <pic:blipFill>
-                    <a:blip r:embed="rId44"/>
+                    <a:blip r:embed="rId45"/>
                     <a:stretch>
                       <a:fillRect/>
                     </a:stretch>
@@ -41149,8 +40795,8 @@
         <w:rPr>
           <w:b/>
           <w:bCs/>
-        </w:rPr>
-        <w:lastRenderedPageBreak/>
+          <w:noProof/>
+        </w:rPr>
         <w:drawing>
           <wp:inline distT="0" distB="0" distL="0" distR="0" wp14:anchorId="464D520A" wp14:editId="15F48887">
             <wp:extent cx="3064933" cy="1724025"/>
@@ -41167,7 +40813,7 @@
                     <pic:cNvPicPr/>
                   </pic:nvPicPr>
                   <pic:blipFill>
-                    <a:blip r:embed="rId45"/>
+                    <a:blip r:embed="rId46"/>
                     <a:stretch>
                       <a:fillRect/>
                     </a:stretch>
@@ -41251,35 +40897,7 @@
         <w:rPr>
           <w:color w:val="7030A0"/>
         </w:rPr>
-        <w:t xml:space="preserve"> function </w:t>
-      </w:r>
-      <w:proofErr w:type="spellStart"/>
-      <w:r>
-        <w:rPr>
-          <w:color w:val="7030A0"/>
-        </w:rPr>
-        <w:t>multivariables</w:t>
-      </w:r>
-      <w:proofErr w:type="spellEnd"/>
-      <w:r>
-        <w:rPr>
-          <w:color w:val="7030A0"/>
-        </w:rPr>
-        <w:t xml:space="preserve"> each in detail. Ex thrust is generated </w:t>
-      </w:r>
-      <w:proofErr w:type="spellStart"/>
-      <w:r>
-        <w:rPr>
-          <w:color w:val="7030A0"/>
-        </w:rPr>
-        <w:t>throgh</w:t>
-      </w:r>
-      <w:proofErr w:type="spellEnd"/>
-      <w:r>
-        <w:rPr>
-          <w:color w:val="7030A0"/>
-        </w:rPr>
-        <w:t xml:space="preserve"> flux linkage in airgap</w:t>
+        <w:t xml:space="preserve"> function multivariables each in detail. Ex thrust is generated throgh flux linkage in airgap</w:t>
       </w:r>
     </w:p>
     <w:p>
@@ -41472,6 +41090,7 @@
         <w:rPr>
           <w:color w:val="7030A0"/>
         </w:rPr>
+        <w:lastRenderedPageBreak/>
         <w:t>B field in core</w:t>
       </w:r>
     </w:p>
@@ -41667,7 +41286,6 @@
         </w:rPr>
       </w:pPr>
       <w:bookmarkStart w:id="78" w:name="_Toc86960183"/>
-      <w:proofErr w:type="spellStart"/>
       <w:r>
         <w:rPr>
           <w:rFonts w:ascii="Times New Roman" w:hAnsi="Times New Roman" w:cs="Times New Roman"/>
@@ -41675,18 +41293,7 @@
           <w:color w:val="FF0000"/>
           <w:sz w:val="24"/>
         </w:rPr>
-        <w:lastRenderedPageBreak/>
-        <w:t>Convergance</w:t>
-      </w:r>
-      <w:proofErr w:type="spellEnd"/>
-      <w:r>
-        <w:rPr>
-          <w:rFonts w:ascii="Times New Roman" w:hAnsi="Times New Roman" w:cs="Times New Roman"/>
-          <w:i/>
-          <w:color w:val="FF0000"/>
-          <w:sz w:val="24"/>
-        </w:rPr>
-        <w:t xml:space="preserve"> of GA towards improvement</w:t>
+        <w:t>Convergance of GA towards improvement</w:t>
       </w:r>
       <w:bookmarkEnd w:id="78"/>
     </w:p>
@@ -41768,19 +41375,11 @@
           <w:color w:val="7030A0"/>
         </w:rPr>
       </w:pPr>
-      <w:proofErr w:type="spellStart"/>
       <w:r>
         <w:rPr>
           <w:color w:val="7030A0"/>
         </w:rPr>
-        <w:t>Convergance</w:t>
-      </w:r>
-      <w:proofErr w:type="spellEnd"/>
-      <w:r>
-        <w:rPr>
-          <w:color w:val="7030A0"/>
-        </w:rPr>
-        <w:t xml:space="preserve"> to improvement for GA</w:t>
+        <w:t>Convergance to improvement for GA</w:t>
       </w:r>
     </w:p>
     <w:p/>
@@ -41987,19 +41586,11 @@
           <w:color w:val="7030A0"/>
         </w:rPr>
       </w:pPr>
-      <w:proofErr w:type="spellStart"/>
       <w:r>
         <w:rPr>
           <w:color w:val="7030A0"/>
         </w:rPr>
-        <w:t>Multiprocess</w:t>
-      </w:r>
-      <w:proofErr w:type="spellEnd"/>
-      <w:r>
-        <w:rPr>
-          <w:color w:val="7030A0"/>
-        </w:rPr>
-        <w:t>/Coroutine</w:t>
+        <w:t>Multiprocess/Coroutine</w:t>
       </w:r>
     </w:p>
     <w:p>
@@ -42138,7 +41729,6 @@
         <w:rPr>
           <w:rFonts w:cs="Times New Roman"/>
         </w:rPr>
-        <w:lastRenderedPageBreak/>
         <w:br w:type="page"/>
       </w:r>
     </w:p>
@@ -42375,31 +41965,9 @@
           <w:color w:val="FF0000"/>
           <w:sz w:val="24"/>
         </w:rPr>
-        <w:t xml:space="preserve">The Vita </w:t>
-      </w:r>
-      <w:proofErr w:type="spellStart"/>
-      <w:r>
-        <w:rPr>
-          <w:rFonts w:ascii="Times New Roman" w:hAnsi="Times New Roman" w:cs="Times New Roman"/>
-          <w:i/>
-          <w:iCs/>
-          <w:color w:val="FF0000"/>
-          <w:sz w:val="24"/>
-        </w:rPr>
-        <w:t>Auctoris</w:t>
-      </w:r>
-      <w:proofErr w:type="spellEnd"/>
-      <w:r>
-        <w:rPr>
-          <w:rFonts w:ascii="Times New Roman" w:hAnsi="Times New Roman" w:cs="Times New Roman"/>
-          <w:i/>
-          <w:iCs/>
-          <w:color w:val="FF0000"/>
-          <w:sz w:val="24"/>
-        </w:rPr>
-        <w:t xml:space="preserve"> is a required thesis element, however, there are no specific requirements / restrictions about its format or contents. It should include as a minimum the author's name, education and degrees. A sample approval page is provided below. For more details refer to the</w:t>
-      </w:r>
-      <w:hyperlink r:id="rId46" w:anchor="vita" w:history="1">
+        <w:t>The Vita Auctoris is a required thesis element, however, there are no specific requirements / restrictions about its format or contents. It should include as a minimum the author's name, education and degrees. A sample approval page is provided below. For more details refer to the</w:t>
+      </w:r>
+      <w:hyperlink r:id="rId47" w:anchor="vita" w:history="1">
         <w:r>
           <w:rPr>
             <w:rStyle w:val="Hyperlink"/>
@@ -42848,15 +42416,7 @@
         <w:annotationRef/>
       </w:r>
       <w:r>
-        <w:t xml:space="preserve">I don’t think </w:t>
-      </w:r>
-      <w:proofErr w:type="spellStart"/>
-      <w:r>
-        <w:t>its</w:t>
-      </w:r>
-      <w:proofErr w:type="spellEnd"/>
-      <w:r>
-        <w:t xml:space="preserve"> clear yet that I am doing a meshed solution</w:t>
+        <w:t>I don’t think its clear yet that I am doing a meshed solution</w:t>
       </w:r>
     </w:p>
   </w:comment>
@@ -42949,12 +42509,10 @@
       <w:r>
         <w:t xml:space="preserve"> then I need to show proof of that by comparing the results to FEA. </w:t>
       </w:r>
-      <w:proofErr w:type="spellStart"/>
       <w:proofErr w:type="gramStart"/>
       <w:r>
         <w:t>Lets</w:t>
       </w:r>
-      <w:proofErr w:type="spellEnd"/>
       <w:proofErr w:type="gramEnd"/>
       <w:r>
         <w:t xml:space="preserve"> keep it simple to just fixed length designs.</w:t>
@@ -42973,15 +42531,7 @@
         <w:annotationRef/>
       </w:r>
       <w:r>
-        <w:t xml:space="preserve">I need to take a screenshot of my own </w:t>
-      </w:r>
-      <w:proofErr w:type="spellStart"/>
-      <w:r>
-        <w:t>Tkinter</w:t>
-      </w:r>
-      <w:proofErr w:type="spellEnd"/>
-      <w:r>
-        <w:t xml:space="preserve"> </w:t>
+        <w:t xml:space="preserve">I need to take a screenshot of my own Tkinter </w:t>
       </w:r>
       <w:proofErr w:type="gramStart"/>
       <w:r>
@@ -43072,18 +42622,10 @@
       </w:r>
       <w:proofErr w:type="gramEnd"/>
       <w:r>
-        <w:t xml:space="preserve"> </w:t>
-      </w:r>
-      <w:proofErr w:type="spellStart"/>
-      <w:r>
-        <w:t>T</w:t>
-      </w:r>
-      <w:r>
-        <w:t>per</w:t>
-      </w:r>
-      <w:proofErr w:type="spellEnd"/>
-      <w:r>
-        <w:t xml:space="preserve"> somewhere in the text</w:t>
+        <w:t xml:space="preserve"> T</w:t>
+      </w:r>
+      <w:r>
+        <w:t>per somewhere in the text</w:t>
       </w:r>
     </w:p>
   </w:comment>
@@ -46645,10 +46187,6 @@
 </file>
 
 <file path=customXml/item1.xml><?xml version="1.0" encoding="utf-8"?>
-<b:Sources xmlns:b="http://schemas.openxmlformats.org/officeDocument/2006/bibliography" xmlns="http://schemas.openxmlformats.org/officeDocument/2006/bibliography" SelectedStyle="\APA.XSL" StyleName="APA Fifth Edition"/>
-</file>
-
-<file path=customXml/item2.xml><?xml version="1.0" encoding="utf-8"?>
 <?mso-contentType ?>
 <FormTemplates xmlns="http://schemas.microsoft.com/sharepoint/v3/contenttype/forms">
   <Display>DocumentLibraryForm</Display>
@@ -46657,13 +46195,11 @@
 </FormTemplates>
 </file>
 
-<file path=customXml/item3.xml><?xml version="1.0" encoding="utf-8"?>
-<p:properties xmlns:p="http://schemas.microsoft.com/office/2006/metadata/properties" xmlns:xsi="http://www.w3.org/2001/XMLSchema-instance" xmlns:pc="http://schemas.microsoft.com/office/infopath/2007/PartnerControls">
-  <documentManagement/>
-</p:properties>
+<file path=customXml/item2.xml><?xml version="1.0" encoding="utf-8"?>
+<b:Sources xmlns:b="http://schemas.openxmlformats.org/officeDocument/2006/bibliography" xmlns="http://schemas.openxmlformats.org/officeDocument/2006/bibliography" SelectedStyle="\APA.XSL" StyleName="APA Fifth Edition"/>
 </file>
 
-<file path=customXml/item4.xml><?xml version="1.0" encoding="utf-8"?>
+<file path=customXml/item3.xml><?xml version="1.0" encoding="utf-8"?>
 <ct:contentTypeSchema xmlns:ct="http://schemas.microsoft.com/office/2006/metadata/contentType" xmlns:ma="http://schemas.microsoft.com/office/2006/metadata/properties/metaAttributes" ct:_="" ma:_="" ma:contentTypeName="Document" ma:contentTypeID="0x010100DCD818959012584FBA435AB289FF9736" ma:contentTypeVersion="7" ma:contentTypeDescription="Create a new document." ma:contentTypeScope="" ma:versionID="7284e5de57bcad69d8b9bcda72715eec">
   <xsd:schema xmlns:xsd="http://www.w3.org/2001/XMLSchema" xmlns:xs="http://www.w3.org/2001/XMLSchema" xmlns:p="http://schemas.microsoft.com/office/2006/metadata/properties" xmlns:ns3="c757f8b4-2851-4b7d-9460-55bcb28cae1c" xmlns:ns4="e390adb3-07eb-4f98-9198-895b3d6bb445" targetNamespace="http://schemas.microsoft.com/office/2006/metadata/properties" ma:root="true" ma:fieldsID="2aab0c01e903a8cb10436cee4aa519d2" ns3:_="" ns4:_="">
     <xsd:import namespace="c757f8b4-2851-4b7d-9460-55bcb28cae1c"/>
@@ -46848,7 +46384,21 @@
 </ct:contentTypeSchema>
 </file>
 
+<file path=customXml/item4.xml><?xml version="1.0" encoding="utf-8"?>
+<p:properties xmlns:p="http://schemas.microsoft.com/office/2006/metadata/properties" xmlns:xsi="http://www.w3.org/2001/XMLSchema-instance" xmlns:pc="http://schemas.microsoft.com/office/infopath/2007/PartnerControls">
+  <documentManagement/>
+</p:properties>
+</file>
+
 <file path=customXml/itemProps1.xml><?xml version="1.0" encoding="utf-8"?>
+<ds:datastoreItem xmlns:ds="http://schemas.openxmlformats.org/officeDocument/2006/customXml" ds:itemID="{D5D8A9DF-7ACA-4D38-9B6E-53B088633342}">
+  <ds:schemaRefs>
+    <ds:schemaRef ds:uri="http://schemas.microsoft.com/sharepoint/v3/contenttype/forms"/>
+  </ds:schemaRefs>
+</ds:datastoreItem>
+</file>
+
+<file path=customXml/itemProps2.xml><?xml version="1.0" encoding="utf-8"?>
 <ds:datastoreItem xmlns:ds="http://schemas.openxmlformats.org/officeDocument/2006/customXml" ds:itemID="{8A2A9BC6-F879-4DEF-B60B-EED04BE1C8B3}">
   <ds:schemaRefs>
     <ds:schemaRef ds:uri="http://schemas.openxmlformats.org/officeDocument/2006/bibliography"/>
@@ -46856,24 +46406,7 @@
 </ds:datastoreItem>
 </file>
 
-<file path=customXml/itemProps2.xml><?xml version="1.0" encoding="utf-8"?>
-<ds:datastoreItem xmlns:ds="http://schemas.openxmlformats.org/officeDocument/2006/customXml" ds:itemID="{D5D8A9DF-7ACA-4D38-9B6E-53B088633342}">
-  <ds:schemaRefs>
-    <ds:schemaRef ds:uri="http://schemas.microsoft.com/sharepoint/v3/contenttype/forms"/>
-  </ds:schemaRefs>
-</ds:datastoreItem>
-</file>
-
 <file path=customXml/itemProps3.xml><?xml version="1.0" encoding="utf-8"?>
-<ds:datastoreItem xmlns:ds="http://schemas.openxmlformats.org/officeDocument/2006/customXml" ds:itemID="{ADAFFBEC-41C1-4B72-9476-72FEB8709777}">
-  <ds:schemaRefs>
-    <ds:schemaRef ds:uri="http://schemas.microsoft.com/office/2006/metadata/properties"/>
-    <ds:schemaRef ds:uri="http://schemas.microsoft.com/office/infopath/2007/PartnerControls"/>
-  </ds:schemaRefs>
-</ds:datastoreItem>
-</file>
-
-<file path=customXml/itemProps4.xml><?xml version="1.0" encoding="utf-8"?>
 <ds:datastoreItem xmlns:ds="http://schemas.openxmlformats.org/officeDocument/2006/customXml" ds:itemID="{069BA38B-8EC3-40C0-9438-90705C0823AE}">
   <ds:schemaRefs>
     <ds:schemaRef ds:uri="http://schemas.microsoft.com/office/2006/metadata/contentType"/>
@@ -46890,4 +46423,13 @@
     <ds:schemaRef ds:uri="http://schemas.microsoft.com/internal/obd"/>
   </ds:schemaRefs>
 </ds:datastoreItem>
+</file>
+
+<file path=customXml/itemProps4.xml><?xml version="1.0" encoding="utf-8"?>
+<ds:datastoreItem xmlns:ds="http://schemas.openxmlformats.org/officeDocument/2006/customXml" ds:itemID="{ADAFFBEC-41C1-4B72-9476-72FEB8709777}">
+  <ds:schemaRefs>
+    <ds:schemaRef ds:uri="http://schemas.microsoft.com/office/2006/metadata/properties"/>
+    <ds:schemaRef ds:uri="http://schemas.microsoft.com/office/infopath/2007/PartnerControls"/>
+  </ds:schemaRefs>
+</ds:datastoreItem>
 </file>
</xml_diff>

<commit_message>
Updates to Optimizations files
</commit_message>
<xml_diff>
--- a/SupportingDocs/Papers/2D Hybrid Magnetic Field Model Performance Optimization for Linear Induction Motors.docx
+++ b/SupportingDocs/Papers/2D Hybrid Magnetic Field Model Performance Optimization for Linear Induction Motors.docx
@@ -1,6 +1,6 @@
 
 <file path=word/document.xml><?xml version="1.0" encoding="utf-8"?>
-<w:document xmlns:wpc="http://schemas.microsoft.com/office/word/2010/wordprocessingCanvas" xmlns:cx="http://schemas.microsoft.com/office/drawing/2014/chartex" xmlns:cx1="http://schemas.microsoft.com/office/drawing/2015/9/8/chartex" xmlns:cx2="http://schemas.microsoft.com/office/drawing/2015/10/21/chartex" xmlns:cx3="http://schemas.microsoft.com/office/drawing/2016/5/9/chartex" xmlns:cx4="http://schemas.microsoft.com/office/drawing/2016/5/10/chartex" xmlns:cx5="http://schemas.microsoft.com/office/drawing/2016/5/11/chartex" xmlns:cx6="http://schemas.microsoft.com/office/drawing/2016/5/12/chartex" xmlns:cx7="http://schemas.microsoft.com/office/drawing/2016/5/13/chartex" xmlns:cx8="http://schemas.microsoft.com/office/drawing/2016/5/14/chartex" xmlns:mc="http://schemas.openxmlformats.org/markup-compatibility/2006" xmlns:aink="http://schemas.microsoft.com/office/drawing/2016/ink" xmlns:am3d="http://schemas.microsoft.com/office/drawing/2017/model3d" xmlns:o="urn:schemas-microsoft-com:office:office" xmlns:r="http://schemas.openxmlformats.org/officeDocument/2006/relationships" xmlns:m="http://schemas.openxmlformats.org/officeDocument/2006/math" xmlns:v="urn:schemas-microsoft-com:vml" xmlns:wp14="http://schemas.microsoft.com/office/word/2010/wordprocessingDrawing" xmlns:wp="http://schemas.openxmlformats.org/drawingml/2006/wordprocessingDrawing" xmlns:w10="urn:schemas-microsoft-com:office:word" xmlns:w="http://schemas.openxmlformats.org/wordprocessingml/2006/main" xmlns:w14="http://schemas.microsoft.com/office/word/2010/wordml" xmlns:w15="http://schemas.microsoft.com/office/word/2012/wordml" xmlns:w16cex="http://schemas.microsoft.com/office/word/2018/wordml/cex" xmlns:w16cid="http://schemas.microsoft.com/office/word/2016/wordml/cid" xmlns:w16="http://schemas.microsoft.com/office/word/2018/wordml" xmlns:w16sdtdh="http://schemas.microsoft.com/office/word/2020/wordml/sdtdatahash" xmlns:w16se="http://schemas.microsoft.com/office/word/2015/wordml/symex" xmlns:wpg="http://schemas.microsoft.com/office/word/2010/wordprocessingGroup" xmlns:wpi="http://schemas.microsoft.com/office/word/2010/wordprocessingInk" xmlns:wne="http://schemas.microsoft.com/office/word/2006/wordml" xmlns:wps="http://schemas.microsoft.com/office/word/2010/wordprocessingShape" mc:Ignorable="w14 w15 w16se w16cid w16 w16cex w16sdtdh wp14">
+<w:document xmlns:wpc="http://schemas.microsoft.com/office/word/2010/wordprocessingCanvas" xmlns:cx="http://schemas.microsoft.com/office/drawing/2014/chartex" xmlns:cx1="http://schemas.microsoft.com/office/drawing/2015/9/8/chartex" xmlns:cx2="http://schemas.microsoft.com/office/drawing/2015/10/21/chartex" xmlns:cx3="http://schemas.microsoft.com/office/drawing/2016/5/9/chartex" xmlns:cx4="http://schemas.microsoft.com/office/drawing/2016/5/10/chartex" xmlns:cx5="http://schemas.microsoft.com/office/drawing/2016/5/11/chartex" xmlns:cx6="http://schemas.microsoft.com/office/drawing/2016/5/12/chartex" xmlns:cx7="http://schemas.microsoft.com/office/drawing/2016/5/13/chartex" xmlns:cx8="http://schemas.microsoft.com/office/drawing/2016/5/14/chartex" xmlns:mc="http://schemas.openxmlformats.org/markup-compatibility/2006" xmlns:aink="http://schemas.microsoft.com/office/drawing/2016/ink" xmlns:am3d="http://schemas.microsoft.com/office/drawing/2017/model3d" xmlns:o="urn:schemas-microsoft-com:office:office" xmlns:oel="http://schemas.microsoft.com/office/2019/extlst" xmlns:r="http://schemas.openxmlformats.org/officeDocument/2006/relationships" xmlns:m="http://schemas.openxmlformats.org/officeDocument/2006/math" xmlns:v="urn:schemas-microsoft-com:vml" xmlns:wp14="http://schemas.microsoft.com/office/word/2010/wordprocessingDrawing" xmlns:wp="http://schemas.openxmlformats.org/drawingml/2006/wordprocessingDrawing" xmlns:w10="urn:schemas-microsoft-com:office:word" xmlns:w="http://schemas.openxmlformats.org/wordprocessingml/2006/main" xmlns:w14="http://schemas.microsoft.com/office/word/2010/wordml" xmlns:w15="http://schemas.microsoft.com/office/word/2012/wordml" xmlns:w16cex="http://schemas.microsoft.com/office/word/2018/wordml/cex" xmlns:w16cid="http://schemas.microsoft.com/office/word/2016/wordml/cid" xmlns:w16="http://schemas.microsoft.com/office/word/2018/wordml" xmlns:w16sdtdh="http://schemas.microsoft.com/office/word/2020/wordml/sdtdatahash" xmlns:w16se="http://schemas.microsoft.com/office/word/2015/wordml/symex" xmlns:wpg="http://schemas.microsoft.com/office/word/2010/wordprocessingGroup" xmlns:wpi="http://schemas.microsoft.com/office/word/2010/wordprocessingInk" xmlns:wne="http://schemas.microsoft.com/office/word/2006/wordml" xmlns:wps="http://schemas.microsoft.com/office/word/2010/wordprocessingShape" mc:Ignorable="w14 w15 w16se w16cid w16 w16cex w16sdtdh wp14">
   <w:body>
     <w:p>
       <w:pPr>
@@ -2343,7 +2343,27 @@
           <w:sz w:val="22"/>
           <w:szCs w:val="22"/>
         </w:rPr>
-        <w:t>Look at troubleshooting documents on desktop and in uwindsor drive as supporting visualizations</w:t>
+        <w:t xml:space="preserve">Look at troubleshooting documents on desktop and in </w:t>
+      </w:r>
+      <w:proofErr w:type="spellStart"/>
+      <w:r>
+        <w:rPr>
+          <w:rFonts w:ascii="Arial" w:hAnsi="Arial" w:cs="Arial"/>
+          <w:color w:val="000000"/>
+          <w:sz w:val="22"/>
+          <w:szCs w:val="22"/>
+        </w:rPr>
+        <w:t>uwindsor</w:t>
+      </w:r>
+      <w:proofErr w:type="spellEnd"/>
+      <w:r>
+        <w:rPr>
+          <w:rFonts w:ascii="Arial" w:hAnsi="Arial" w:cs="Arial"/>
+          <w:color w:val="000000"/>
+          <w:sz w:val="22"/>
+          <w:szCs w:val="22"/>
+        </w:rPr>
+        <w:t xml:space="preserve"> drive as supporting visualizations</w:t>
       </w:r>
     </w:p>
     <w:p>
@@ -10070,6 +10090,7 @@
           <w:shd w:val="clear" w:color="auto" w:fill="F3F3F3"/>
         </w:rPr>
       </w:pPr>
+      <w:proofErr w:type="spellStart"/>
       <w:r>
         <w:rPr>
           <w:rFonts w:ascii="Nunito Sans" w:hAnsi="Nunito Sans"/>
@@ -10078,7 +10099,18 @@
           <w:szCs w:val="28"/>
           <w:shd w:val="clear" w:color="auto" w:fill="F9F9F9"/>
         </w:rPr>
-        <w:t>Mmf =</w:t>
+        <w:t>Mmf</w:t>
+      </w:r>
+      <w:proofErr w:type="spellEnd"/>
+      <w:r>
+        <w:rPr>
+          <w:rFonts w:ascii="Nunito Sans" w:hAnsi="Nunito Sans"/>
+          <w:color w:val="FFC000"/>
+          <w:sz w:val="28"/>
+          <w:szCs w:val="28"/>
+          <w:shd w:val="clear" w:color="auto" w:fill="F9F9F9"/>
+        </w:rPr>
+        <w:t xml:space="preserve"> =</w:t>
       </w:r>
       <w:r>
         <w:rPr>
@@ -10098,8 +10130,9 @@
           <w:szCs w:val="28"/>
           <w:shd w:val="clear" w:color="auto" w:fill="F9F9F9"/>
         </w:rPr>
-        <w:t xml:space="preserve"> H.dl,</w:t>
-      </w:r>
+        <w:t xml:space="preserve"> </w:t>
+      </w:r>
+      <w:proofErr w:type="spellStart"/>
       <w:r>
         <w:rPr>
           <w:rFonts w:ascii="Nunito Sans" w:hAnsi="Nunito Sans"/>
@@ -10108,8 +10141,9 @@
           <w:szCs w:val="28"/>
           <w:shd w:val="clear" w:color="auto" w:fill="F9F9F9"/>
         </w:rPr>
-        <w:t xml:space="preserve"> </w:t>
-      </w:r>
+        <w:t>H.dl</w:t>
+      </w:r>
+      <w:proofErr w:type="spellEnd"/>
       <w:r>
         <w:rPr>
           <w:rFonts w:ascii="Nunito Sans" w:hAnsi="Nunito Sans"/>
@@ -10118,7 +10152,7 @@
           <w:szCs w:val="28"/>
           <w:shd w:val="clear" w:color="auto" w:fill="F9F9F9"/>
         </w:rPr>
-        <w:t xml:space="preserve"> while </w:t>
+        <w:t>,</w:t>
       </w:r>
       <w:r>
         <w:rPr>
@@ -10128,6 +10162,26 @@
           <w:szCs w:val="28"/>
           <w:shd w:val="clear" w:color="auto" w:fill="F9F9F9"/>
         </w:rPr>
+        <w:t xml:space="preserve"> </w:t>
+      </w:r>
+      <w:r>
+        <w:rPr>
+          <w:rFonts w:ascii="Nunito Sans" w:hAnsi="Nunito Sans"/>
+          <w:color w:val="FFC000"/>
+          <w:sz w:val="28"/>
+          <w:szCs w:val="28"/>
+          <w:shd w:val="clear" w:color="auto" w:fill="F9F9F9"/>
+        </w:rPr>
+        <w:t xml:space="preserve"> while </w:t>
+      </w:r>
+      <w:r>
+        <w:rPr>
+          <w:rFonts w:ascii="Nunito Sans" w:hAnsi="Nunito Sans"/>
+          <w:color w:val="FFC000"/>
+          <w:sz w:val="28"/>
+          <w:szCs w:val="28"/>
+          <w:shd w:val="clear" w:color="auto" w:fill="F9F9F9"/>
+        </w:rPr>
         <w:t xml:space="preserve"> V = </w:t>
       </w:r>
       <w:r>
@@ -10158,8 +10212,20 @@
           <w:szCs w:val="28"/>
           <w:shd w:val="clear" w:color="auto" w:fill="F3F3F3"/>
         </w:rPr>
-        <w:t xml:space="preserve"> E.dl</w:t>
-      </w:r>
+        <w:t xml:space="preserve"> </w:t>
+      </w:r>
+      <w:proofErr w:type="spellStart"/>
+      <w:r>
+        <w:rPr>
+          <w:rFonts w:ascii="Nunito Sans" w:hAnsi="Nunito Sans"/>
+          <w:color w:val="FFC000"/>
+          <w:sz w:val="28"/>
+          <w:szCs w:val="28"/>
+          <w:shd w:val="clear" w:color="auto" w:fill="F3F3F3"/>
+        </w:rPr>
+        <w:t>E.dl</w:t>
+      </w:r>
+      <w:proofErr w:type="spellEnd"/>
     </w:p>
     <w:p>
       <w:pPr>
@@ -10190,7 +10256,49 @@
         <w:rPr>
           <w:color w:val="FFC000"/>
         </w:rPr>
-        <w:t xml:space="preserve"> I emailed tim and areej the ansys document for plotting in airgap</w:t>
+        <w:t xml:space="preserve"> I emailed </w:t>
+      </w:r>
+      <w:proofErr w:type="spellStart"/>
+      <w:r>
+        <w:rPr>
+          <w:color w:val="FFC000"/>
+        </w:rPr>
+        <w:t>tim</w:t>
+      </w:r>
+      <w:proofErr w:type="spellEnd"/>
+      <w:r>
+        <w:rPr>
+          <w:color w:val="FFC000"/>
+        </w:rPr>
+        <w:t xml:space="preserve"> and </w:t>
+      </w:r>
+      <w:proofErr w:type="spellStart"/>
+      <w:r>
+        <w:rPr>
+          <w:color w:val="FFC000"/>
+        </w:rPr>
+        <w:t>areej</w:t>
+      </w:r>
+      <w:proofErr w:type="spellEnd"/>
+      <w:r>
+        <w:rPr>
+          <w:color w:val="FFC000"/>
+        </w:rPr>
+        <w:t xml:space="preserve"> the </w:t>
+      </w:r>
+      <w:proofErr w:type="spellStart"/>
+      <w:r>
+        <w:rPr>
+          <w:color w:val="FFC000"/>
+        </w:rPr>
+        <w:t>ansys</w:t>
+      </w:r>
+      <w:proofErr w:type="spellEnd"/>
+      <w:r>
+        <w:rPr>
+          <w:color w:val="FFC000"/>
+        </w:rPr>
+        <w:t xml:space="preserve"> document for plotting in airgap</w:t>
       </w:r>
     </w:p>
     <w:p>
@@ -11703,7 +11811,21 @@
         <w:rPr>
           <w:color w:val="7030A0"/>
         </w:rPr>
-        <w:t>&lt;Although asynch SSLIMs do not experience mechanical do to not needing a gearbox or similar drivetrains&gt;</w:t>
+        <w:t xml:space="preserve">&lt;Although </w:t>
+      </w:r>
+      <w:proofErr w:type="spellStart"/>
+      <w:r>
+        <w:rPr>
+          <w:color w:val="7030A0"/>
+        </w:rPr>
+        <w:t>asynch</w:t>
+      </w:r>
+      <w:proofErr w:type="spellEnd"/>
+      <w:r>
+        <w:rPr>
+          <w:color w:val="7030A0"/>
+        </w:rPr>
+        <w:t xml:space="preserve"> SSLIMs do not experience mechanical do to not needing a gearbox or similar drivetrains&gt;</w:t>
       </w:r>
     </w:p>
     <w:p>
@@ -12039,7 +12161,23 @@
           <w:color w:val="7030A0"/>
           <w:sz w:val="20"/>
         </w:rPr>
-        <w:t xml:space="preserve"> (use my powerpoint where I surveyed the industry)</w:t>
+        <w:t xml:space="preserve"> (use my </w:t>
+      </w:r>
+      <w:proofErr w:type="spellStart"/>
+      <w:r>
+        <w:rPr>
+          <w:color w:val="7030A0"/>
+          <w:sz w:val="20"/>
+        </w:rPr>
+        <w:t>powerpoint</w:t>
+      </w:r>
+      <w:proofErr w:type="spellEnd"/>
+      <w:r>
+        <w:rPr>
+          <w:color w:val="7030A0"/>
+          <w:sz w:val="20"/>
+        </w:rPr>
+        <w:t xml:space="preserve"> where I surveyed the industry)</w:t>
       </w:r>
     </w:p>
     <w:p>
@@ -13082,7 +13220,21 @@
         <w:rPr>
           <w:sz w:val="20"/>
         </w:rPr>
-        <w:t xml:space="preserve"> is the current harmonic number. Each harmonic has its own unknown variables that need to be solved in the matrix equation. </w:t>
+        <w:t xml:space="preserve"> is the current harmo</w:t>
+      </w:r>
+      <w:proofErr w:type="spellStart"/>
+      <w:r>
+        <w:rPr>
+          <w:sz w:val="20"/>
+        </w:rPr>
+        <w:t>nic</w:t>
+      </w:r>
+      <w:proofErr w:type="spellEnd"/>
+      <w:r>
+        <w:rPr>
+          <w:sz w:val="20"/>
+        </w:rPr>
+        <w:t xml:space="preserve"> number. Each harmonic has its own unknown variables that need to be solved in the matrix equation. </w:t>
       </w:r>
       <w:r>
         <w:rPr>
@@ -15518,6 +15670,7 @@
         </w:rPr>
         <w:t xml:space="preserve"> represent the unknown coefficients of the n</w:t>
       </w:r>
+      <w:proofErr w:type="spellStart"/>
       <w:r>
         <w:rPr>
           <w:color w:val="000000" w:themeColor="text1"/>
@@ -15527,6 +15680,7 @@
         </w:rPr>
         <w:t>th</w:t>
       </w:r>
+      <w:proofErr w:type="spellEnd"/>
       <w:r>
         <w:rPr>
           <w:color w:val="000000" w:themeColor="text1"/>
@@ -15800,7 +15954,7 @@
         <w:rPr>
           <w:sz w:val="20"/>
         </w:rPr>
-        <w:t xml:space="preserve">through the nomenclature of the GA. </w:t>
+        <w:t>through the nomenclature of the GA.</w:t>
       </w:r>
     </w:p>
     <w:p>
@@ -16156,6 +16310,7 @@
         <w:ind w:firstLine="720"/>
       </w:pPr>
       <w:bookmarkStart w:id="53" w:name="_Toc86960170"/>
+      <w:bookmarkStart w:id="54" w:name="_Hlk103334185"/>
       <w:r>
         <w:rPr>
           <w:rFonts w:ascii="Times New Roman" w:hAnsi="Times New Roman" w:cs="Times New Roman"/>
@@ -16225,7 +16380,7 @@
         </w:rPr>
         <w:t xml:space="preserve"> probability that this function occurs shall remain low to maintain solver robustness. </w:t>
       </w:r>
-      <w:commentRangeStart w:id="54"/>
+      <w:commentRangeStart w:id="55"/>
       <w:r>
         <w:rPr>
           <w:sz w:val="20"/>
@@ -16240,14 +16395,14 @@
         </w:rPr>
         <w:t xml:space="preserve">re are many ways that the mutation function can manipulate the values of the genes and they </w:t>
       </w:r>
-      <w:commentRangeEnd w:id="54"/>
+      <w:commentRangeEnd w:id="55"/>
       <w:r>
         <w:rPr>
           <w:rStyle w:val="CommentReference"/>
           <w:sz w:val="20"/>
           <w:szCs w:val="20"/>
         </w:rPr>
-        <w:commentReference w:id="54"/>
+        <w:commentReference w:id="55"/>
       </w:r>
       <w:r>
         <w:rPr>
@@ -16371,7 +16526,7 @@
         <w:spacing w:line="360" w:lineRule="auto"/>
         <w:ind w:firstLine="720"/>
       </w:pPr>
-      <w:bookmarkStart w:id="55" w:name="_Toc86960171"/>
+      <w:bookmarkStart w:id="56" w:name="_Toc86960171"/>
       <w:r>
         <w:rPr>
           <w:rFonts w:ascii="Times New Roman" w:hAnsi="Times New Roman" w:cs="Times New Roman"/>
@@ -16381,7 +16536,7 @@
         </w:rPr>
         <w:t>Selection</w:t>
       </w:r>
-      <w:bookmarkEnd w:id="55"/>
+      <w:bookmarkEnd w:id="56"/>
     </w:p>
     <w:p>
       <w:pPr>
@@ -16873,6 +17028,7 @@
           <w:t>link</w:t>
         </w:r>
       </w:hyperlink>
+      <w:bookmarkEnd w:id="54"/>
       <w:r>
         <w:rPr>
           <w:rFonts w:cs="Times New Roman"/>
@@ -16889,7 +17045,7 @@
           <w:color w:val="FF0000"/>
         </w:rPr>
       </w:pPr>
-      <w:bookmarkStart w:id="56" w:name="_Toc86960172"/>
+      <w:bookmarkStart w:id="57" w:name="_Toc86960172"/>
       <w:r>
         <w:rPr>
           <w:rFonts w:cs="Times New Roman"/>
@@ -16916,7 +17072,7 @@
         </w:rPr>
         <w:t>Model Structure</w:t>
       </w:r>
-      <w:bookmarkEnd w:id="56"/>
+      <w:bookmarkEnd w:id="57"/>
     </w:p>
     <w:p/>
     <w:p>
@@ -16926,6 +17082,7 @@
           <w:szCs w:val="20"/>
         </w:rPr>
       </w:pPr>
+      <w:bookmarkStart w:id="58" w:name="_Hlk103334514"/>
       <w:r>
         <w:rPr>
           <w:sz w:val="20"/>
@@ -17168,6 +17325,7 @@
         </w:drawing>
       </w:r>
     </w:p>
+    <w:bookmarkEnd w:id="58"/>
     <w:p>
       <w:pPr>
         <w:rPr>
@@ -17236,7 +17394,7 @@
           <w:sz w:val="24"/>
         </w:rPr>
       </w:pPr>
-      <w:bookmarkStart w:id="57" w:name="_Toc86960173"/>
+      <w:bookmarkStart w:id="59" w:name="_Toc86960173"/>
       <w:r>
         <w:rPr>
           <w:rFonts w:ascii="Times New Roman" w:hAnsi="Times New Roman" w:cs="Times New Roman"/>
@@ -17247,7 +17405,7 @@
         <w:lastRenderedPageBreak/>
         <w:t>Pre-Process</w:t>
       </w:r>
-      <w:bookmarkEnd w:id="57"/>
+      <w:bookmarkEnd w:id="59"/>
     </w:p>
     <w:p>
       <w:pPr>
@@ -17261,7 +17419,7 @@
           <w:sz w:val="24"/>
         </w:rPr>
       </w:pPr>
-      <w:bookmarkStart w:id="58" w:name="_Toc86960174"/>
+      <w:bookmarkStart w:id="60" w:name="_Toc86960174"/>
       <w:r>
         <w:rPr>
           <w:rFonts w:ascii="Times New Roman" w:hAnsi="Times New Roman" w:cs="Times New Roman"/>
@@ -17280,7 +17438,7 @@
         </w:rPr>
         <w:t xml:space="preserve"> and Grid</w:t>
       </w:r>
-      <w:bookmarkEnd w:id="58"/>
+      <w:bookmarkEnd w:id="60"/>
     </w:p>
     <w:p>
       <w:pPr>
@@ -17542,14 +17700,14 @@
             </w:rPr>
             <m:t>=</m:t>
           </m:r>
-          <w:commentRangeStart w:id="59"/>
+          <w:commentRangeStart w:id="61"/>
           <m:r>
             <w:rPr>
               <w:rFonts w:ascii="Cambria Math" w:eastAsia="Times New Roman" w:hAnsi="Cambria Math" w:cs="Times New Roman"/>
             </w:rPr>
             <m:t>W</m:t>
           </m:r>
-          <w:commentRangeEnd w:id="59"/>
+          <w:commentRangeEnd w:id="61"/>
           <m:r>
             <m:rPr>
               <m:sty m:val="p"/>
@@ -17557,7 +17715,7 @@
             <w:rPr>
               <w:rStyle w:val="CommentReference"/>
             </w:rPr>
-            <w:commentReference w:id="59"/>
+            <w:commentReference w:id="61"/>
           </m:r>
           <m:r>
             <m:rPr>
@@ -17863,7 +18021,7 @@
         </w:rPr>
         <w:t xml:space="preserve">. </w:t>
       </w:r>
-      <w:commentRangeStart w:id="60"/>
+      <w:commentRangeStart w:id="62"/>
       <w:r>
         <w:rPr>
           <w:color w:val="F79646" w:themeColor="accent6"/>
@@ -17880,14 +18038,14 @@
         </w:rPr>
         <w:t>motor designs</w:t>
       </w:r>
-      <w:commentRangeEnd w:id="60"/>
+      <w:commentRangeEnd w:id="62"/>
       <w:r>
         <w:rPr>
           <w:rStyle w:val="CommentReference"/>
           <w:sz w:val="20"/>
           <w:szCs w:val="20"/>
         </w:rPr>
-        <w:commentReference w:id="60"/>
+        <w:commentReference w:id="62"/>
       </w:r>
       <w:r>
         <w:rPr>
@@ -17969,6 +18127,7 @@
           <w:szCs w:val="20"/>
         </w:rPr>
       </w:pPr>
+      <w:proofErr w:type="spellStart"/>
       <w:r>
         <w:rPr>
           <w:rFonts w:ascii="Courier New" w:eastAsia="Times New Roman" w:hAnsi="Courier New" w:cs="Courier New"/>
@@ -17976,7 +18135,57 @@
           <w:sz w:val="20"/>
           <w:szCs w:val="20"/>
         </w:rPr>
-        <w:t>self.f = self.vel/(2*self.Tp)</w:t>
+        <w:t>self.f</w:t>
+      </w:r>
+      <w:proofErr w:type="spellEnd"/>
+      <w:r>
+        <w:rPr>
+          <w:rFonts w:ascii="Courier New" w:eastAsia="Times New Roman" w:hAnsi="Courier New" w:cs="Courier New"/>
+          <w:color w:val="808080"/>
+          <w:sz w:val="20"/>
+          <w:szCs w:val="20"/>
+        </w:rPr>
+        <w:t xml:space="preserve"> = </w:t>
+      </w:r>
+      <w:proofErr w:type="spellStart"/>
+      <w:r>
+        <w:rPr>
+          <w:rFonts w:ascii="Courier New" w:eastAsia="Times New Roman" w:hAnsi="Courier New" w:cs="Courier New"/>
+          <w:color w:val="808080"/>
+          <w:sz w:val="20"/>
+          <w:szCs w:val="20"/>
+        </w:rPr>
+        <w:t>self.vel</w:t>
+      </w:r>
+      <w:proofErr w:type="spellEnd"/>
+      <w:r>
+        <w:rPr>
+          <w:rFonts w:ascii="Courier New" w:eastAsia="Times New Roman" w:hAnsi="Courier New" w:cs="Courier New"/>
+          <w:color w:val="808080"/>
+          <w:sz w:val="20"/>
+          <w:szCs w:val="20"/>
+        </w:rPr>
+        <w:t>/(2*</w:t>
+      </w:r>
+      <w:proofErr w:type="spellStart"/>
+      <w:r>
+        <w:rPr>
+          <w:rFonts w:ascii="Courier New" w:eastAsia="Times New Roman" w:hAnsi="Courier New" w:cs="Courier New"/>
+          <w:color w:val="808080"/>
+          <w:sz w:val="20"/>
+          <w:szCs w:val="20"/>
+        </w:rPr>
+        <w:t>self.Tp</w:t>
+      </w:r>
+      <w:proofErr w:type="spellEnd"/>
+      <w:r>
+        <w:rPr>
+          <w:rFonts w:ascii="Courier New" w:eastAsia="Times New Roman" w:hAnsi="Courier New" w:cs="Courier New"/>
+          <w:color w:val="808080"/>
+          <w:sz w:val="20"/>
+          <w:szCs w:val="20"/>
+        </w:rPr>
+        <w:t>)</w:t>
       </w:r>
     </w:p>
     <w:p>
@@ -18353,7 +18562,7 @@
         </w:rPr>
         <w:t xml:space="preserve"> can be seen in </w:t>
       </w:r>
-      <w:commentRangeStart w:id="61"/>
+      <w:commentRangeStart w:id="63"/>
       <w:r>
         <w:rPr>
           <w:sz w:val="20"/>
@@ -18361,14 +18570,14 @@
         </w:rPr>
         <w:t>Figure X below.</w:t>
       </w:r>
-      <w:commentRangeEnd w:id="61"/>
+      <w:commentRangeEnd w:id="63"/>
       <w:r>
         <w:rPr>
           <w:rStyle w:val="CommentReference"/>
           <w:sz w:val="20"/>
           <w:szCs w:val="20"/>
         </w:rPr>
-        <w:commentReference w:id="61"/>
+        <w:commentReference w:id="63"/>
       </w:r>
     </w:p>
     <w:p>
@@ -22308,7 +22517,7 @@
           <w:szCs w:val="20"/>
         </w:rPr>
       </w:pPr>
-      <w:commentRangeStart w:id="62"/>
+      <w:commentRangeStart w:id="64"/>
       <w:r>
         <w:rPr>
           <w:sz w:val="20"/>
@@ -22469,14 +22678,14 @@
         </w:rPr>
         <w:t xml:space="preserve"> are the indices of the neighbouring nodes</w:t>
       </w:r>
-      <w:commentRangeEnd w:id="62"/>
+      <w:commentRangeEnd w:id="64"/>
       <w:r>
         <w:rPr>
           <w:rStyle w:val="CommentReference"/>
           <w:sz w:val="20"/>
           <w:szCs w:val="20"/>
         </w:rPr>
-        <w:commentReference w:id="62"/>
+        <w:commentReference w:id="64"/>
       </w:r>
       <w:r>
         <w:rPr>
@@ -24109,7 +24318,7 @@
         <w:t>.</w:t>
       </w:r>
     </w:p>
-    <w:commentRangeStart w:id="63"/>
+    <w:commentRangeStart w:id="65"/>
     <w:p>
       <m:oMathPara>
         <m:oMath>
@@ -24469,7 +24678,7 @@
               </m:ctrlPr>
             </m:den>
           </m:f>
-          <w:commentRangeEnd w:id="63"/>
+          <w:commentRangeEnd w:id="65"/>
           <m:r>
             <m:rPr>
               <m:sty m:val="p"/>
@@ -24477,7 +24686,7 @@
             <w:rPr>
               <w:rStyle w:val="CommentReference"/>
             </w:rPr>
-            <w:commentReference w:id="63"/>
+            <w:commentReference w:id="65"/>
           </m:r>
         </m:oMath>
       </m:oMathPara>
@@ -25054,7 +25263,7 @@
       </w:r>
     </w:p>
     <w:p>
-      <w:commentRangeStart w:id="64"/>
+      <w:commentRangeStart w:id="66"/>
       <m:oMathPara>
         <m:oMath>
           <m:r>
@@ -25271,7 +25480,7 @@
               </m:r>
             </m:sub>
           </m:sSub>
-          <w:commentRangeEnd w:id="64"/>
+          <w:commentRangeEnd w:id="66"/>
           <m:r>
             <m:rPr>
               <m:sty m:val="p"/>
@@ -25280,7 +25489,7 @@
               <w:rStyle w:val="CommentReference"/>
               <w:rFonts w:ascii="Cambria Math" w:hAnsi="Cambria Math"/>
             </w:rPr>
-            <w:commentReference w:id="64"/>
+            <w:commentReference w:id="66"/>
           </m:r>
         </m:oMath>
       </m:oMathPara>
@@ -26591,7 +26800,7 @@
             </w:rPr>
             <m:t>=</m:t>
           </m:r>
-          <w:commentRangeStart w:id="65"/>
+          <w:commentRangeStart w:id="67"/>
           <m:f>
             <m:fPr>
               <m:ctrlPr>
@@ -26661,7 +26870,7 @@
               </m:ctrlPr>
             </m:den>
           </m:f>
-          <w:commentRangeEnd w:id="65"/>
+          <w:commentRangeEnd w:id="67"/>
           <m:r>
             <m:rPr>
               <m:sty m:val="p"/>
@@ -26669,7 +26878,7 @@
             <w:rPr>
               <w:rStyle w:val="CommentReference"/>
             </w:rPr>
-            <w:commentReference w:id="65"/>
+            <w:commentReference w:id="67"/>
           </m:r>
         </m:oMath>
       </m:oMathPara>
@@ -27126,7 +27335,7 @@
           <w:sz w:val="24"/>
         </w:rPr>
       </w:pPr>
-      <w:bookmarkStart w:id="66" w:name="_Toc86960175"/>
+      <w:bookmarkStart w:id="68" w:name="_Toc86960175"/>
       <w:r>
         <w:rPr>
           <w:rFonts w:ascii="Times New Roman" w:hAnsi="Times New Roman" w:cs="Times New Roman"/>
@@ -27136,7 +27345,7 @@
         </w:rPr>
         <w:t>Compute HAM</w:t>
       </w:r>
-      <w:bookmarkEnd w:id="66"/>
+      <w:bookmarkEnd w:id="68"/>
     </w:p>
     <w:p>
       <w:pPr>
@@ -29809,7 +30018,39 @@
           <w:sz w:val="20"/>
           <w:szCs w:val="20"/>
         </w:rPr>
-        <w:t xml:space="preserve">X(Hx=Hx) </w:t>
+        <w:t>X(</w:t>
+      </w:r>
+      <w:proofErr w:type="spellStart"/>
+      <w:r>
+        <w:rPr>
+          <w:sz w:val="20"/>
+          <w:szCs w:val="20"/>
+        </w:rPr>
+        <w:t>Hx</w:t>
+      </w:r>
+      <w:proofErr w:type="spellEnd"/>
+      <w:r>
+        <w:rPr>
+          <w:sz w:val="20"/>
+          <w:szCs w:val="20"/>
+        </w:rPr>
+        <w:t>=</w:t>
+      </w:r>
+      <w:proofErr w:type="spellStart"/>
+      <w:r>
+        <w:rPr>
+          <w:sz w:val="20"/>
+          <w:szCs w:val="20"/>
+        </w:rPr>
+        <w:t>Hx</w:t>
+      </w:r>
+      <w:proofErr w:type="spellEnd"/>
+      <w:r>
+        <w:rPr>
+          <w:sz w:val="20"/>
+          <w:szCs w:val="20"/>
+        </w:rPr>
+        <w:t xml:space="preserve">) </w:t>
       </w:r>
       <w:r>
         <w:rPr>
@@ -29874,7 +30115,7 @@
                   </m:r>
                 </m:sub>
               </m:sSub>
-              <w:commentRangeStart w:id="67"/>
+              <w:commentRangeStart w:id="69"/>
               <m:sSubSup>
                 <m:sSubSupPr>
                   <m:ctrlPr>
@@ -29917,7 +30158,7 @@
                   </m:r>
                 </m:sup>
               </m:sSubSup>
-              <w:commentRangeEnd w:id="67"/>
+              <w:commentRangeEnd w:id="69"/>
               <m:r>
                 <m:rPr>
                   <m:sty m:val="p"/>
@@ -29925,7 +30166,7 @@
                 <w:rPr>
                   <w:rStyle w:val="CommentReference"/>
                 </w:rPr>
-                <w:commentReference w:id="67"/>
+                <w:commentReference w:id="69"/>
               </m:r>
               <m:ctrlPr>
                 <w:rPr>
@@ -31309,7 +31550,7 @@
                     </m:ctrlPr>
                   </m:sSubSupPr>
                   <m:e>
-                    <w:bookmarkStart w:id="68" w:name="_Hlk87473415"/>
+                    <w:bookmarkStart w:id="70" w:name="_Hlk87473415"/>
                     <m:r>
                       <w:rPr>
                         <w:rFonts w:ascii="Cambria Math" w:hAnsi="Cambria Math"/>
@@ -31318,7 +31559,7 @@
                       </w:rPr>
                       <m:t>A</m:t>
                     </m:r>
-                    <w:bookmarkEnd w:id="68"/>
+                    <w:bookmarkEnd w:id="70"/>
                   </m:e>
                   <m:sub>
                     <m:r>
@@ -35825,7 +36066,7 @@
       <w:r>
         <w:t xml:space="preserve">. </w:t>
       </w:r>
-      <w:commentRangeStart w:id="69"/>
+      <w:commentRangeStart w:id="71"/>
       <w:r>
         <w:t xml:space="preserve">The system of linear equations is then solved using </w:t>
       </w:r>
@@ -35844,12 +36085,12 @@
       <w:r>
         <w:t xml:space="preserve"> of the HM and MEC regions. </w:t>
       </w:r>
-      <w:commentRangeEnd w:id="69"/>
+      <w:commentRangeEnd w:id="71"/>
       <w:r>
         <w:rPr>
           <w:rStyle w:val="CommentReference"/>
         </w:rPr>
-        <w:commentReference w:id="69"/>
+        <w:commentReference w:id="71"/>
       </w:r>
     </w:p>
     <w:tbl>
@@ -36301,7 +36542,7 @@
           <w:sz w:val="24"/>
         </w:rPr>
       </w:pPr>
-      <w:bookmarkStart w:id="70" w:name="_Toc86960176"/>
+      <w:bookmarkStart w:id="72" w:name="_Toc86960176"/>
       <w:r>
         <w:rPr>
           <w:rFonts w:ascii="Times New Roman" w:hAnsi="Times New Roman" w:cs="Times New Roman"/>
@@ -36311,7 +36552,7 @@
         </w:rPr>
         <w:t>Post-Process</w:t>
       </w:r>
-      <w:bookmarkEnd w:id="70"/>
+      <w:bookmarkEnd w:id="72"/>
     </w:p>
     <w:p>
       <w:pPr>
@@ -36325,7 +36566,7 @@
           <w:sz w:val="24"/>
         </w:rPr>
       </w:pPr>
-      <w:bookmarkStart w:id="71" w:name="_Toc86960177"/>
+      <w:bookmarkStart w:id="73" w:name="_Toc86960177"/>
       <w:r>
         <w:rPr>
           <w:rFonts w:ascii="Times New Roman" w:hAnsi="Times New Roman" w:cs="Times New Roman"/>
@@ -36335,7 +36576,7 @@
         </w:rPr>
         <w:t>Update Grid</w:t>
       </w:r>
-      <w:bookmarkEnd w:id="71"/>
+      <w:bookmarkEnd w:id="73"/>
     </w:p>
     <w:p>
       <w:r>
@@ -38958,16 +39199,16 @@
       <w:r>
         <w:t xml:space="preserve"> equations were derived from the </w:t>
       </w:r>
-      <w:commentRangeStart w:id="72"/>
+      <w:commentRangeStart w:id="74"/>
       <w:r>
         <w:t xml:space="preserve">Maxwell stress tensor </w:t>
       </w:r>
-      <w:commentRangeEnd w:id="72"/>
+      <w:commentRangeEnd w:id="74"/>
       <w:r>
         <w:rPr>
           <w:rStyle w:val="CommentReference"/>
         </w:rPr>
-        <w:commentReference w:id="72"/>
+        <w:commentReference w:id="74"/>
       </w:r>
       <w:r>
         <w:t xml:space="preserve">in the airgap </w:t>
@@ -40440,7 +40681,8 @@
           <w:sz w:val="24"/>
         </w:rPr>
       </w:pPr>
-      <w:bookmarkStart w:id="73" w:name="_Toc86960178"/>
+      <w:bookmarkStart w:id="75" w:name="_Toc86960178"/>
+      <w:proofErr w:type="spellStart"/>
       <w:r>
         <w:rPr>
           <w:rFonts w:ascii="Times New Roman" w:hAnsi="Times New Roman" w:cs="Times New Roman"/>
@@ -40450,7 +40692,8 @@
         </w:rPr>
         <w:t>LIM_Show</w:t>
       </w:r>
-      <w:bookmarkEnd w:id="73"/>
+      <w:bookmarkEnd w:id="75"/>
+      <w:proofErr w:type="spellEnd"/>
     </w:p>
     <w:p>
       <w:r>
@@ -40522,7 +40765,23 @@
           <w:b/>
           <w:bCs/>
         </w:rPr>
-        <w:t>don’t need the c_0 term in the complex fourier transform by this image:</w:t>
+        <w:t xml:space="preserve">don’t need the c_0 term in the complex </w:t>
+      </w:r>
+      <w:proofErr w:type="spellStart"/>
+      <w:r>
+        <w:rPr>
+          <w:b/>
+          <w:bCs/>
+        </w:rPr>
+        <w:t>fourier</w:t>
+      </w:r>
+      <w:proofErr w:type="spellEnd"/>
+      <w:r>
+        <w:rPr>
+          <w:b/>
+          <w:bCs/>
+        </w:rPr>
+        <w:t xml:space="preserve"> transform by this image:</w:t>
       </w:r>
       <w:r>
         <w:rPr>
@@ -40585,6 +40844,7 @@
         <w:rPr>
           <w:b/>
           <w:bCs/>
+          <w:noProof/>
         </w:rPr>
         <w:drawing>
           <wp:inline distT="0" distB="0" distL="0" distR="0" wp14:anchorId="42924056" wp14:editId="064285DD">
@@ -40846,7 +41106,7 @@
           <w:sz w:val="24"/>
         </w:rPr>
       </w:pPr>
-      <w:bookmarkStart w:id="74" w:name="_Toc86960179"/>
+      <w:bookmarkStart w:id="76" w:name="_Toc86960179"/>
       <w:r>
         <w:rPr>
           <w:rFonts w:ascii="Times New Roman" w:hAnsi="Times New Roman" w:cs="Times New Roman"/>
@@ -40856,7 +41116,7 @@
         </w:rPr>
         <w:t>Platypus</w:t>
       </w:r>
-      <w:bookmarkEnd w:id="74"/>
+      <w:bookmarkEnd w:id="76"/>
     </w:p>
     <w:p>
       <w:pPr>
@@ -40897,7 +41157,35 @@
         <w:rPr>
           <w:color w:val="7030A0"/>
         </w:rPr>
-        <w:t xml:space="preserve"> function multivariables each in detail. Ex thrust is generated throgh flux linkage in airgap</w:t>
+        <w:t xml:space="preserve"> function </w:t>
+      </w:r>
+      <w:proofErr w:type="spellStart"/>
+      <w:r>
+        <w:rPr>
+          <w:color w:val="7030A0"/>
+        </w:rPr>
+        <w:t>multivariables</w:t>
+      </w:r>
+      <w:proofErr w:type="spellEnd"/>
+      <w:r>
+        <w:rPr>
+          <w:color w:val="7030A0"/>
+        </w:rPr>
+        <w:t xml:space="preserve"> each in detail. Ex thrust is generated </w:t>
+      </w:r>
+      <w:proofErr w:type="spellStart"/>
+      <w:r>
+        <w:rPr>
+          <w:color w:val="7030A0"/>
+        </w:rPr>
+        <w:t>throgh</w:t>
+      </w:r>
+      <w:proofErr w:type="spellEnd"/>
+      <w:r>
+        <w:rPr>
+          <w:color w:val="7030A0"/>
+        </w:rPr>
+        <w:t xml:space="preserve"> flux linkage in airgap</w:t>
       </w:r>
     </w:p>
     <w:p>
@@ -40958,7 +41246,7 @@
           <w:color w:val="FF0000"/>
         </w:rPr>
       </w:pPr>
-      <w:bookmarkStart w:id="75" w:name="_Toc86960180"/>
+      <w:bookmarkStart w:id="77" w:name="_Toc86960180"/>
       <w:r>
         <w:rPr>
           <w:rFonts w:cs="Times New Roman"/>
@@ -40984,7 +41272,7 @@
         </w:rPr>
         <w:t>Proof of Results</w:t>
       </w:r>
-      <w:bookmarkEnd w:id="75"/>
+      <w:bookmarkEnd w:id="77"/>
     </w:p>
     <w:p>
       <w:pPr>
@@ -40997,7 +41285,7 @@
           <w:sz w:val="24"/>
         </w:rPr>
       </w:pPr>
-      <w:bookmarkStart w:id="76" w:name="_Toc86960181"/>
+      <w:bookmarkStart w:id="78" w:name="_Toc86960181"/>
       <w:r>
         <w:rPr>
           <w:rFonts w:ascii="Times New Roman" w:hAnsi="Times New Roman" w:cs="Times New Roman"/>
@@ -41007,7 +41295,7 @@
         </w:rPr>
         <w:t>Compare to FEA</w:t>
       </w:r>
-      <w:bookmarkEnd w:id="76"/>
+      <w:bookmarkEnd w:id="78"/>
     </w:p>
     <w:p>
       <w:pPr>
@@ -41021,7 +41309,7 @@
           <w:sz w:val="24"/>
         </w:rPr>
       </w:pPr>
-      <w:bookmarkStart w:id="77" w:name="_Toc86960182"/>
+      <w:bookmarkStart w:id="79" w:name="_Toc86960182"/>
       <w:r>
         <w:rPr>
           <w:rFonts w:ascii="Times New Roman" w:hAnsi="Times New Roman" w:cs="Times New Roman"/>
@@ -41031,7 +41319,7 @@
         </w:rPr>
         <w:t>Sub-Section Heading Here</w:t>
       </w:r>
-      <w:bookmarkEnd w:id="77"/>
+      <w:bookmarkEnd w:id="79"/>
     </w:p>
     <w:p>
       <w:pPr>
@@ -41285,7 +41573,8 @@
           <w:sz w:val="24"/>
         </w:rPr>
       </w:pPr>
-      <w:bookmarkStart w:id="78" w:name="_Toc86960183"/>
+      <w:bookmarkStart w:id="80" w:name="_Toc86960183"/>
+      <w:proofErr w:type="spellStart"/>
       <w:r>
         <w:rPr>
           <w:rFonts w:ascii="Times New Roman" w:hAnsi="Times New Roman" w:cs="Times New Roman"/>
@@ -41293,33 +41582,33 @@
           <w:color w:val="FF0000"/>
           <w:sz w:val="24"/>
         </w:rPr>
-        <w:t>Convergance of GA towards improvement</w:t>
-      </w:r>
-      <w:bookmarkEnd w:id="78"/>
-    </w:p>
-    <w:p>
-      <w:pPr>
-        <w:pStyle w:val="Heading3"/>
-        <w:spacing w:line="360" w:lineRule="auto"/>
-        <w:ind w:firstLine="720"/>
+        <w:t>Convergance</w:t>
+      </w:r>
+      <w:proofErr w:type="spellEnd"/>
+      <w:r>
         <w:rPr>
           <w:rFonts w:ascii="Times New Roman" w:hAnsi="Times New Roman" w:cs="Times New Roman"/>
           <w:i/>
           <w:color w:val="FF0000"/>
           <w:sz w:val="24"/>
         </w:rPr>
-      </w:pPr>
-      <w:bookmarkStart w:id="79" w:name="_Toc86960184"/>
-      <w:r>
+        <w:t xml:space="preserve"> of GA towards improvement</w:t>
+      </w:r>
+      <w:bookmarkEnd w:id="80"/>
+    </w:p>
+    <w:p>
+      <w:pPr>
+        <w:pStyle w:val="Heading3"/>
+        <w:spacing w:line="360" w:lineRule="auto"/>
+        <w:ind w:firstLine="720"/>
         <w:rPr>
           <w:rFonts w:ascii="Times New Roman" w:hAnsi="Times New Roman" w:cs="Times New Roman"/>
           <w:i/>
           <w:color w:val="FF0000"/>
           <w:sz w:val="24"/>
         </w:rPr>
-        <w:t>Multi-Objective Function % Improvement</w:t>
-      </w:r>
-      <w:bookmarkEnd w:id="79"/>
+      </w:pPr>
+      <w:bookmarkStart w:id="81" w:name="_Toc86960184"/>
       <w:r>
         <w:rPr>
           <w:rFonts w:ascii="Times New Roman" w:hAnsi="Times New Roman" w:cs="Times New Roman"/>
@@ -41327,31 +41616,32 @@
           <w:color w:val="FF0000"/>
           <w:sz w:val="24"/>
         </w:rPr>
-        <w:t xml:space="preserve"> </w:t>
-      </w:r>
-    </w:p>
-    <w:p>
-      <w:pPr>
-        <w:pStyle w:val="Heading3"/>
-        <w:spacing w:line="360" w:lineRule="auto"/>
-        <w:ind w:firstLine="720"/>
+        <w:t>Multi-Objective Function % Improvement</w:t>
+      </w:r>
+      <w:bookmarkEnd w:id="81"/>
+      <w:r>
         <w:rPr>
           <w:rFonts w:ascii="Times New Roman" w:hAnsi="Times New Roman" w:cs="Times New Roman"/>
           <w:i/>
           <w:color w:val="FF0000"/>
           <w:sz w:val="24"/>
         </w:rPr>
-      </w:pPr>
-      <w:bookmarkStart w:id="80" w:name="_Toc86960185"/>
-      <w:r>
+        <w:t xml:space="preserve"> </w:t>
+      </w:r>
+    </w:p>
+    <w:p>
+      <w:pPr>
+        <w:pStyle w:val="Heading3"/>
+        <w:spacing w:line="360" w:lineRule="auto"/>
+        <w:ind w:firstLine="720"/>
         <w:rPr>
           <w:rFonts w:ascii="Times New Roman" w:hAnsi="Times New Roman" w:cs="Times New Roman"/>
           <w:i/>
           <w:color w:val="FF0000"/>
           <w:sz w:val="24"/>
         </w:rPr>
-        <w:t>non</w:t>
-      </w:r>
+      </w:pPr>
+      <w:bookmarkStart w:id="82" w:name="_Toc86960185"/>
       <w:r>
         <w:rPr>
           <w:rFonts w:ascii="Times New Roman" w:hAnsi="Times New Roman" w:cs="Times New Roman"/>
@@ -41359,9 +41649,18 @@
           <w:color w:val="FF0000"/>
           <w:sz w:val="24"/>
         </w:rPr>
+        <w:t>non</w:t>
+      </w:r>
+      <w:r>
+        <w:rPr>
+          <w:rFonts w:ascii="Times New Roman" w:hAnsi="Times New Roman" w:cs="Times New Roman"/>
+          <w:i/>
+          <w:color w:val="FF0000"/>
+          <w:sz w:val="24"/>
+        </w:rPr>
         <w:t>-dominated or pareto optimal solutions</w:t>
       </w:r>
-      <w:bookmarkEnd w:id="80"/>
+      <w:bookmarkEnd w:id="82"/>
     </w:p>
     <w:p/>
     <w:p>
@@ -41375,11 +41674,19 @@
           <w:color w:val="7030A0"/>
         </w:rPr>
       </w:pPr>
+      <w:proofErr w:type="spellStart"/>
       <w:r>
         <w:rPr>
           <w:color w:val="7030A0"/>
         </w:rPr>
-        <w:t>Convergance to improvement for GA</w:t>
+        <w:t>Convergance</w:t>
+      </w:r>
+      <w:proofErr w:type="spellEnd"/>
+      <w:r>
+        <w:rPr>
+          <w:color w:val="7030A0"/>
+        </w:rPr>
+        <w:t xml:space="preserve"> to improvement for GA</w:t>
       </w:r>
     </w:p>
     <w:p/>
@@ -41393,7 +41700,7 @@
           <w:color w:val="FF0000"/>
         </w:rPr>
       </w:pPr>
-      <w:bookmarkStart w:id="81" w:name="_Toc86960186"/>
+      <w:bookmarkStart w:id="83" w:name="_Toc86960186"/>
       <w:r>
         <w:rPr>
           <w:rFonts w:cs="Times New Roman"/>
@@ -41413,7 +41720,7 @@
         </w:rPr>
         <w:t>Computation Considerations</w:t>
       </w:r>
-      <w:bookmarkEnd w:id="81"/>
+      <w:bookmarkEnd w:id="83"/>
     </w:p>
     <w:p>
       <w:pPr>
@@ -41426,7 +41733,7 @@
           <w:sz w:val="24"/>
         </w:rPr>
       </w:pPr>
-      <w:bookmarkStart w:id="82" w:name="_Toc86960187"/>
+      <w:bookmarkStart w:id="84" w:name="_Toc86960187"/>
       <w:r>
         <w:rPr>
           <w:rFonts w:ascii="Times New Roman" w:hAnsi="Times New Roman" w:cs="Times New Roman"/>
@@ -41436,7 +41743,7 @@
         </w:rPr>
         <w:t>Section Heading Here</w:t>
       </w:r>
-      <w:bookmarkEnd w:id="82"/>
+      <w:bookmarkEnd w:id="84"/>
     </w:p>
     <w:p>
       <w:pPr>
@@ -41455,7 +41762,7 @@
           <w:sz w:val="24"/>
         </w:rPr>
       </w:pPr>
-      <w:bookmarkStart w:id="83" w:name="_Toc86960188"/>
+      <w:bookmarkStart w:id="85" w:name="_Toc86960188"/>
       <w:r>
         <w:rPr>
           <w:rFonts w:ascii="Times New Roman" w:hAnsi="Times New Roman" w:cs="Times New Roman"/>
@@ -41465,7 +41772,7 @@
         </w:rPr>
         <w:t>Sub-Section Heading Here</w:t>
       </w:r>
-      <w:bookmarkEnd w:id="83"/>
+      <w:bookmarkEnd w:id="85"/>
     </w:p>
     <w:p>
       <w:pPr>
@@ -41586,11 +41893,19 @@
           <w:color w:val="7030A0"/>
         </w:rPr>
       </w:pPr>
+      <w:proofErr w:type="spellStart"/>
       <w:r>
         <w:rPr>
           <w:color w:val="7030A0"/>
         </w:rPr>
-        <w:t>Multiprocess/Coroutine</w:t>
+        <w:t>Multiprocess</w:t>
+      </w:r>
+      <w:proofErr w:type="spellEnd"/>
+      <w:r>
+        <w:rPr>
+          <w:color w:val="7030A0"/>
+        </w:rPr>
+        <w:t>/Coroutine</w:t>
       </w:r>
     </w:p>
     <w:p>
@@ -41646,14 +41961,14 @@
           <w:rFonts w:cs="Times New Roman"/>
         </w:rPr>
       </w:pPr>
-      <w:bookmarkStart w:id="84" w:name="_Toc86960189"/>
+      <w:bookmarkStart w:id="86" w:name="_Toc86960189"/>
       <w:r>
         <w:rPr>
           <w:rFonts w:cs="Times New Roman"/>
         </w:rPr>
         <w:t>REFERENCES/BIBLIOGRAPHY</w:t>
       </w:r>
-      <w:bookmarkEnd w:id="84"/>
+      <w:bookmarkEnd w:id="86"/>
     </w:p>
     <w:p>
       <w:pPr>
@@ -41736,12 +42051,12 @@
       <w:pPr>
         <w:pStyle w:val="Heading1"/>
       </w:pPr>
-      <w:bookmarkStart w:id="85" w:name="_Toc86960190"/>
+      <w:bookmarkStart w:id="87" w:name="_Toc86960190"/>
       <w:r>
         <w:lastRenderedPageBreak/>
         <w:t>APPENDICES</w:t>
       </w:r>
-      <w:bookmarkEnd w:id="85"/>
+      <w:bookmarkEnd w:id="87"/>
       <w:r>
         <w:t xml:space="preserve"> </w:t>
       </w:r>
@@ -41750,11 +42065,11 @@
       <w:pPr>
         <w:pStyle w:val="Heading2"/>
       </w:pPr>
-      <w:bookmarkStart w:id="86" w:name="_Toc86960191"/>
+      <w:bookmarkStart w:id="88" w:name="_Toc86960191"/>
       <w:r>
         <w:t>Appendix A</w:t>
       </w:r>
-      <w:bookmarkEnd w:id="86"/>
+      <w:bookmarkEnd w:id="88"/>
     </w:p>
     <w:p>
       <w:pPr>
@@ -41921,7 +42236,7 @@
           <w:rFonts w:cs="Times New Roman"/>
         </w:rPr>
       </w:pPr>
-      <w:bookmarkStart w:id="87" w:name="_Toc86960192"/>
+      <w:bookmarkStart w:id="89" w:name="_Toc86960192"/>
       <w:r>
         <w:rPr>
           <w:rFonts w:cs="Times New Roman"/>
@@ -41929,7 +42244,7 @@
         <w:lastRenderedPageBreak/>
         <w:t>VITA AUCTORIS</w:t>
       </w:r>
-      <w:bookmarkEnd w:id="87"/>
+      <w:bookmarkEnd w:id="89"/>
       <w:r>
         <w:rPr>
           <w:rFonts w:cs="Times New Roman"/>
@@ -41965,7 +42280,29 @@
           <w:color w:val="FF0000"/>
           <w:sz w:val="24"/>
         </w:rPr>
-        <w:t>The Vita Auctoris is a required thesis element, however, there are no specific requirements / restrictions about its format or contents. It should include as a minimum the author's name, education and degrees. A sample approval page is provided below. For more details refer to the</w:t>
+        <w:t xml:space="preserve">The Vita </w:t>
+      </w:r>
+      <w:proofErr w:type="spellStart"/>
+      <w:r>
+        <w:rPr>
+          <w:rFonts w:ascii="Times New Roman" w:hAnsi="Times New Roman" w:cs="Times New Roman"/>
+          <w:i/>
+          <w:iCs/>
+          <w:color w:val="FF0000"/>
+          <w:sz w:val="24"/>
+        </w:rPr>
+        <w:t>Auctoris</w:t>
+      </w:r>
+      <w:proofErr w:type="spellEnd"/>
+      <w:r>
+        <w:rPr>
+          <w:rFonts w:ascii="Times New Roman" w:hAnsi="Times New Roman" w:cs="Times New Roman"/>
+          <w:i/>
+          <w:iCs/>
+          <w:color w:val="FF0000"/>
+          <w:sz w:val="24"/>
+        </w:rPr>
+        <w:t xml:space="preserve"> is a required thesis element, however, there are no specific requirements / restrictions about its format or contents. It should include as a minimum the author's name, education and degrees. A sample approval page is provided below. For more details refer to the</w:t>
       </w:r>
       <w:hyperlink r:id="rId47" w:anchor="vita" w:history="1">
         <w:r>
@@ -42336,7 +42673,7 @@
 </file>
 
 <file path=word/comments.xml><?xml version="1.0" encoding="utf-8"?>
-<w:comments xmlns:wpc="http://schemas.microsoft.com/office/word/2010/wordprocessingCanvas" xmlns:cx="http://schemas.microsoft.com/office/drawing/2014/chartex" xmlns:cx1="http://schemas.microsoft.com/office/drawing/2015/9/8/chartex" xmlns:cx2="http://schemas.microsoft.com/office/drawing/2015/10/21/chartex" xmlns:cx3="http://schemas.microsoft.com/office/drawing/2016/5/9/chartex" xmlns:cx4="http://schemas.microsoft.com/office/drawing/2016/5/10/chartex" xmlns:cx5="http://schemas.microsoft.com/office/drawing/2016/5/11/chartex" xmlns:cx6="http://schemas.microsoft.com/office/drawing/2016/5/12/chartex" xmlns:cx7="http://schemas.microsoft.com/office/drawing/2016/5/13/chartex" xmlns:cx8="http://schemas.microsoft.com/office/drawing/2016/5/14/chartex" xmlns:mc="http://schemas.openxmlformats.org/markup-compatibility/2006" xmlns:aink="http://schemas.microsoft.com/office/drawing/2016/ink" xmlns:am3d="http://schemas.microsoft.com/office/drawing/2017/model3d" xmlns:o="urn:schemas-microsoft-com:office:office" xmlns:r="http://schemas.openxmlformats.org/officeDocument/2006/relationships" xmlns:m="http://schemas.openxmlformats.org/officeDocument/2006/math" xmlns:v="urn:schemas-microsoft-com:vml" xmlns:wp14="http://schemas.microsoft.com/office/word/2010/wordprocessingDrawing" xmlns:wp="http://schemas.openxmlformats.org/drawingml/2006/wordprocessingDrawing" xmlns:w10="urn:schemas-microsoft-com:office:word" xmlns:w="http://schemas.openxmlformats.org/wordprocessingml/2006/main" xmlns:w14="http://schemas.microsoft.com/office/word/2010/wordml" xmlns:w15="http://schemas.microsoft.com/office/word/2012/wordml" xmlns:w16cex="http://schemas.microsoft.com/office/word/2018/wordml/cex" xmlns:w16cid="http://schemas.microsoft.com/office/word/2016/wordml/cid" xmlns:w16="http://schemas.microsoft.com/office/word/2018/wordml" xmlns:w16sdtdh="http://schemas.microsoft.com/office/word/2020/wordml/sdtdatahash" xmlns:w16se="http://schemas.microsoft.com/office/word/2015/wordml/symex" xmlns:wpg="http://schemas.microsoft.com/office/word/2010/wordprocessingGroup" xmlns:wpi="http://schemas.microsoft.com/office/word/2010/wordprocessingInk" xmlns:wne="http://schemas.microsoft.com/office/word/2006/wordml" xmlns:wps="http://schemas.microsoft.com/office/word/2010/wordprocessingShape" mc:Ignorable="w14 w15 w16se w16cid w16 w16cex w16sdtdh wp14">
+<w:comments xmlns:wpc="http://schemas.microsoft.com/office/word/2010/wordprocessingCanvas" xmlns:cx="http://schemas.microsoft.com/office/drawing/2014/chartex" xmlns:cx1="http://schemas.microsoft.com/office/drawing/2015/9/8/chartex" xmlns:cx2="http://schemas.microsoft.com/office/drawing/2015/10/21/chartex" xmlns:cx3="http://schemas.microsoft.com/office/drawing/2016/5/9/chartex" xmlns:cx4="http://schemas.microsoft.com/office/drawing/2016/5/10/chartex" xmlns:cx5="http://schemas.microsoft.com/office/drawing/2016/5/11/chartex" xmlns:cx6="http://schemas.microsoft.com/office/drawing/2016/5/12/chartex" xmlns:cx7="http://schemas.microsoft.com/office/drawing/2016/5/13/chartex" xmlns:cx8="http://schemas.microsoft.com/office/drawing/2016/5/14/chartex" xmlns:mc="http://schemas.openxmlformats.org/markup-compatibility/2006" xmlns:aink="http://schemas.microsoft.com/office/drawing/2016/ink" xmlns:am3d="http://schemas.microsoft.com/office/drawing/2017/model3d" xmlns:o="urn:schemas-microsoft-com:office:office" xmlns:oel="http://schemas.microsoft.com/office/2019/extlst" xmlns:r="http://schemas.openxmlformats.org/officeDocument/2006/relationships" xmlns:m="http://schemas.openxmlformats.org/officeDocument/2006/math" xmlns:v="urn:schemas-microsoft-com:vml" xmlns:wp14="http://schemas.microsoft.com/office/word/2010/wordprocessingDrawing" xmlns:wp="http://schemas.openxmlformats.org/drawingml/2006/wordprocessingDrawing" xmlns:w10="urn:schemas-microsoft-com:office:word" xmlns:w="http://schemas.openxmlformats.org/wordprocessingml/2006/main" xmlns:w14="http://schemas.microsoft.com/office/word/2010/wordml" xmlns:w15="http://schemas.microsoft.com/office/word/2012/wordml" xmlns:w16cex="http://schemas.microsoft.com/office/word/2018/wordml/cex" xmlns:w16cid="http://schemas.microsoft.com/office/word/2016/wordml/cid" xmlns:w16="http://schemas.microsoft.com/office/word/2018/wordml" xmlns:w16sdtdh="http://schemas.microsoft.com/office/word/2020/wordml/sdtdatahash" xmlns:w16se="http://schemas.microsoft.com/office/word/2015/wordml/symex" xmlns:wpg="http://schemas.microsoft.com/office/word/2010/wordprocessingGroup" xmlns:wpi="http://schemas.microsoft.com/office/word/2010/wordprocessingInk" xmlns:wne="http://schemas.microsoft.com/office/word/2006/wordml" xmlns:wps="http://schemas.microsoft.com/office/word/2010/wordprocessingShape" mc:Ignorable="w14 w15 w16se w16cid w16 w16cex w16sdtdh wp14">
   <w:comment w:id="34" w:author="Mike Thamm" w:date="2021-11-20T12:25:00Z" w:initials="MT">
     <w:p>
       <w:pPr>
@@ -42416,7 +42753,15 @@
         <w:annotationRef/>
       </w:r>
       <w:r>
-        <w:t>I don’t think its clear yet that I am doing a meshed solution</w:t>
+        <w:t xml:space="preserve">I don’t think </w:t>
+      </w:r>
+      <w:proofErr w:type="spellStart"/>
+      <w:r>
+        <w:t>its</w:t>
+      </w:r>
+      <w:proofErr w:type="spellEnd"/>
+      <w:r>
+        <w:t xml:space="preserve"> clear yet that I am doing a meshed solution</w:t>
       </w:r>
     </w:p>
   </w:comment>
@@ -42452,7 +42797,7 @@
       </w:r>
     </w:p>
   </w:comment>
-  <w:comment w:id="54" w:author="Mike Thamm" w:date="2021-10-31T13:42:00Z" w:initials="MT">
+  <w:comment w:id="55" w:author="Mike Thamm" w:date="2021-10-31T13:42:00Z" w:initials="MT">
     <w:p>
       <w:pPr>
         <w:pStyle w:val="CommentText"/>
@@ -42468,7 +42813,7 @@
       </w:r>
     </w:p>
   </w:comment>
-  <w:comment w:id="59" w:author="Mike Thamm" w:date="2021-11-10T22:05:00Z" w:initials="MT">
+  <w:comment w:id="61" w:author="Mike Thamm" w:date="2021-11-10T22:05:00Z" w:initials="MT">
     <w:p>
       <w:pPr>
         <w:pStyle w:val="CommentText"/>
@@ -42487,7 +42832,7 @@
       </w:r>
     </w:p>
   </w:comment>
-  <w:comment w:id="60" w:author="Mike Thamm" w:date="2021-10-15T23:05:00Z" w:initials="MT">
+  <w:comment w:id="62" w:author="Mike Thamm" w:date="2021-10-15T23:05:00Z" w:initials="MT">
     <w:p>
       <w:pPr>
         <w:pStyle w:val="CommentText"/>
@@ -42509,17 +42854,19 @@
       <w:r>
         <w:t xml:space="preserve"> then I need to show proof of that by comparing the results to FEA. </w:t>
       </w:r>
+      <w:proofErr w:type="spellStart"/>
       <w:proofErr w:type="gramStart"/>
       <w:r>
         <w:t>Lets</w:t>
       </w:r>
+      <w:proofErr w:type="spellEnd"/>
       <w:proofErr w:type="gramEnd"/>
       <w:r>
         <w:t xml:space="preserve"> keep it simple to just fixed length designs.</w:t>
       </w:r>
     </w:p>
   </w:comment>
-  <w:comment w:id="61" w:author="Mike Thamm" w:date="2021-11-03T22:20:00Z" w:initials="MT">
+  <w:comment w:id="63" w:author="Mike Thamm" w:date="2021-11-03T22:20:00Z" w:initials="MT">
     <w:p>
       <w:pPr>
         <w:pStyle w:val="CommentText"/>
@@ -42531,7 +42878,15 @@
         <w:annotationRef/>
       </w:r>
       <w:r>
-        <w:t xml:space="preserve">I need to take a screenshot of my own Tkinter </w:t>
+        <w:t xml:space="preserve">I need to take a screenshot of my own </w:t>
+      </w:r>
+      <w:proofErr w:type="spellStart"/>
+      <w:r>
+        <w:t>Tkinter</w:t>
+      </w:r>
+      <w:proofErr w:type="spellEnd"/>
+      <w:r>
+        <w:t xml:space="preserve"> </w:t>
       </w:r>
       <w:proofErr w:type="gramStart"/>
       <w:r>
@@ -42543,7 +42898,7 @@
       </w:r>
     </w:p>
   </w:comment>
-  <w:comment w:id="62" w:author="Mike Thamm" w:date="2021-10-18T18:40:00Z" w:initials="MT">
+  <w:comment w:id="64" w:author="Mike Thamm" w:date="2021-10-18T18:40:00Z" w:initials="MT">
     <w:p>
       <w:pPr>
         <w:pStyle w:val="CommentText"/>
@@ -42559,7 +42914,7 @@
       </w:r>
     </w:p>
   </w:comment>
-  <w:comment w:id="63" w:author="Mike Thamm" w:date="2021-11-05T15:44:00Z" w:initials="MT">
+  <w:comment w:id="65" w:author="Mike Thamm" w:date="2021-11-05T15:44:00Z" w:initials="MT">
     <w:p>
       <w:pPr>
         <w:pStyle w:val="CommentText"/>
@@ -42586,7 +42941,7 @@
       </w:pPr>
     </w:p>
   </w:comment>
-  <w:comment w:id="64" w:author="Mike Thamm" w:date="2021-11-05T15:37:00Z" w:initials="MT">
+  <w:comment w:id="66" w:author="Mike Thamm" w:date="2021-11-05T15:37:00Z" w:initials="MT">
     <w:p>
       <w:pPr>
         <w:pStyle w:val="CommentText"/>
@@ -42602,7 +42957,7 @@
       </w:r>
     </w:p>
   </w:comment>
-  <w:comment w:id="65" w:author="Mike Thamm" w:date="2021-11-05T16:06:00Z" w:initials="MT">
+  <w:comment w:id="67" w:author="Mike Thamm" w:date="2021-11-05T16:06:00Z" w:initials="MT">
     <w:p>
       <w:pPr>
         <w:pStyle w:val="CommentText"/>
@@ -42622,14 +42977,22 @@
       </w:r>
       <w:proofErr w:type="gramEnd"/>
       <w:r>
-        <w:t xml:space="preserve"> T</w:t>
-      </w:r>
-      <w:r>
-        <w:t>per somewhere in the text</w:t>
+        <w:t xml:space="preserve"> </w:t>
+      </w:r>
+      <w:proofErr w:type="spellStart"/>
+      <w:r>
+        <w:t>T</w:t>
+      </w:r>
+      <w:r>
+        <w:t>per</w:t>
+      </w:r>
+      <w:proofErr w:type="spellEnd"/>
+      <w:r>
+        <w:t xml:space="preserve"> somewhere in the text</w:t>
       </w:r>
     </w:p>
   </w:comment>
-  <w:comment w:id="67" w:author="Mike Thamm" w:date="2021-11-09T20:47:00Z" w:initials="MT">
+  <w:comment w:id="69" w:author="Mike Thamm" w:date="2021-11-09T20:47:00Z" w:initials="MT">
     <w:p>
       <w:pPr>
         <w:pStyle w:val="CommentText"/>
@@ -42648,7 +43011,7 @@
       </w:r>
     </w:p>
   </w:comment>
-  <w:comment w:id="69" w:author="Mike Thamm" w:date="2021-11-10T22:56:00Z" w:initials="MT">
+  <w:comment w:id="71" w:author="Mike Thamm" w:date="2021-11-10T22:56:00Z" w:initials="MT">
     <w:p>
       <w:pPr>
         <w:pStyle w:val="CommentText"/>
@@ -42664,7 +43027,7 @@
       </w:r>
     </w:p>
   </w:comment>
-  <w:comment w:id="72" w:author="Mike Thamm" w:date="2021-11-13T16:27:00Z" w:initials="MT">
+  <w:comment w:id="74" w:author="Mike Thamm" w:date="2021-11-13T16:27:00Z" w:initials="MT">
     <w:p>
       <w:pPr>
         <w:pStyle w:val="CommentText"/>
@@ -42684,7 +43047,7 @@
 </file>
 
 <file path=word/commentsExtended.xml><?xml version="1.0" encoding="utf-8"?>
-<w15:commentsEx xmlns:wpc="http://schemas.microsoft.com/office/word/2010/wordprocessingCanvas" xmlns:cx="http://schemas.microsoft.com/office/drawing/2014/chartex" xmlns:cx1="http://schemas.microsoft.com/office/drawing/2015/9/8/chartex" xmlns:cx2="http://schemas.microsoft.com/office/drawing/2015/10/21/chartex" xmlns:cx3="http://schemas.microsoft.com/office/drawing/2016/5/9/chartex" xmlns:cx4="http://schemas.microsoft.com/office/drawing/2016/5/10/chartex" xmlns:cx5="http://schemas.microsoft.com/office/drawing/2016/5/11/chartex" xmlns:cx6="http://schemas.microsoft.com/office/drawing/2016/5/12/chartex" xmlns:cx7="http://schemas.microsoft.com/office/drawing/2016/5/13/chartex" xmlns:cx8="http://schemas.microsoft.com/office/drawing/2016/5/14/chartex" xmlns:mc="http://schemas.openxmlformats.org/markup-compatibility/2006" xmlns:aink="http://schemas.microsoft.com/office/drawing/2016/ink" xmlns:am3d="http://schemas.microsoft.com/office/drawing/2017/model3d" xmlns:o="urn:schemas-microsoft-com:office:office" xmlns:r="http://schemas.openxmlformats.org/officeDocument/2006/relationships" xmlns:m="http://schemas.openxmlformats.org/officeDocument/2006/math" xmlns:v="urn:schemas-microsoft-com:vml" xmlns:wp14="http://schemas.microsoft.com/office/word/2010/wordprocessingDrawing" xmlns:wp="http://schemas.openxmlformats.org/drawingml/2006/wordprocessingDrawing" xmlns:w10="urn:schemas-microsoft-com:office:word" xmlns:w="http://schemas.openxmlformats.org/wordprocessingml/2006/main" xmlns:w14="http://schemas.microsoft.com/office/word/2010/wordml" xmlns:w15="http://schemas.microsoft.com/office/word/2012/wordml" xmlns:w16cex="http://schemas.microsoft.com/office/word/2018/wordml/cex" xmlns:w16cid="http://schemas.microsoft.com/office/word/2016/wordml/cid" xmlns:w16="http://schemas.microsoft.com/office/word/2018/wordml" xmlns:w16sdtdh="http://schemas.microsoft.com/office/word/2020/wordml/sdtdatahash" xmlns:w16se="http://schemas.microsoft.com/office/word/2015/wordml/symex" xmlns:wpg="http://schemas.microsoft.com/office/word/2010/wordprocessingGroup" xmlns:wpi="http://schemas.microsoft.com/office/word/2010/wordprocessingInk" xmlns:wne="http://schemas.microsoft.com/office/word/2006/wordml" xmlns:wps="http://schemas.microsoft.com/office/word/2010/wordprocessingShape" mc:Ignorable="w14 w15 w16se w16cid w16 w16cex w16sdtdh wp14">
+<w15:commentsEx xmlns:wpc="http://schemas.microsoft.com/office/word/2010/wordprocessingCanvas" xmlns:cx="http://schemas.microsoft.com/office/drawing/2014/chartex" xmlns:cx1="http://schemas.microsoft.com/office/drawing/2015/9/8/chartex" xmlns:cx2="http://schemas.microsoft.com/office/drawing/2015/10/21/chartex" xmlns:cx3="http://schemas.microsoft.com/office/drawing/2016/5/9/chartex" xmlns:cx4="http://schemas.microsoft.com/office/drawing/2016/5/10/chartex" xmlns:cx5="http://schemas.microsoft.com/office/drawing/2016/5/11/chartex" xmlns:cx6="http://schemas.microsoft.com/office/drawing/2016/5/12/chartex" xmlns:cx7="http://schemas.microsoft.com/office/drawing/2016/5/13/chartex" xmlns:cx8="http://schemas.microsoft.com/office/drawing/2016/5/14/chartex" xmlns:mc="http://schemas.openxmlformats.org/markup-compatibility/2006" xmlns:aink="http://schemas.microsoft.com/office/drawing/2016/ink" xmlns:am3d="http://schemas.microsoft.com/office/drawing/2017/model3d" xmlns:o="urn:schemas-microsoft-com:office:office" xmlns:oel="http://schemas.microsoft.com/office/2019/extlst" xmlns:r="http://schemas.openxmlformats.org/officeDocument/2006/relationships" xmlns:m="http://schemas.openxmlformats.org/officeDocument/2006/math" xmlns:v="urn:schemas-microsoft-com:vml" xmlns:wp14="http://schemas.microsoft.com/office/word/2010/wordprocessingDrawing" xmlns:wp="http://schemas.openxmlformats.org/drawingml/2006/wordprocessingDrawing" xmlns:w10="urn:schemas-microsoft-com:office:word" xmlns:w="http://schemas.openxmlformats.org/wordprocessingml/2006/main" xmlns:w14="http://schemas.microsoft.com/office/word/2010/wordml" xmlns:w15="http://schemas.microsoft.com/office/word/2012/wordml" xmlns:w16cex="http://schemas.microsoft.com/office/word/2018/wordml/cex" xmlns:w16cid="http://schemas.microsoft.com/office/word/2016/wordml/cid" xmlns:w16="http://schemas.microsoft.com/office/word/2018/wordml" xmlns:w16sdtdh="http://schemas.microsoft.com/office/word/2020/wordml/sdtdatahash" xmlns:w16se="http://schemas.microsoft.com/office/word/2015/wordml/symex" xmlns:wpg="http://schemas.microsoft.com/office/word/2010/wordprocessingGroup" xmlns:wpi="http://schemas.microsoft.com/office/word/2010/wordprocessingInk" xmlns:wne="http://schemas.microsoft.com/office/word/2006/wordml" xmlns:wps="http://schemas.microsoft.com/office/word/2010/wordprocessingShape" mc:Ignorable="w14 w15 w16se w16cid w16 w16cex w16sdtdh wp14">
   <w15:commentEx w15:paraId="01561065" w15:done="0"/>
   <w15:commentEx w15:paraId="6AAEE6B7" w15:done="0"/>
   <w15:commentEx w15:paraId="2D8276DE" w15:done="0"/>
@@ -42707,7 +43070,7 @@
 </file>
 
 <file path=word/commentsExtensible.xml><?xml version="1.0" encoding="utf-8"?>
-<w16cex:commentsExtensible xmlns:wpc="http://schemas.microsoft.com/office/word/2010/wordprocessingCanvas" xmlns:cx="http://schemas.microsoft.com/office/drawing/2014/chartex" xmlns:cx1="http://schemas.microsoft.com/office/drawing/2015/9/8/chartex" xmlns:cx2="http://schemas.microsoft.com/office/drawing/2015/10/21/chartex" xmlns:cx3="http://schemas.microsoft.com/office/drawing/2016/5/9/chartex" xmlns:cx4="http://schemas.microsoft.com/office/drawing/2016/5/10/chartex" xmlns:cx5="http://schemas.microsoft.com/office/drawing/2016/5/11/chartex" xmlns:cx6="http://schemas.microsoft.com/office/drawing/2016/5/12/chartex" xmlns:cx7="http://schemas.microsoft.com/office/drawing/2016/5/13/chartex" xmlns:cx8="http://schemas.microsoft.com/office/drawing/2016/5/14/chartex" xmlns:mc="http://schemas.openxmlformats.org/markup-compatibility/2006" xmlns:aink="http://schemas.microsoft.com/office/drawing/2016/ink" xmlns:am3d="http://schemas.microsoft.com/office/drawing/2017/model3d" xmlns:o="urn:schemas-microsoft-com:office:office" xmlns:r="http://schemas.openxmlformats.org/officeDocument/2006/relationships" xmlns:m="http://schemas.openxmlformats.org/officeDocument/2006/math" xmlns:v="urn:schemas-microsoft-com:vml" xmlns:wp14="http://schemas.microsoft.com/office/word/2010/wordprocessingDrawing" xmlns:wp="http://schemas.openxmlformats.org/drawingml/2006/wordprocessingDrawing" xmlns:w10="urn:schemas-microsoft-com:office:word" xmlns:w="http://schemas.openxmlformats.org/wordprocessingml/2006/main" xmlns:w14="http://schemas.microsoft.com/office/word/2010/wordml" xmlns:w15="http://schemas.microsoft.com/office/word/2012/wordml" xmlns:w16cex="http://schemas.microsoft.com/office/word/2018/wordml/cex" xmlns:w16cid="http://schemas.microsoft.com/office/word/2016/wordml/cid" xmlns:w16="http://schemas.microsoft.com/office/word/2018/wordml" xmlns:w16sdtdh="http://schemas.microsoft.com/office/word/2020/wordml/sdtdatahash" xmlns:w16se="http://schemas.microsoft.com/office/word/2015/wordml/symex" xmlns:wpg="http://schemas.microsoft.com/office/word/2010/wordprocessingGroup" xmlns:wpi="http://schemas.microsoft.com/office/word/2010/wordprocessingInk" xmlns:wne="http://schemas.microsoft.com/office/word/2006/wordml" xmlns:wps="http://schemas.microsoft.com/office/word/2010/wordprocessingShape" mc:Ignorable="w14 w15 w16se w16cid w16 w16cex w16sdtdh wp14">
+<w16cex:commentsExtensible xmlns:wpc="http://schemas.microsoft.com/office/word/2010/wordprocessingCanvas" xmlns:cx="http://schemas.microsoft.com/office/drawing/2014/chartex" xmlns:cx1="http://schemas.microsoft.com/office/drawing/2015/9/8/chartex" xmlns:cx2="http://schemas.microsoft.com/office/drawing/2015/10/21/chartex" xmlns:cx3="http://schemas.microsoft.com/office/drawing/2016/5/9/chartex" xmlns:cx4="http://schemas.microsoft.com/office/drawing/2016/5/10/chartex" xmlns:cx5="http://schemas.microsoft.com/office/drawing/2016/5/11/chartex" xmlns:cx6="http://schemas.microsoft.com/office/drawing/2016/5/12/chartex" xmlns:cx7="http://schemas.microsoft.com/office/drawing/2016/5/13/chartex" xmlns:cx8="http://schemas.microsoft.com/office/drawing/2016/5/14/chartex" xmlns:mc="http://schemas.openxmlformats.org/markup-compatibility/2006" xmlns:aink="http://schemas.microsoft.com/office/drawing/2016/ink" xmlns:am3d="http://schemas.microsoft.com/office/drawing/2017/model3d" xmlns:o="urn:schemas-microsoft-com:office:office" xmlns:oel="http://schemas.microsoft.com/office/2019/extlst" xmlns:r="http://schemas.openxmlformats.org/officeDocument/2006/relationships" xmlns:m="http://schemas.openxmlformats.org/officeDocument/2006/math" xmlns:v="urn:schemas-microsoft-com:vml" xmlns:wp14="http://schemas.microsoft.com/office/word/2010/wordprocessingDrawing" xmlns:wp="http://schemas.openxmlformats.org/drawingml/2006/wordprocessingDrawing" xmlns:w10="urn:schemas-microsoft-com:office:word" xmlns:w="http://schemas.openxmlformats.org/wordprocessingml/2006/main" xmlns:w14="http://schemas.microsoft.com/office/word/2010/wordml" xmlns:w15="http://schemas.microsoft.com/office/word/2012/wordml" xmlns:w16cex="http://schemas.microsoft.com/office/word/2018/wordml/cex" xmlns:w16cid="http://schemas.microsoft.com/office/word/2016/wordml/cid" xmlns:w16="http://schemas.microsoft.com/office/word/2018/wordml" xmlns:w16sdtdh="http://schemas.microsoft.com/office/word/2020/wordml/sdtdatahash" xmlns:w16se="http://schemas.microsoft.com/office/word/2015/wordml/symex" xmlns:wpg="http://schemas.microsoft.com/office/word/2010/wordprocessingGroup" xmlns:wpi="http://schemas.microsoft.com/office/word/2010/wordprocessingInk" xmlns:wne="http://schemas.microsoft.com/office/word/2006/wordml" xmlns:wps="http://schemas.microsoft.com/office/word/2010/wordprocessingShape" mc:Ignorable="w14 w15 w16se w16cid w16 w16cex w16sdtdh wp14">
   <w16cex:commentExtensible w16cex:durableId="254367A1" w16cex:dateUtc="2021-11-20T17:25:00Z"/>
   <w16cex:commentExtensible w16cex:durableId="254372F4" w16cex:dateUtc="2021-11-20T18:13:00Z"/>
   <w16cex:commentExtensible w16cex:durableId="253AB43E" w16cex:dateUtc="2021-11-14T03:01:00Z"/>
@@ -42730,7 +43093,7 @@
 </file>
 
 <file path=word/commentsIds.xml><?xml version="1.0" encoding="utf-8"?>
-<w16cid:commentsIds xmlns:wpc="http://schemas.microsoft.com/office/word/2010/wordprocessingCanvas" xmlns:cx="http://schemas.microsoft.com/office/drawing/2014/chartex" xmlns:cx1="http://schemas.microsoft.com/office/drawing/2015/9/8/chartex" xmlns:cx2="http://schemas.microsoft.com/office/drawing/2015/10/21/chartex" xmlns:cx3="http://schemas.microsoft.com/office/drawing/2016/5/9/chartex" xmlns:cx4="http://schemas.microsoft.com/office/drawing/2016/5/10/chartex" xmlns:cx5="http://schemas.microsoft.com/office/drawing/2016/5/11/chartex" xmlns:cx6="http://schemas.microsoft.com/office/drawing/2016/5/12/chartex" xmlns:cx7="http://schemas.microsoft.com/office/drawing/2016/5/13/chartex" xmlns:cx8="http://schemas.microsoft.com/office/drawing/2016/5/14/chartex" xmlns:mc="http://schemas.openxmlformats.org/markup-compatibility/2006" xmlns:aink="http://schemas.microsoft.com/office/drawing/2016/ink" xmlns:am3d="http://schemas.microsoft.com/office/drawing/2017/model3d" xmlns:o="urn:schemas-microsoft-com:office:office" xmlns:r="http://schemas.openxmlformats.org/officeDocument/2006/relationships" xmlns:m="http://schemas.openxmlformats.org/officeDocument/2006/math" xmlns:v="urn:schemas-microsoft-com:vml" xmlns:wp14="http://schemas.microsoft.com/office/word/2010/wordprocessingDrawing" xmlns:wp="http://schemas.openxmlformats.org/drawingml/2006/wordprocessingDrawing" xmlns:w10="urn:schemas-microsoft-com:office:word" xmlns:w="http://schemas.openxmlformats.org/wordprocessingml/2006/main" xmlns:w14="http://schemas.microsoft.com/office/word/2010/wordml" xmlns:w15="http://schemas.microsoft.com/office/word/2012/wordml" xmlns:w16cex="http://schemas.microsoft.com/office/word/2018/wordml/cex" xmlns:w16cid="http://schemas.microsoft.com/office/word/2016/wordml/cid" xmlns:w16="http://schemas.microsoft.com/office/word/2018/wordml" xmlns:w16sdtdh="http://schemas.microsoft.com/office/word/2020/wordml/sdtdatahash" xmlns:w16se="http://schemas.microsoft.com/office/word/2015/wordml/symex" xmlns:wpg="http://schemas.microsoft.com/office/word/2010/wordprocessingGroup" xmlns:wpi="http://schemas.microsoft.com/office/word/2010/wordprocessingInk" xmlns:wne="http://schemas.microsoft.com/office/word/2006/wordml" xmlns:wps="http://schemas.microsoft.com/office/word/2010/wordprocessingShape" mc:Ignorable="w14 w15 w16se w16cid w16 w16cex w16sdtdh wp14">
+<w16cid:commentsIds xmlns:wpc="http://schemas.microsoft.com/office/word/2010/wordprocessingCanvas" xmlns:cx="http://schemas.microsoft.com/office/drawing/2014/chartex" xmlns:cx1="http://schemas.microsoft.com/office/drawing/2015/9/8/chartex" xmlns:cx2="http://schemas.microsoft.com/office/drawing/2015/10/21/chartex" xmlns:cx3="http://schemas.microsoft.com/office/drawing/2016/5/9/chartex" xmlns:cx4="http://schemas.microsoft.com/office/drawing/2016/5/10/chartex" xmlns:cx5="http://schemas.microsoft.com/office/drawing/2016/5/11/chartex" xmlns:cx6="http://schemas.microsoft.com/office/drawing/2016/5/12/chartex" xmlns:cx7="http://schemas.microsoft.com/office/drawing/2016/5/13/chartex" xmlns:cx8="http://schemas.microsoft.com/office/drawing/2016/5/14/chartex" xmlns:mc="http://schemas.openxmlformats.org/markup-compatibility/2006" xmlns:aink="http://schemas.microsoft.com/office/drawing/2016/ink" xmlns:am3d="http://schemas.microsoft.com/office/drawing/2017/model3d" xmlns:o="urn:schemas-microsoft-com:office:office" xmlns:oel="http://schemas.microsoft.com/office/2019/extlst" xmlns:r="http://schemas.openxmlformats.org/officeDocument/2006/relationships" xmlns:m="http://schemas.openxmlformats.org/officeDocument/2006/math" xmlns:v="urn:schemas-microsoft-com:vml" xmlns:wp14="http://schemas.microsoft.com/office/word/2010/wordprocessingDrawing" xmlns:wp="http://schemas.openxmlformats.org/drawingml/2006/wordprocessingDrawing" xmlns:w10="urn:schemas-microsoft-com:office:word" xmlns:w="http://schemas.openxmlformats.org/wordprocessingml/2006/main" xmlns:w14="http://schemas.microsoft.com/office/word/2010/wordml" xmlns:w15="http://schemas.microsoft.com/office/word/2012/wordml" xmlns:w16cex="http://schemas.microsoft.com/office/word/2018/wordml/cex" xmlns:w16cid="http://schemas.microsoft.com/office/word/2016/wordml/cid" xmlns:w16="http://schemas.microsoft.com/office/word/2018/wordml" xmlns:w16sdtdh="http://schemas.microsoft.com/office/word/2020/wordml/sdtdatahash" xmlns:w16se="http://schemas.microsoft.com/office/word/2015/wordml/symex" xmlns:wpg="http://schemas.microsoft.com/office/word/2010/wordprocessingGroup" xmlns:wpi="http://schemas.microsoft.com/office/word/2010/wordprocessingInk" xmlns:wne="http://schemas.microsoft.com/office/word/2006/wordml" xmlns:wps="http://schemas.microsoft.com/office/word/2010/wordprocessingShape" mc:Ignorable="w14 w15 w16se w16cid w16 w16cex w16sdtdh wp14">
   <w16cid:commentId w16cid:paraId="01561065" w16cid:durableId="254367A1"/>
   <w16cid:commentId w16cid:paraId="6AAEE6B7" w16cid:durableId="254372F4"/>
   <w16cid:commentId w16cid:paraId="2D8276DE" w16cid:durableId="253AB43E"/>
@@ -42753,7 +43116,7 @@
 </file>
 
 <file path=word/endnotes.xml><?xml version="1.0" encoding="utf-8"?>
-<w:endnotes xmlns:wpc="http://schemas.microsoft.com/office/word/2010/wordprocessingCanvas" xmlns:cx="http://schemas.microsoft.com/office/drawing/2014/chartex" xmlns:cx1="http://schemas.microsoft.com/office/drawing/2015/9/8/chartex" xmlns:cx2="http://schemas.microsoft.com/office/drawing/2015/10/21/chartex" xmlns:cx3="http://schemas.microsoft.com/office/drawing/2016/5/9/chartex" xmlns:cx4="http://schemas.microsoft.com/office/drawing/2016/5/10/chartex" xmlns:cx5="http://schemas.microsoft.com/office/drawing/2016/5/11/chartex" xmlns:cx6="http://schemas.microsoft.com/office/drawing/2016/5/12/chartex" xmlns:cx7="http://schemas.microsoft.com/office/drawing/2016/5/13/chartex" xmlns:cx8="http://schemas.microsoft.com/office/drawing/2016/5/14/chartex" xmlns:mc="http://schemas.openxmlformats.org/markup-compatibility/2006" xmlns:aink="http://schemas.microsoft.com/office/drawing/2016/ink" xmlns:am3d="http://schemas.microsoft.com/office/drawing/2017/model3d" xmlns:o="urn:schemas-microsoft-com:office:office" xmlns:r="http://schemas.openxmlformats.org/officeDocument/2006/relationships" xmlns:m="http://schemas.openxmlformats.org/officeDocument/2006/math" xmlns:v="urn:schemas-microsoft-com:vml" xmlns:wp14="http://schemas.microsoft.com/office/word/2010/wordprocessingDrawing" xmlns:wp="http://schemas.openxmlformats.org/drawingml/2006/wordprocessingDrawing" xmlns:w10="urn:schemas-microsoft-com:office:word" xmlns:w="http://schemas.openxmlformats.org/wordprocessingml/2006/main" xmlns:w14="http://schemas.microsoft.com/office/word/2010/wordml" xmlns:w15="http://schemas.microsoft.com/office/word/2012/wordml" xmlns:w16cex="http://schemas.microsoft.com/office/word/2018/wordml/cex" xmlns:w16cid="http://schemas.microsoft.com/office/word/2016/wordml/cid" xmlns:w16="http://schemas.microsoft.com/office/word/2018/wordml" xmlns:w16sdtdh="http://schemas.microsoft.com/office/word/2020/wordml/sdtdatahash" xmlns:w16se="http://schemas.microsoft.com/office/word/2015/wordml/symex" xmlns:wpg="http://schemas.microsoft.com/office/word/2010/wordprocessingGroup" xmlns:wpi="http://schemas.microsoft.com/office/word/2010/wordprocessingInk" xmlns:wne="http://schemas.microsoft.com/office/word/2006/wordml" xmlns:wps="http://schemas.microsoft.com/office/word/2010/wordprocessingShape" mc:Ignorable="w14 w15 w16se w16cid w16 w16cex w16sdtdh wp14">
+<w:endnotes xmlns:wpc="http://schemas.microsoft.com/office/word/2010/wordprocessingCanvas" xmlns:cx="http://schemas.microsoft.com/office/drawing/2014/chartex" xmlns:cx1="http://schemas.microsoft.com/office/drawing/2015/9/8/chartex" xmlns:cx2="http://schemas.microsoft.com/office/drawing/2015/10/21/chartex" xmlns:cx3="http://schemas.microsoft.com/office/drawing/2016/5/9/chartex" xmlns:cx4="http://schemas.microsoft.com/office/drawing/2016/5/10/chartex" xmlns:cx5="http://schemas.microsoft.com/office/drawing/2016/5/11/chartex" xmlns:cx6="http://schemas.microsoft.com/office/drawing/2016/5/12/chartex" xmlns:cx7="http://schemas.microsoft.com/office/drawing/2016/5/13/chartex" xmlns:cx8="http://schemas.microsoft.com/office/drawing/2016/5/14/chartex" xmlns:mc="http://schemas.openxmlformats.org/markup-compatibility/2006" xmlns:aink="http://schemas.microsoft.com/office/drawing/2016/ink" xmlns:am3d="http://schemas.microsoft.com/office/drawing/2017/model3d" xmlns:o="urn:schemas-microsoft-com:office:office" xmlns:oel="http://schemas.microsoft.com/office/2019/extlst" xmlns:r="http://schemas.openxmlformats.org/officeDocument/2006/relationships" xmlns:m="http://schemas.openxmlformats.org/officeDocument/2006/math" xmlns:v="urn:schemas-microsoft-com:vml" xmlns:wp14="http://schemas.microsoft.com/office/word/2010/wordprocessingDrawing" xmlns:wp="http://schemas.openxmlformats.org/drawingml/2006/wordprocessingDrawing" xmlns:w10="urn:schemas-microsoft-com:office:word" xmlns:w="http://schemas.openxmlformats.org/wordprocessingml/2006/main" xmlns:w14="http://schemas.microsoft.com/office/word/2010/wordml" xmlns:w15="http://schemas.microsoft.com/office/word/2012/wordml" xmlns:w16cex="http://schemas.microsoft.com/office/word/2018/wordml/cex" xmlns:w16cid="http://schemas.microsoft.com/office/word/2016/wordml/cid" xmlns:w16="http://schemas.microsoft.com/office/word/2018/wordml" xmlns:w16sdtdh="http://schemas.microsoft.com/office/word/2020/wordml/sdtdatahash" xmlns:w16se="http://schemas.microsoft.com/office/word/2015/wordml/symex" xmlns:wpg="http://schemas.microsoft.com/office/word/2010/wordprocessingGroup" xmlns:wpi="http://schemas.microsoft.com/office/word/2010/wordprocessingInk" xmlns:wne="http://schemas.microsoft.com/office/word/2006/wordml" xmlns:wps="http://schemas.microsoft.com/office/word/2010/wordprocessingShape" mc:Ignorable="w14 w15 w16se w16cid w16 w16cex w16sdtdh wp14">
   <w:endnote w:type="separator" w:id="-1">
     <w:p>
       <w:pPr>
@@ -42785,7 +43148,7 @@
 </file>
 
 <file path=word/footer1.xml><?xml version="1.0" encoding="utf-8"?>
-<w:ftr xmlns:wpc="http://schemas.microsoft.com/office/word/2010/wordprocessingCanvas" xmlns:cx="http://schemas.microsoft.com/office/drawing/2014/chartex" xmlns:cx1="http://schemas.microsoft.com/office/drawing/2015/9/8/chartex" xmlns:cx2="http://schemas.microsoft.com/office/drawing/2015/10/21/chartex" xmlns:cx3="http://schemas.microsoft.com/office/drawing/2016/5/9/chartex" xmlns:cx4="http://schemas.microsoft.com/office/drawing/2016/5/10/chartex" xmlns:cx5="http://schemas.microsoft.com/office/drawing/2016/5/11/chartex" xmlns:cx6="http://schemas.microsoft.com/office/drawing/2016/5/12/chartex" xmlns:cx7="http://schemas.microsoft.com/office/drawing/2016/5/13/chartex" xmlns:cx8="http://schemas.microsoft.com/office/drawing/2016/5/14/chartex" xmlns:mc="http://schemas.openxmlformats.org/markup-compatibility/2006" xmlns:aink="http://schemas.microsoft.com/office/drawing/2016/ink" xmlns:am3d="http://schemas.microsoft.com/office/drawing/2017/model3d" xmlns:o="urn:schemas-microsoft-com:office:office" xmlns:r="http://schemas.openxmlformats.org/officeDocument/2006/relationships" xmlns:m="http://schemas.openxmlformats.org/officeDocument/2006/math" xmlns:v="urn:schemas-microsoft-com:vml" xmlns:wp14="http://schemas.microsoft.com/office/word/2010/wordprocessingDrawing" xmlns:wp="http://schemas.openxmlformats.org/drawingml/2006/wordprocessingDrawing" xmlns:w10="urn:schemas-microsoft-com:office:word" xmlns:w="http://schemas.openxmlformats.org/wordprocessingml/2006/main" xmlns:w14="http://schemas.microsoft.com/office/word/2010/wordml" xmlns:w15="http://schemas.microsoft.com/office/word/2012/wordml" xmlns:w16cex="http://schemas.microsoft.com/office/word/2018/wordml/cex" xmlns:w16cid="http://schemas.microsoft.com/office/word/2016/wordml/cid" xmlns:w16="http://schemas.microsoft.com/office/word/2018/wordml" xmlns:w16sdtdh="http://schemas.microsoft.com/office/word/2020/wordml/sdtdatahash" xmlns:w16se="http://schemas.microsoft.com/office/word/2015/wordml/symex" xmlns:wpg="http://schemas.microsoft.com/office/word/2010/wordprocessingGroup" xmlns:wpi="http://schemas.microsoft.com/office/word/2010/wordprocessingInk" xmlns:wne="http://schemas.microsoft.com/office/word/2006/wordml" xmlns:wps="http://schemas.microsoft.com/office/word/2010/wordprocessingShape" mc:Ignorable="w14 w15 w16se w16cid w16 w16cex w16sdtdh wp14">
+<w:ftr xmlns:wpc="http://schemas.microsoft.com/office/word/2010/wordprocessingCanvas" xmlns:cx="http://schemas.microsoft.com/office/drawing/2014/chartex" xmlns:cx1="http://schemas.microsoft.com/office/drawing/2015/9/8/chartex" xmlns:cx2="http://schemas.microsoft.com/office/drawing/2015/10/21/chartex" xmlns:cx3="http://schemas.microsoft.com/office/drawing/2016/5/9/chartex" xmlns:cx4="http://schemas.microsoft.com/office/drawing/2016/5/10/chartex" xmlns:cx5="http://schemas.microsoft.com/office/drawing/2016/5/11/chartex" xmlns:cx6="http://schemas.microsoft.com/office/drawing/2016/5/12/chartex" xmlns:cx7="http://schemas.microsoft.com/office/drawing/2016/5/13/chartex" xmlns:cx8="http://schemas.microsoft.com/office/drawing/2016/5/14/chartex" xmlns:mc="http://schemas.openxmlformats.org/markup-compatibility/2006" xmlns:aink="http://schemas.microsoft.com/office/drawing/2016/ink" xmlns:am3d="http://schemas.microsoft.com/office/drawing/2017/model3d" xmlns:o="urn:schemas-microsoft-com:office:office" xmlns:oel="http://schemas.microsoft.com/office/2019/extlst" xmlns:r="http://schemas.openxmlformats.org/officeDocument/2006/relationships" xmlns:m="http://schemas.openxmlformats.org/officeDocument/2006/math" xmlns:v="urn:schemas-microsoft-com:vml" xmlns:wp14="http://schemas.microsoft.com/office/word/2010/wordprocessingDrawing" xmlns:wp="http://schemas.openxmlformats.org/drawingml/2006/wordprocessingDrawing" xmlns:w10="urn:schemas-microsoft-com:office:word" xmlns:w="http://schemas.openxmlformats.org/wordprocessingml/2006/main" xmlns:w14="http://schemas.microsoft.com/office/word/2010/wordml" xmlns:w15="http://schemas.microsoft.com/office/word/2012/wordml" xmlns:w16cex="http://schemas.microsoft.com/office/word/2018/wordml/cex" xmlns:w16cid="http://schemas.microsoft.com/office/word/2016/wordml/cid" xmlns:w16="http://schemas.microsoft.com/office/word/2018/wordml" xmlns:w16sdtdh="http://schemas.microsoft.com/office/word/2020/wordml/sdtdatahash" xmlns:w16se="http://schemas.microsoft.com/office/word/2015/wordml/symex" xmlns:wpg="http://schemas.microsoft.com/office/word/2010/wordprocessingGroup" xmlns:wpi="http://schemas.microsoft.com/office/word/2010/wordprocessingInk" xmlns:wne="http://schemas.microsoft.com/office/word/2006/wordml" xmlns:wps="http://schemas.microsoft.com/office/word/2010/wordprocessingShape" mc:Ignorable="w14 w15 w16se w16cid w16 w16cex w16sdtdh wp14">
   <w:p>
     <w:pPr>
       <w:pStyle w:val="Footer"/>
@@ -42801,7 +43164,7 @@
 </file>
 
 <file path=word/footer2.xml><?xml version="1.0" encoding="utf-8"?>
-<w:ftr xmlns:wpc="http://schemas.microsoft.com/office/word/2010/wordprocessingCanvas" xmlns:cx="http://schemas.microsoft.com/office/drawing/2014/chartex" xmlns:cx1="http://schemas.microsoft.com/office/drawing/2015/9/8/chartex" xmlns:cx2="http://schemas.microsoft.com/office/drawing/2015/10/21/chartex" xmlns:cx3="http://schemas.microsoft.com/office/drawing/2016/5/9/chartex" xmlns:cx4="http://schemas.microsoft.com/office/drawing/2016/5/10/chartex" xmlns:cx5="http://schemas.microsoft.com/office/drawing/2016/5/11/chartex" xmlns:cx6="http://schemas.microsoft.com/office/drawing/2016/5/12/chartex" xmlns:cx7="http://schemas.microsoft.com/office/drawing/2016/5/13/chartex" xmlns:cx8="http://schemas.microsoft.com/office/drawing/2016/5/14/chartex" xmlns:mc="http://schemas.openxmlformats.org/markup-compatibility/2006" xmlns:aink="http://schemas.microsoft.com/office/drawing/2016/ink" xmlns:am3d="http://schemas.microsoft.com/office/drawing/2017/model3d" xmlns:o="urn:schemas-microsoft-com:office:office" xmlns:r="http://schemas.openxmlformats.org/officeDocument/2006/relationships" xmlns:m="http://schemas.openxmlformats.org/officeDocument/2006/math" xmlns:v="urn:schemas-microsoft-com:vml" xmlns:wp14="http://schemas.microsoft.com/office/word/2010/wordprocessingDrawing" xmlns:wp="http://schemas.openxmlformats.org/drawingml/2006/wordprocessingDrawing" xmlns:w10="urn:schemas-microsoft-com:office:word" xmlns:w="http://schemas.openxmlformats.org/wordprocessingml/2006/main" xmlns:w14="http://schemas.microsoft.com/office/word/2010/wordml" xmlns:w15="http://schemas.microsoft.com/office/word/2012/wordml" xmlns:w16cex="http://schemas.microsoft.com/office/word/2018/wordml/cex" xmlns:w16cid="http://schemas.microsoft.com/office/word/2016/wordml/cid" xmlns:w16="http://schemas.microsoft.com/office/word/2018/wordml" xmlns:w16sdtdh="http://schemas.microsoft.com/office/word/2020/wordml/sdtdatahash" xmlns:w16se="http://schemas.microsoft.com/office/word/2015/wordml/symex" xmlns:wpg="http://schemas.microsoft.com/office/word/2010/wordprocessingGroup" xmlns:wpi="http://schemas.microsoft.com/office/word/2010/wordprocessingInk" xmlns:wne="http://schemas.microsoft.com/office/word/2006/wordml" xmlns:wps="http://schemas.microsoft.com/office/word/2010/wordprocessingShape" mc:Ignorable="w14 w15 w16se w16cid w16 w16cex w16sdtdh wp14">
+<w:ftr xmlns:wpc="http://schemas.microsoft.com/office/word/2010/wordprocessingCanvas" xmlns:cx="http://schemas.microsoft.com/office/drawing/2014/chartex" xmlns:cx1="http://schemas.microsoft.com/office/drawing/2015/9/8/chartex" xmlns:cx2="http://schemas.microsoft.com/office/drawing/2015/10/21/chartex" xmlns:cx3="http://schemas.microsoft.com/office/drawing/2016/5/9/chartex" xmlns:cx4="http://schemas.microsoft.com/office/drawing/2016/5/10/chartex" xmlns:cx5="http://schemas.microsoft.com/office/drawing/2016/5/11/chartex" xmlns:cx6="http://schemas.microsoft.com/office/drawing/2016/5/12/chartex" xmlns:cx7="http://schemas.microsoft.com/office/drawing/2016/5/13/chartex" xmlns:cx8="http://schemas.microsoft.com/office/drawing/2016/5/14/chartex" xmlns:mc="http://schemas.openxmlformats.org/markup-compatibility/2006" xmlns:aink="http://schemas.microsoft.com/office/drawing/2016/ink" xmlns:am3d="http://schemas.microsoft.com/office/drawing/2017/model3d" xmlns:o="urn:schemas-microsoft-com:office:office" xmlns:oel="http://schemas.microsoft.com/office/2019/extlst" xmlns:r="http://schemas.openxmlformats.org/officeDocument/2006/relationships" xmlns:m="http://schemas.openxmlformats.org/officeDocument/2006/math" xmlns:v="urn:schemas-microsoft-com:vml" xmlns:wp14="http://schemas.microsoft.com/office/word/2010/wordprocessingDrawing" xmlns:wp="http://schemas.openxmlformats.org/drawingml/2006/wordprocessingDrawing" xmlns:w10="urn:schemas-microsoft-com:office:word" xmlns:w="http://schemas.openxmlformats.org/wordprocessingml/2006/main" xmlns:w14="http://schemas.microsoft.com/office/word/2010/wordml" xmlns:w15="http://schemas.microsoft.com/office/word/2012/wordml" xmlns:w16cex="http://schemas.microsoft.com/office/word/2018/wordml/cex" xmlns:w16cid="http://schemas.microsoft.com/office/word/2016/wordml/cid" xmlns:w16="http://schemas.microsoft.com/office/word/2018/wordml" xmlns:w16sdtdh="http://schemas.microsoft.com/office/word/2020/wordml/sdtdatahash" xmlns:w16se="http://schemas.microsoft.com/office/word/2015/wordml/symex" xmlns:wpg="http://schemas.microsoft.com/office/word/2010/wordprocessingGroup" xmlns:wpi="http://schemas.microsoft.com/office/word/2010/wordprocessingInk" xmlns:wne="http://schemas.microsoft.com/office/word/2006/wordml" xmlns:wps="http://schemas.microsoft.com/office/word/2010/wordprocessingShape" mc:Ignorable="w14 w15 w16se w16cid w16 w16cex w16sdtdh wp14">
   <w:sdt>
     <w:sdtPr>
       <w:id w:val="249552714"/>
@@ -42850,7 +43213,7 @@
 </file>
 
 <file path=word/footnotes.xml><?xml version="1.0" encoding="utf-8"?>
-<w:footnotes xmlns:wpc="http://schemas.microsoft.com/office/word/2010/wordprocessingCanvas" xmlns:cx="http://schemas.microsoft.com/office/drawing/2014/chartex" xmlns:cx1="http://schemas.microsoft.com/office/drawing/2015/9/8/chartex" xmlns:cx2="http://schemas.microsoft.com/office/drawing/2015/10/21/chartex" xmlns:cx3="http://schemas.microsoft.com/office/drawing/2016/5/9/chartex" xmlns:cx4="http://schemas.microsoft.com/office/drawing/2016/5/10/chartex" xmlns:cx5="http://schemas.microsoft.com/office/drawing/2016/5/11/chartex" xmlns:cx6="http://schemas.microsoft.com/office/drawing/2016/5/12/chartex" xmlns:cx7="http://schemas.microsoft.com/office/drawing/2016/5/13/chartex" xmlns:cx8="http://schemas.microsoft.com/office/drawing/2016/5/14/chartex" xmlns:mc="http://schemas.openxmlformats.org/markup-compatibility/2006" xmlns:aink="http://schemas.microsoft.com/office/drawing/2016/ink" xmlns:am3d="http://schemas.microsoft.com/office/drawing/2017/model3d" xmlns:o="urn:schemas-microsoft-com:office:office" xmlns:r="http://schemas.openxmlformats.org/officeDocument/2006/relationships" xmlns:m="http://schemas.openxmlformats.org/officeDocument/2006/math" xmlns:v="urn:schemas-microsoft-com:vml" xmlns:wp14="http://schemas.microsoft.com/office/word/2010/wordprocessingDrawing" xmlns:wp="http://schemas.openxmlformats.org/drawingml/2006/wordprocessingDrawing" xmlns:w10="urn:schemas-microsoft-com:office:word" xmlns:w="http://schemas.openxmlformats.org/wordprocessingml/2006/main" xmlns:w14="http://schemas.microsoft.com/office/word/2010/wordml" xmlns:w15="http://schemas.microsoft.com/office/word/2012/wordml" xmlns:w16cex="http://schemas.microsoft.com/office/word/2018/wordml/cex" xmlns:w16cid="http://schemas.microsoft.com/office/word/2016/wordml/cid" xmlns:w16="http://schemas.microsoft.com/office/word/2018/wordml" xmlns:w16sdtdh="http://schemas.microsoft.com/office/word/2020/wordml/sdtdatahash" xmlns:w16se="http://schemas.microsoft.com/office/word/2015/wordml/symex" xmlns:wpg="http://schemas.microsoft.com/office/word/2010/wordprocessingGroup" xmlns:wpi="http://schemas.microsoft.com/office/word/2010/wordprocessingInk" xmlns:wne="http://schemas.microsoft.com/office/word/2006/wordml" xmlns:wps="http://schemas.microsoft.com/office/word/2010/wordprocessingShape" mc:Ignorable="w14 w15 w16se w16cid w16 w16cex w16sdtdh wp14">
+<w:footnotes xmlns:wpc="http://schemas.microsoft.com/office/word/2010/wordprocessingCanvas" xmlns:cx="http://schemas.microsoft.com/office/drawing/2014/chartex" xmlns:cx1="http://schemas.microsoft.com/office/drawing/2015/9/8/chartex" xmlns:cx2="http://schemas.microsoft.com/office/drawing/2015/10/21/chartex" xmlns:cx3="http://schemas.microsoft.com/office/drawing/2016/5/9/chartex" xmlns:cx4="http://schemas.microsoft.com/office/drawing/2016/5/10/chartex" xmlns:cx5="http://schemas.microsoft.com/office/drawing/2016/5/11/chartex" xmlns:cx6="http://schemas.microsoft.com/office/drawing/2016/5/12/chartex" xmlns:cx7="http://schemas.microsoft.com/office/drawing/2016/5/13/chartex" xmlns:cx8="http://schemas.microsoft.com/office/drawing/2016/5/14/chartex" xmlns:mc="http://schemas.openxmlformats.org/markup-compatibility/2006" xmlns:aink="http://schemas.microsoft.com/office/drawing/2016/ink" xmlns:am3d="http://schemas.microsoft.com/office/drawing/2017/model3d" xmlns:o="urn:schemas-microsoft-com:office:office" xmlns:oel="http://schemas.microsoft.com/office/2019/extlst" xmlns:r="http://schemas.openxmlformats.org/officeDocument/2006/relationships" xmlns:m="http://schemas.openxmlformats.org/officeDocument/2006/math" xmlns:v="urn:schemas-microsoft-com:vml" xmlns:wp14="http://schemas.microsoft.com/office/word/2010/wordprocessingDrawing" xmlns:wp="http://schemas.openxmlformats.org/drawingml/2006/wordprocessingDrawing" xmlns:w10="urn:schemas-microsoft-com:office:word" xmlns:w="http://schemas.openxmlformats.org/wordprocessingml/2006/main" xmlns:w14="http://schemas.microsoft.com/office/word/2010/wordml" xmlns:w15="http://schemas.microsoft.com/office/word/2012/wordml" xmlns:w16cex="http://schemas.microsoft.com/office/word/2018/wordml/cex" xmlns:w16cid="http://schemas.microsoft.com/office/word/2016/wordml/cid" xmlns:w16="http://schemas.microsoft.com/office/word/2018/wordml" xmlns:w16sdtdh="http://schemas.microsoft.com/office/word/2020/wordml/sdtdatahash" xmlns:w16se="http://schemas.microsoft.com/office/word/2015/wordml/symex" xmlns:wpg="http://schemas.microsoft.com/office/word/2010/wordprocessingGroup" xmlns:wpi="http://schemas.microsoft.com/office/word/2010/wordprocessingInk" xmlns:wne="http://schemas.microsoft.com/office/word/2006/wordml" xmlns:wps="http://schemas.microsoft.com/office/word/2010/wordprocessingShape" mc:Ignorable="w14 w15 w16se w16cid w16 w16cex w16sdtdh wp14">
   <w:footnote w:type="separator" w:id="-1">
     <w:p>
       <w:pPr>
@@ -42882,14 +43245,14 @@
 </file>
 
 <file path=word/header1.xml><?xml version="1.0" encoding="utf-8"?>
-<w:hdr xmlns:wpc="http://schemas.microsoft.com/office/word/2010/wordprocessingCanvas" xmlns:cx="http://schemas.microsoft.com/office/drawing/2014/chartex" xmlns:cx1="http://schemas.microsoft.com/office/drawing/2015/9/8/chartex" xmlns:cx2="http://schemas.microsoft.com/office/drawing/2015/10/21/chartex" xmlns:cx3="http://schemas.microsoft.com/office/drawing/2016/5/9/chartex" xmlns:cx4="http://schemas.microsoft.com/office/drawing/2016/5/10/chartex" xmlns:cx5="http://schemas.microsoft.com/office/drawing/2016/5/11/chartex" xmlns:cx6="http://schemas.microsoft.com/office/drawing/2016/5/12/chartex" xmlns:cx7="http://schemas.microsoft.com/office/drawing/2016/5/13/chartex" xmlns:cx8="http://schemas.microsoft.com/office/drawing/2016/5/14/chartex" xmlns:mc="http://schemas.openxmlformats.org/markup-compatibility/2006" xmlns:aink="http://schemas.microsoft.com/office/drawing/2016/ink" xmlns:am3d="http://schemas.microsoft.com/office/drawing/2017/model3d" xmlns:o="urn:schemas-microsoft-com:office:office" xmlns:r="http://schemas.openxmlformats.org/officeDocument/2006/relationships" xmlns:m="http://schemas.openxmlformats.org/officeDocument/2006/math" xmlns:v="urn:schemas-microsoft-com:vml" xmlns:wp14="http://schemas.microsoft.com/office/word/2010/wordprocessingDrawing" xmlns:wp="http://schemas.openxmlformats.org/drawingml/2006/wordprocessingDrawing" xmlns:w10="urn:schemas-microsoft-com:office:word" xmlns:w="http://schemas.openxmlformats.org/wordprocessingml/2006/main" xmlns:w14="http://schemas.microsoft.com/office/word/2010/wordml" xmlns:w15="http://schemas.microsoft.com/office/word/2012/wordml" xmlns:w16cex="http://schemas.microsoft.com/office/word/2018/wordml/cex" xmlns:w16cid="http://schemas.microsoft.com/office/word/2016/wordml/cid" xmlns:w16="http://schemas.microsoft.com/office/word/2018/wordml" xmlns:w16sdtdh="http://schemas.microsoft.com/office/word/2020/wordml/sdtdatahash" xmlns:w16se="http://schemas.microsoft.com/office/word/2015/wordml/symex" xmlns:wpg="http://schemas.microsoft.com/office/word/2010/wordprocessingGroup" xmlns:wpi="http://schemas.microsoft.com/office/word/2010/wordprocessingInk" xmlns:wne="http://schemas.microsoft.com/office/word/2006/wordml" xmlns:wps="http://schemas.microsoft.com/office/word/2010/wordprocessingShape" mc:Ignorable="w14 w15 w16se w16cid w16 w16cex w16sdtdh wp14">
+<w:hdr xmlns:wpc="http://schemas.microsoft.com/office/word/2010/wordprocessingCanvas" xmlns:cx="http://schemas.microsoft.com/office/drawing/2014/chartex" xmlns:cx1="http://schemas.microsoft.com/office/drawing/2015/9/8/chartex" xmlns:cx2="http://schemas.microsoft.com/office/drawing/2015/10/21/chartex" xmlns:cx3="http://schemas.microsoft.com/office/drawing/2016/5/9/chartex" xmlns:cx4="http://schemas.microsoft.com/office/drawing/2016/5/10/chartex" xmlns:cx5="http://schemas.microsoft.com/office/drawing/2016/5/11/chartex" xmlns:cx6="http://schemas.microsoft.com/office/drawing/2016/5/12/chartex" xmlns:cx7="http://schemas.microsoft.com/office/drawing/2016/5/13/chartex" xmlns:cx8="http://schemas.microsoft.com/office/drawing/2016/5/14/chartex" xmlns:mc="http://schemas.openxmlformats.org/markup-compatibility/2006" xmlns:aink="http://schemas.microsoft.com/office/drawing/2016/ink" xmlns:am3d="http://schemas.microsoft.com/office/drawing/2017/model3d" xmlns:o="urn:schemas-microsoft-com:office:office" xmlns:oel="http://schemas.microsoft.com/office/2019/extlst" xmlns:r="http://schemas.openxmlformats.org/officeDocument/2006/relationships" xmlns:m="http://schemas.openxmlformats.org/officeDocument/2006/math" xmlns:v="urn:schemas-microsoft-com:vml" xmlns:wp14="http://schemas.microsoft.com/office/word/2010/wordprocessingDrawing" xmlns:wp="http://schemas.openxmlformats.org/drawingml/2006/wordprocessingDrawing" xmlns:w10="urn:schemas-microsoft-com:office:word" xmlns:w="http://schemas.openxmlformats.org/wordprocessingml/2006/main" xmlns:w14="http://schemas.microsoft.com/office/word/2010/wordml" xmlns:w15="http://schemas.microsoft.com/office/word/2012/wordml" xmlns:w16cex="http://schemas.microsoft.com/office/word/2018/wordml/cex" xmlns:w16cid="http://schemas.microsoft.com/office/word/2016/wordml/cid" xmlns:w16="http://schemas.microsoft.com/office/word/2018/wordml" xmlns:w16sdtdh="http://schemas.microsoft.com/office/word/2020/wordml/sdtdatahash" xmlns:w16se="http://schemas.microsoft.com/office/word/2015/wordml/symex" xmlns:wpg="http://schemas.microsoft.com/office/word/2010/wordprocessingGroup" xmlns:wpi="http://schemas.microsoft.com/office/word/2010/wordprocessingInk" xmlns:wne="http://schemas.microsoft.com/office/word/2006/wordml" xmlns:wps="http://schemas.microsoft.com/office/word/2010/wordprocessingShape" mc:Ignorable="w14 w15 w16se w16cid w16 w16cex w16sdtdh wp14">
   <w:p/>
   <w:p/>
 </w:hdr>
 </file>
 
 <file path=word/header2.xml><?xml version="1.0" encoding="utf-8"?>
-<w:hdr xmlns:wpc="http://schemas.microsoft.com/office/word/2010/wordprocessingCanvas" xmlns:cx="http://schemas.microsoft.com/office/drawing/2014/chartex" xmlns:cx1="http://schemas.microsoft.com/office/drawing/2015/9/8/chartex" xmlns:cx2="http://schemas.microsoft.com/office/drawing/2015/10/21/chartex" xmlns:cx3="http://schemas.microsoft.com/office/drawing/2016/5/9/chartex" xmlns:cx4="http://schemas.microsoft.com/office/drawing/2016/5/10/chartex" xmlns:cx5="http://schemas.microsoft.com/office/drawing/2016/5/11/chartex" xmlns:cx6="http://schemas.microsoft.com/office/drawing/2016/5/12/chartex" xmlns:cx7="http://schemas.microsoft.com/office/drawing/2016/5/13/chartex" xmlns:cx8="http://schemas.microsoft.com/office/drawing/2016/5/14/chartex" xmlns:mc="http://schemas.openxmlformats.org/markup-compatibility/2006" xmlns:aink="http://schemas.microsoft.com/office/drawing/2016/ink" xmlns:am3d="http://schemas.microsoft.com/office/drawing/2017/model3d" xmlns:o="urn:schemas-microsoft-com:office:office" xmlns:r="http://schemas.openxmlformats.org/officeDocument/2006/relationships" xmlns:m="http://schemas.openxmlformats.org/officeDocument/2006/math" xmlns:v="urn:schemas-microsoft-com:vml" xmlns:wp14="http://schemas.microsoft.com/office/word/2010/wordprocessingDrawing" xmlns:wp="http://schemas.openxmlformats.org/drawingml/2006/wordprocessingDrawing" xmlns:w10="urn:schemas-microsoft-com:office:word" xmlns:w="http://schemas.openxmlformats.org/wordprocessingml/2006/main" xmlns:w14="http://schemas.microsoft.com/office/word/2010/wordml" xmlns:w15="http://schemas.microsoft.com/office/word/2012/wordml" xmlns:w16cex="http://schemas.microsoft.com/office/word/2018/wordml/cex" xmlns:w16cid="http://schemas.microsoft.com/office/word/2016/wordml/cid" xmlns:w16="http://schemas.microsoft.com/office/word/2018/wordml" xmlns:w16sdtdh="http://schemas.microsoft.com/office/word/2020/wordml/sdtdatahash" xmlns:w16se="http://schemas.microsoft.com/office/word/2015/wordml/symex" xmlns:wpg="http://schemas.microsoft.com/office/word/2010/wordprocessingGroup" xmlns:wpi="http://schemas.microsoft.com/office/word/2010/wordprocessingInk" xmlns:wne="http://schemas.microsoft.com/office/word/2006/wordml" xmlns:wps="http://schemas.microsoft.com/office/word/2010/wordprocessingShape" mc:Ignorable="w14 w15 w16se w16cid w16 w16cex w16sdtdh wp14">
+<w:hdr xmlns:wpc="http://schemas.microsoft.com/office/word/2010/wordprocessingCanvas" xmlns:cx="http://schemas.microsoft.com/office/drawing/2014/chartex" xmlns:cx1="http://schemas.microsoft.com/office/drawing/2015/9/8/chartex" xmlns:cx2="http://schemas.microsoft.com/office/drawing/2015/10/21/chartex" xmlns:cx3="http://schemas.microsoft.com/office/drawing/2016/5/9/chartex" xmlns:cx4="http://schemas.microsoft.com/office/drawing/2016/5/10/chartex" xmlns:cx5="http://schemas.microsoft.com/office/drawing/2016/5/11/chartex" xmlns:cx6="http://schemas.microsoft.com/office/drawing/2016/5/12/chartex" xmlns:cx7="http://schemas.microsoft.com/office/drawing/2016/5/13/chartex" xmlns:cx8="http://schemas.microsoft.com/office/drawing/2016/5/14/chartex" xmlns:mc="http://schemas.openxmlformats.org/markup-compatibility/2006" xmlns:aink="http://schemas.microsoft.com/office/drawing/2016/ink" xmlns:am3d="http://schemas.microsoft.com/office/drawing/2017/model3d" xmlns:o="urn:schemas-microsoft-com:office:office" xmlns:oel="http://schemas.microsoft.com/office/2019/extlst" xmlns:r="http://schemas.openxmlformats.org/officeDocument/2006/relationships" xmlns:m="http://schemas.openxmlformats.org/officeDocument/2006/math" xmlns:v="urn:schemas-microsoft-com:vml" xmlns:wp14="http://schemas.microsoft.com/office/word/2010/wordprocessingDrawing" xmlns:wp="http://schemas.openxmlformats.org/drawingml/2006/wordprocessingDrawing" xmlns:w10="urn:schemas-microsoft-com:office:word" xmlns:w="http://schemas.openxmlformats.org/wordprocessingml/2006/main" xmlns:w14="http://schemas.microsoft.com/office/word/2010/wordml" xmlns:w15="http://schemas.microsoft.com/office/word/2012/wordml" xmlns:w16cex="http://schemas.microsoft.com/office/word/2018/wordml/cex" xmlns:w16cid="http://schemas.microsoft.com/office/word/2016/wordml/cid" xmlns:w16="http://schemas.microsoft.com/office/word/2018/wordml" xmlns:w16sdtdh="http://schemas.microsoft.com/office/word/2020/wordml/sdtdatahash" xmlns:w16se="http://schemas.microsoft.com/office/word/2015/wordml/symex" xmlns:wpg="http://schemas.microsoft.com/office/word/2010/wordprocessingGroup" xmlns:wpi="http://schemas.microsoft.com/office/word/2010/wordprocessingInk" xmlns:wne="http://schemas.microsoft.com/office/word/2006/wordml" xmlns:wps="http://schemas.microsoft.com/office/word/2010/wordprocessingShape" mc:Ignorable="w14 w15 w16se w16cid w16 w16cex w16sdtdh wp14">
   <w:p>
     <w:pPr>
       <w:pStyle w:val="Header"/>
@@ -42899,7 +43262,7 @@
 </file>
 
 <file path=word/numbering.xml><?xml version="1.0" encoding="utf-8"?>
-<w:numbering xmlns:wpc="http://schemas.microsoft.com/office/word/2010/wordprocessingCanvas" xmlns:cx="http://schemas.microsoft.com/office/drawing/2014/chartex" xmlns:cx1="http://schemas.microsoft.com/office/drawing/2015/9/8/chartex" xmlns:cx2="http://schemas.microsoft.com/office/drawing/2015/10/21/chartex" xmlns:cx3="http://schemas.microsoft.com/office/drawing/2016/5/9/chartex" xmlns:cx4="http://schemas.microsoft.com/office/drawing/2016/5/10/chartex" xmlns:cx5="http://schemas.microsoft.com/office/drawing/2016/5/11/chartex" xmlns:cx6="http://schemas.microsoft.com/office/drawing/2016/5/12/chartex" xmlns:cx7="http://schemas.microsoft.com/office/drawing/2016/5/13/chartex" xmlns:cx8="http://schemas.microsoft.com/office/drawing/2016/5/14/chartex" xmlns:mc="http://schemas.openxmlformats.org/markup-compatibility/2006" xmlns:aink="http://schemas.microsoft.com/office/drawing/2016/ink" xmlns:am3d="http://schemas.microsoft.com/office/drawing/2017/model3d" xmlns:o="urn:schemas-microsoft-com:office:office" xmlns:r="http://schemas.openxmlformats.org/officeDocument/2006/relationships" xmlns:m="http://schemas.openxmlformats.org/officeDocument/2006/math" xmlns:v="urn:schemas-microsoft-com:vml" xmlns:wp14="http://schemas.microsoft.com/office/word/2010/wordprocessingDrawing" xmlns:wp="http://schemas.openxmlformats.org/drawingml/2006/wordprocessingDrawing" xmlns:w10="urn:schemas-microsoft-com:office:word" xmlns:w="http://schemas.openxmlformats.org/wordprocessingml/2006/main" xmlns:w14="http://schemas.microsoft.com/office/word/2010/wordml" xmlns:w15="http://schemas.microsoft.com/office/word/2012/wordml" xmlns:w16cex="http://schemas.microsoft.com/office/word/2018/wordml/cex" xmlns:w16cid="http://schemas.microsoft.com/office/word/2016/wordml/cid" xmlns:w16="http://schemas.microsoft.com/office/word/2018/wordml" xmlns:w16sdtdh="http://schemas.microsoft.com/office/word/2020/wordml/sdtdatahash" xmlns:w16se="http://schemas.microsoft.com/office/word/2015/wordml/symex" xmlns:wpg="http://schemas.microsoft.com/office/word/2010/wordprocessingGroup" xmlns:wpi="http://schemas.microsoft.com/office/word/2010/wordprocessingInk" xmlns:wne="http://schemas.microsoft.com/office/word/2006/wordml" xmlns:wps="http://schemas.microsoft.com/office/word/2010/wordprocessingShape" mc:Ignorable="w14 w15 w16se w16cid w16 w16cex w16sdtdh wp14">
+<w:numbering xmlns:wpc="http://schemas.microsoft.com/office/word/2010/wordprocessingCanvas" xmlns:cx="http://schemas.microsoft.com/office/drawing/2014/chartex" xmlns:cx1="http://schemas.microsoft.com/office/drawing/2015/9/8/chartex" xmlns:cx2="http://schemas.microsoft.com/office/drawing/2015/10/21/chartex" xmlns:cx3="http://schemas.microsoft.com/office/drawing/2016/5/9/chartex" xmlns:cx4="http://schemas.microsoft.com/office/drawing/2016/5/10/chartex" xmlns:cx5="http://schemas.microsoft.com/office/drawing/2016/5/11/chartex" xmlns:cx6="http://schemas.microsoft.com/office/drawing/2016/5/12/chartex" xmlns:cx7="http://schemas.microsoft.com/office/drawing/2016/5/13/chartex" xmlns:cx8="http://schemas.microsoft.com/office/drawing/2016/5/14/chartex" xmlns:mc="http://schemas.openxmlformats.org/markup-compatibility/2006" xmlns:aink="http://schemas.microsoft.com/office/drawing/2016/ink" xmlns:am3d="http://schemas.microsoft.com/office/drawing/2017/model3d" xmlns:o="urn:schemas-microsoft-com:office:office" xmlns:oel="http://schemas.microsoft.com/office/2019/extlst" xmlns:r="http://schemas.openxmlformats.org/officeDocument/2006/relationships" xmlns:m="http://schemas.openxmlformats.org/officeDocument/2006/math" xmlns:v="urn:schemas-microsoft-com:vml" xmlns:wp14="http://schemas.microsoft.com/office/word/2010/wordprocessingDrawing" xmlns:wp="http://schemas.openxmlformats.org/drawingml/2006/wordprocessingDrawing" xmlns:w10="urn:schemas-microsoft-com:office:word" xmlns:w="http://schemas.openxmlformats.org/wordprocessingml/2006/main" xmlns:w14="http://schemas.microsoft.com/office/word/2010/wordml" xmlns:w15="http://schemas.microsoft.com/office/word/2012/wordml" xmlns:w16cex="http://schemas.microsoft.com/office/word/2018/wordml/cex" xmlns:w16cid="http://schemas.microsoft.com/office/word/2016/wordml/cid" xmlns:w16="http://schemas.microsoft.com/office/word/2018/wordml" xmlns:w16sdtdh="http://schemas.microsoft.com/office/word/2020/wordml/sdtdatahash" xmlns:w16se="http://schemas.microsoft.com/office/word/2015/wordml/symex" xmlns:wpg="http://schemas.microsoft.com/office/word/2010/wordprocessingGroup" xmlns:wpi="http://schemas.microsoft.com/office/word/2010/wordprocessingInk" xmlns:wne="http://schemas.microsoft.com/office/word/2006/wordml" xmlns:wps="http://schemas.microsoft.com/office/word/2010/wordprocessingShape" mc:Ignorable="w14 w15 w16se w16cid w16 w16cex w16sdtdh wp14">
   <w:abstractNum w:abstractNumId="0" w15:restartNumberingAfterBreak="0">
     <w:nsid w:val="0B21313C"/>
     <w:multiLevelType w:val="hybridMultilevel"/>
@@ -44668,62 +45031,62 @@
       </w:pPr>
     </w:lvl>
   </w:abstractNum>
-  <w:num w:numId="1">
+  <w:num w:numId="1" w16cid:durableId="1716848461">
     <w:abstractNumId w:val="3"/>
   </w:num>
-  <w:num w:numId="2">
+  <w:num w:numId="2" w16cid:durableId="564099322">
     <w:abstractNumId w:val="9"/>
   </w:num>
-  <w:num w:numId="3">
+  <w:num w:numId="3" w16cid:durableId="898631098">
     <w:abstractNumId w:val="16"/>
   </w:num>
-  <w:num w:numId="4">
+  <w:num w:numId="4" w16cid:durableId="1721435241">
     <w:abstractNumId w:val="7"/>
   </w:num>
-  <w:num w:numId="5">
+  <w:num w:numId="5" w16cid:durableId="502087676">
     <w:abstractNumId w:val="1"/>
   </w:num>
-  <w:num w:numId="6">
+  <w:num w:numId="6" w16cid:durableId="1384407087">
     <w:abstractNumId w:val="2"/>
   </w:num>
-  <w:num w:numId="7">
+  <w:num w:numId="7" w16cid:durableId="1062829940">
     <w:abstractNumId w:val="8"/>
   </w:num>
-  <w:num w:numId="8">
+  <w:num w:numId="8" w16cid:durableId="1203321962">
     <w:abstractNumId w:val="6"/>
   </w:num>
-  <w:num w:numId="9">
+  <w:num w:numId="9" w16cid:durableId="1581594038">
     <w:abstractNumId w:val="11"/>
   </w:num>
-  <w:num w:numId="10">
+  <w:num w:numId="10" w16cid:durableId="274874550">
     <w:abstractNumId w:val="10"/>
   </w:num>
-  <w:num w:numId="11">
+  <w:num w:numId="11" w16cid:durableId="1007832194">
     <w:abstractNumId w:val="14"/>
   </w:num>
-  <w:num w:numId="12">
+  <w:num w:numId="12" w16cid:durableId="2126271389">
     <w:abstractNumId w:val="12"/>
   </w:num>
-  <w:num w:numId="13">
+  <w:num w:numId="13" w16cid:durableId="2086876830">
     <w:abstractNumId w:val="5"/>
   </w:num>
-  <w:num w:numId="14">
+  <w:num w:numId="14" w16cid:durableId="1967274034">
     <w:abstractNumId w:val="13"/>
   </w:num>
-  <w:num w:numId="15">
+  <w:num w:numId="15" w16cid:durableId="1139761585">
     <w:abstractNumId w:val="15"/>
   </w:num>
-  <w:num w:numId="16">
+  <w:num w:numId="16" w16cid:durableId="1579630542">
     <w:abstractNumId w:val="0"/>
   </w:num>
-  <w:num w:numId="17">
+  <w:num w:numId="17" w16cid:durableId="1844662307">
     <w:abstractNumId w:val="4"/>
   </w:num>
 </w:numbering>
 </file>
 
 <file path=word/people.xml><?xml version="1.0" encoding="utf-8"?>
-<w15:people xmlns:wpc="http://schemas.microsoft.com/office/word/2010/wordprocessingCanvas" xmlns:cx="http://schemas.microsoft.com/office/drawing/2014/chartex" xmlns:cx1="http://schemas.microsoft.com/office/drawing/2015/9/8/chartex" xmlns:cx2="http://schemas.microsoft.com/office/drawing/2015/10/21/chartex" xmlns:cx3="http://schemas.microsoft.com/office/drawing/2016/5/9/chartex" xmlns:cx4="http://schemas.microsoft.com/office/drawing/2016/5/10/chartex" xmlns:cx5="http://schemas.microsoft.com/office/drawing/2016/5/11/chartex" xmlns:cx6="http://schemas.microsoft.com/office/drawing/2016/5/12/chartex" xmlns:cx7="http://schemas.microsoft.com/office/drawing/2016/5/13/chartex" xmlns:cx8="http://schemas.microsoft.com/office/drawing/2016/5/14/chartex" xmlns:mc="http://schemas.openxmlformats.org/markup-compatibility/2006" xmlns:aink="http://schemas.microsoft.com/office/drawing/2016/ink" xmlns:am3d="http://schemas.microsoft.com/office/drawing/2017/model3d" xmlns:o="urn:schemas-microsoft-com:office:office" xmlns:r="http://schemas.openxmlformats.org/officeDocument/2006/relationships" xmlns:m="http://schemas.openxmlformats.org/officeDocument/2006/math" xmlns:v="urn:schemas-microsoft-com:vml" xmlns:wp14="http://schemas.microsoft.com/office/word/2010/wordprocessingDrawing" xmlns:wp="http://schemas.openxmlformats.org/drawingml/2006/wordprocessingDrawing" xmlns:w10="urn:schemas-microsoft-com:office:word" xmlns:w="http://schemas.openxmlformats.org/wordprocessingml/2006/main" xmlns:w14="http://schemas.microsoft.com/office/word/2010/wordml" xmlns:w15="http://schemas.microsoft.com/office/word/2012/wordml" xmlns:w16cex="http://schemas.microsoft.com/office/word/2018/wordml/cex" xmlns:w16cid="http://schemas.microsoft.com/office/word/2016/wordml/cid" xmlns:w16="http://schemas.microsoft.com/office/word/2018/wordml" xmlns:w16sdtdh="http://schemas.microsoft.com/office/word/2020/wordml/sdtdatahash" xmlns:w16se="http://schemas.microsoft.com/office/word/2015/wordml/symex" xmlns:wpg="http://schemas.microsoft.com/office/word/2010/wordprocessingGroup" xmlns:wpi="http://schemas.microsoft.com/office/word/2010/wordprocessingInk" xmlns:wne="http://schemas.microsoft.com/office/word/2006/wordml" xmlns:wps="http://schemas.microsoft.com/office/word/2010/wordprocessingShape" mc:Ignorable="w14 w15 w16se w16cid w16 w16cex w16sdtdh wp14">
+<w15:people xmlns:wpc="http://schemas.microsoft.com/office/word/2010/wordprocessingCanvas" xmlns:cx="http://schemas.microsoft.com/office/drawing/2014/chartex" xmlns:cx1="http://schemas.microsoft.com/office/drawing/2015/9/8/chartex" xmlns:cx2="http://schemas.microsoft.com/office/drawing/2015/10/21/chartex" xmlns:cx3="http://schemas.microsoft.com/office/drawing/2016/5/9/chartex" xmlns:cx4="http://schemas.microsoft.com/office/drawing/2016/5/10/chartex" xmlns:cx5="http://schemas.microsoft.com/office/drawing/2016/5/11/chartex" xmlns:cx6="http://schemas.microsoft.com/office/drawing/2016/5/12/chartex" xmlns:cx7="http://schemas.microsoft.com/office/drawing/2016/5/13/chartex" xmlns:cx8="http://schemas.microsoft.com/office/drawing/2016/5/14/chartex" xmlns:mc="http://schemas.openxmlformats.org/markup-compatibility/2006" xmlns:aink="http://schemas.microsoft.com/office/drawing/2016/ink" xmlns:am3d="http://schemas.microsoft.com/office/drawing/2017/model3d" xmlns:o="urn:schemas-microsoft-com:office:office" xmlns:oel="http://schemas.microsoft.com/office/2019/extlst" xmlns:r="http://schemas.openxmlformats.org/officeDocument/2006/relationships" xmlns:m="http://schemas.openxmlformats.org/officeDocument/2006/math" xmlns:v="urn:schemas-microsoft-com:vml" xmlns:wp14="http://schemas.microsoft.com/office/word/2010/wordprocessingDrawing" xmlns:wp="http://schemas.openxmlformats.org/drawingml/2006/wordprocessingDrawing" xmlns:w10="urn:schemas-microsoft-com:office:word" xmlns:w="http://schemas.openxmlformats.org/wordprocessingml/2006/main" xmlns:w14="http://schemas.microsoft.com/office/word/2010/wordml" xmlns:w15="http://schemas.microsoft.com/office/word/2012/wordml" xmlns:w16cex="http://schemas.microsoft.com/office/word/2018/wordml/cex" xmlns:w16cid="http://schemas.microsoft.com/office/word/2016/wordml/cid" xmlns:w16="http://schemas.microsoft.com/office/word/2018/wordml" xmlns:w16sdtdh="http://schemas.microsoft.com/office/word/2020/wordml/sdtdatahash" xmlns:w16se="http://schemas.microsoft.com/office/word/2015/wordml/symex" xmlns:wpg="http://schemas.microsoft.com/office/word/2010/wordprocessingGroup" xmlns:wpi="http://schemas.microsoft.com/office/word/2010/wordprocessingInk" xmlns:wne="http://schemas.microsoft.com/office/word/2006/wordml" xmlns:wps="http://schemas.microsoft.com/office/word/2010/wordprocessingShape" mc:Ignorable="w14 w15 w16se w16cid w16 w16cex w16sdtdh wp14">
   <w15:person w15:author="Mike Thamm">
     <w15:presenceInfo w15:providerId="None" w15:userId="Mike Thamm"/>
   </w15:person>
@@ -46187,19 +46550,6 @@
 </file>
 
 <file path=customXml/item1.xml><?xml version="1.0" encoding="utf-8"?>
-<?mso-contentType ?>
-<FormTemplates xmlns="http://schemas.microsoft.com/sharepoint/v3/contenttype/forms">
-  <Display>DocumentLibraryForm</Display>
-  <Edit>DocumentLibraryForm</Edit>
-  <New>DocumentLibraryForm</New>
-</FormTemplates>
-</file>
-
-<file path=customXml/item2.xml><?xml version="1.0" encoding="utf-8"?>
-<b:Sources xmlns:b="http://schemas.openxmlformats.org/officeDocument/2006/bibliography" xmlns="http://schemas.openxmlformats.org/officeDocument/2006/bibliography" SelectedStyle="\APA.XSL" StyleName="APA Fifth Edition"/>
-</file>
-
-<file path=customXml/item3.xml><?xml version="1.0" encoding="utf-8"?>
 <ct:contentTypeSchema xmlns:ct="http://schemas.microsoft.com/office/2006/metadata/contentType" xmlns:ma="http://schemas.microsoft.com/office/2006/metadata/properties/metaAttributes" ct:_="" ma:_="" ma:contentTypeName="Document" ma:contentTypeID="0x010100DCD818959012584FBA435AB289FF9736" ma:contentTypeVersion="7" ma:contentTypeDescription="Create a new document." ma:contentTypeScope="" ma:versionID="7284e5de57bcad69d8b9bcda72715eec">
   <xsd:schema xmlns:xsd="http://www.w3.org/2001/XMLSchema" xmlns:xs="http://www.w3.org/2001/XMLSchema" xmlns:p="http://schemas.microsoft.com/office/2006/metadata/properties" xmlns:ns3="c757f8b4-2851-4b7d-9460-55bcb28cae1c" xmlns:ns4="e390adb3-07eb-4f98-9198-895b3d6bb445" targetNamespace="http://schemas.microsoft.com/office/2006/metadata/properties" ma:root="true" ma:fieldsID="2aab0c01e903a8cb10436cee4aa519d2" ns3:_="" ns4:_="">
     <xsd:import namespace="c757f8b4-2851-4b7d-9460-55bcb28cae1c"/>
@@ -46384,6 +46734,19 @@
 </ct:contentTypeSchema>
 </file>
 
+<file path=customXml/item2.xml><?xml version="1.0" encoding="utf-8"?>
+<b:Sources xmlns:b="http://schemas.openxmlformats.org/officeDocument/2006/bibliography" xmlns="http://schemas.openxmlformats.org/officeDocument/2006/bibliography" SelectedStyle="\APA.XSL" StyleName="APA Fifth Edition"/>
+</file>
+
+<file path=customXml/item3.xml><?xml version="1.0" encoding="utf-8"?>
+<?mso-contentType ?>
+<FormTemplates xmlns="http://schemas.microsoft.com/sharepoint/v3/contenttype/forms">
+  <Display>DocumentLibraryForm</Display>
+  <Edit>DocumentLibraryForm</Edit>
+  <New>DocumentLibraryForm</New>
+</FormTemplates>
+</file>
+
 <file path=customXml/item4.xml><?xml version="1.0" encoding="utf-8"?>
 <p:properties xmlns:p="http://schemas.microsoft.com/office/2006/metadata/properties" xmlns:xsi="http://www.w3.org/2001/XMLSchema-instance" xmlns:pc="http://schemas.microsoft.com/office/infopath/2007/PartnerControls">
   <documentManagement/>
@@ -46391,22 +46754,6 @@
 </file>
 
 <file path=customXml/itemProps1.xml><?xml version="1.0" encoding="utf-8"?>
-<ds:datastoreItem xmlns:ds="http://schemas.openxmlformats.org/officeDocument/2006/customXml" ds:itemID="{D5D8A9DF-7ACA-4D38-9B6E-53B088633342}">
-  <ds:schemaRefs>
-    <ds:schemaRef ds:uri="http://schemas.microsoft.com/sharepoint/v3/contenttype/forms"/>
-  </ds:schemaRefs>
-</ds:datastoreItem>
-</file>
-
-<file path=customXml/itemProps2.xml><?xml version="1.0" encoding="utf-8"?>
-<ds:datastoreItem xmlns:ds="http://schemas.openxmlformats.org/officeDocument/2006/customXml" ds:itemID="{8A2A9BC6-F879-4DEF-B60B-EED04BE1C8B3}">
-  <ds:schemaRefs>
-    <ds:schemaRef ds:uri="http://schemas.openxmlformats.org/officeDocument/2006/bibliography"/>
-  </ds:schemaRefs>
-</ds:datastoreItem>
-</file>
-
-<file path=customXml/itemProps3.xml><?xml version="1.0" encoding="utf-8"?>
 <ds:datastoreItem xmlns:ds="http://schemas.openxmlformats.org/officeDocument/2006/customXml" ds:itemID="{069BA38B-8EC3-40C0-9438-90705C0823AE}">
   <ds:schemaRefs>
     <ds:schemaRef ds:uri="http://schemas.microsoft.com/office/2006/metadata/contentType"/>
@@ -46425,6 +46772,22 @@
 </ds:datastoreItem>
 </file>
 
+<file path=customXml/itemProps2.xml><?xml version="1.0" encoding="utf-8"?>
+<ds:datastoreItem xmlns:ds="http://schemas.openxmlformats.org/officeDocument/2006/customXml" ds:itemID="{8A2A9BC6-F879-4DEF-B60B-EED04BE1C8B3}">
+  <ds:schemaRefs>
+    <ds:schemaRef ds:uri="http://schemas.openxmlformats.org/officeDocument/2006/bibliography"/>
+  </ds:schemaRefs>
+</ds:datastoreItem>
+</file>
+
+<file path=customXml/itemProps3.xml><?xml version="1.0" encoding="utf-8"?>
+<ds:datastoreItem xmlns:ds="http://schemas.openxmlformats.org/officeDocument/2006/customXml" ds:itemID="{D5D8A9DF-7ACA-4D38-9B6E-53B088633342}">
+  <ds:schemaRefs>
+    <ds:schemaRef ds:uri="http://schemas.microsoft.com/sharepoint/v3/contenttype/forms"/>
+  </ds:schemaRefs>
+</ds:datastoreItem>
+</file>
+
 <file path=customXml/itemProps4.xml><?xml version="1.0" encoding="utf-8"?>
 <ds:datastoreItem xmlns:ds="http://schemas.openxmlformats.org/officeDocument/2006/customXml" ds:itemID="{ADAFFBEC-41C1-4B72-9476-72FEB8709777}">
   <ds:schemaRefs>

</xml_diff>